<commit_message>
Respondiendo cuestionario del SGDS-RPS.02.
</commit_message>
<xml_diff>
--- a/Desarrollo/SGDS/Gestion/SGDS-RPS.02.docx
+++ b/Desarrollo/SGDS/Gestion/SGDS-RPS.02.docx
@@ -33,7 +33,31 @@
           <w:u w:val="single"/>
           <w:lang w:val="en-US"/>
         </w:rPr>
-        <w:t>QUANTUM ANTS SOFTWARE S.A.C</w:t>
+        <w:t xml:space="preserve">QUANTUM </w:t>
+      </w:r>
+      <w:proofErr w:type="gramStart"/>
+      <w:r>
+        <w:rPr>
+          <w:rFonts w:ascii="Times New Roman" w:eastAsia="Times New Roman" w:hAnsi="Times New Roman" w:cs="Times New Roman"/>
+          <w:b/>
+          <w:sz w:val="24"/>
+          <w:szCs w:val="24"/>
+          <w:u w:val="single"/>
+          <w:lang w:val="en-US"/>
+        </w:rPr>
+        <w:t>ANTS</w:t>
+      </w:r>
+      <w:proofErr w:type="gramEnd"/>
+      <w:r>
+        <w:rPr>
+          <w:rFonts w:ascii="Times New Roman" w:eastAsia="Times New Roman" w:hAnsi="Times New Roman" w:cs="Times New Roman"/>
+          <w:b/>
+          <w:sz w:val="24"/>
+          <w:szCs w:val="24"/>
+          <w:u w:val="single"/>
+          <w:lang w:val="en-US"/>
+        </w:rPr>
+        <w:t xml:space="preserve"> SOFTWARE S.A.C</w:t>
       </w:r>
       <w:r>
         <w:rPr>
@@ -332,8 +356,11 @@
     <w:sdt>
       <w:sdtPr>
         <w:rPr>
-          <w:rFonts w:ascii="Times New Roman" w:hAnsi="Times New Roman" w:cs="Times New Roman"/>
-          <w:lang w:val="es-ES"/>
+          <w:rFonts w:ascii="Times New Roman" w:eastAsia="Arial" w:hAnsi="Times New Roman" w:cs="Times New Roman"/>
+          <w:color w:val="auto"/>
+          <w:sz w:val="22"/>
+          <w:szCs w:val="22"/>
+          <w:lang w:val="es-ES" w:eastAsia="es-ES"/>
         </w:rPr>
         <w:id w:val="2117481555"/>
         <w:docPartObj>
@@ -343,13 +370,8 @@
       </w:sdtPr>
       <w:sdtEndPr>
         <w:rPr>
-          <w:rFonts w:eastAsia="Arial"/>
           <w:b/>
           <w:bCs/>
-          <w:color w:val="auto"/>
-          <w:sz w:val="22"/>
-          <w:szCs w:val="22"/>
-          <w:lang w:eastAsia="es-ES"/>
         </w:rPr>
       </w:sdtEndPr>
       <w:sdtContent>
@@ -967,7 +989,25 @@
           <w:sz w:val="24"/>
           <w:szCs w:val="24"/>
         </w:rPr>
-        <w:t>El presente documento corresponde a la reunión de retrospectiva del segundo hito del proyecto SGDS (Sistema de Gestión de Donaciones de Sangre) desarrollado por Quantum Ants Software. En este hito, se han trabajado diversas actividades relacionadas con el registro de hospitales, registro de donantes, programación de citas, implementación de la base de datos, desarrollo parcial de la interfaz web y actualización de la especificación de la interfaz de usuario. El propósito de esta retrospectiva es analizar los logros, dificultades y lecciones aprendidas durante este período, con el objetivo de mejorar nuestros procesos y planificar los siguientes pasos de manera efectiva.</w:t>
+        <w:t xml:space="preserve">El presente documento corresponde a la reunión de retrospectiva del segundo hito del proyecto SGDS (Sistema de Gestión de Donaciones de Sangre) desarrollado por Quantum </w:t>
+      </w:r>
+      <w:proofErr w:type="spellStart"/>
+      <w:r>
+        <w:rPr>
+          <w:rFonts w:ascii="Times New Roman" w:hAnsi="Times New Roman" w:cs="Times New Roman"/>
+          <w:sz w:val="24"/>
+          <w:szCs w:val="24"/>
+        </w:rPr>
+        <w:t>Ants</w:t>
+      </w:r>
+      <w:proofErr w:type="spellEnd"/>
+      <w:r>
+        <w:rPr>
+          <w:rFonts w:ascii="Times New Roman" w:hAnsi="Times New Roman" w:cs="Times New Roman"/>
+          <w:sz w:val="24"/>
+          <w:szCs w:val="24"/>
+        </w:rPr>
+        <w:t xml:space="preserve"> Software. En este hito, se han trabajado diversas actividades relacionadas con el registro de hospitales, registro de donantes, programación de citas, implementación de la base de datos, desarrollo parcial de la interfaz web y actualización de la especificación de la interfaz de usuario. El propósito de esta retrospectiva es analizar los logros, dificultades y lecciones aprendidas durante este período, con el objetivo de mejorar nuestros procesos y planificar los siguientes pasos de manera efectiva.</w:t>
       </w:r>
     </w:p>
     <w:p>
@@ -1126,17 +1166,7 @@
           <w:sz w:val="24"/>
           <w:szCs w:val="24"/>
         </w:rPr>
-        <w:t xml:space="preserve">Cuestionario </w:t>
-      </w:r>
-      <w:r>
-        <w:rPr>
-          <w:rFonts w:ascii="Times New Roman" w:hAnsi="Times New Roman" w:cs="Times New Roman"/>
-          <w:b/>
-          <w:bCs/>
-          <w:sz w:val="24"/>
-          <w:szCs w:val="24"/>
-        </w:rPr>
-        <w:t>Para el Equipo</w:t>
+        <w:t>Cuestionario Para el Equipo</w:t>
       </w:r>
       <w:bookmarkEnd w:id="2"/>
     </w:p>
@@ -1190,6 +1220,14 @@
         </w:rPr>
         <w:t>¿Qué aspectos del registro de hospitales consideras que funcionaron bien y deberíamos mantener?</w:t>
       </w:r>
+      <w:r>
+        <w:rPr>
+          <w:rFonts w:ascii="Times New Roman" w:hAnsi="Times New Roman" w:cs="Times New Roman"/>
+          <w:sz w:val="24"/>
+          <w:szCs w:val="24"/>
+        </w:rPr>
+        <w:t xml:space="preserve"> (Jatziry)</w:t>
+      </w:r>
     </w:p>
     <w:p>
       <w:pPr>
@@ -1207,15 +1245,184 @@
           <w:sz w:val="24"/>
           <w:szCs w:val="24"/>
         </w:rPr>
-        <w:t>Respuesta:</w:t>
-      </w:r>
-      <w:r>
-        <w:rPr>
-          <w:rFonts w:ascii="Times New Roman" w:hAnsi="Times New Roman" w:cs="Times New Roman"/>
-          <w:sz w:val="24"/>
-          <w:szCs w:val="24"/>
-        </w:rPr>
-        <w:t xml:space="preserve"> (Jatziry)</w:t>
+        <w:t xml:space="preserve">Se implementó </w:t>
+      </w:r>
+      <w:r>
+        <w:rPr>
+          <w:rFonts w:ascii="Times New Roman" w:hAnsi="Times New Roman" w:cs="Times New Roman"/>
+          <w:sz w:val="24"/>
+          <w:szCs w:val="24"/>
+        </w:rPr>
+        <w:t>una</w:t>
+      </w:r>
+      <w:r>
+        <w:rPr>
+          <w:rFonts w:ascii="Times New Roman" w:hAnsi="Times New Roman" w:cs="Times New Roman"/>
+          <w:sz w:val="24"/>
+          <w:szCs w:val="24"/>
+        </w:rPr>
+        <w:t xml:space="preserve"> función llamada </w:t>
+      </w:r>
+      <w:proofErr w:type="spellStart"/>
+      <w:r>
+        <w:rPr>
+          <w:rFonts w:ascii="Times New Roman" w:hAnsi="Times New Roman" w:cs="Times New Roman"/>
+          <w:sz w:val="24"/>
+          <w:szCs w:val="24"/>
+        </w:rPr>
+        <w:t>validar_campos_llenos</w:t>
+      </w:r>
+      <w:proofErr w:type="spellEnd"/>
+      <w:r>
+        <w:rPr>
+          <w:rFonts w:ascii="Times New Roman" w:hAnsi="Times New Roman" w:cs="Times New Roman"/>
+          <w:sz w:val="24"/>
+          <w:szCs w:val="24"/>
+        </w:rPr>
+        <w:t xml:space="preserve">(hospital) que verifica si todos los campos requeridos para registrar un hospital están llenos. Esta validación es </w:t>
+      </w:r>
+      <w:r>
+        <w:rPr>
+          <w:rFonts w:ascii="Times New Roman" w:hAnsi="Times New Roman" w:cs="Times New Roman"/>
+          <w:sz w:val="24"/>
+          <w:szCs w:val="24"/>
+        </w:rPr>
+        <w:lastRenderedPageBreak/>
+        <w:t>importante para asegurar que se ingresen todos los datos necesarios antes de registrar el hospital en la base de datos. Mantener esta validación es una buena práctica para garantizar la integridad de los datos.</w:t>
+      </w:r>
+    </w:p>
+    <w:p>
+      <w:pPr>
+        <w:pStyle w:val="Prrafodelista"/>
+        <w:spacing w:line="480" w:lineRule="auto"/>
+        <w:rPr>
+          <w:rFonts w:ascii="Times New Roman" w:hAnsi="Times New Roman" w:cs="Times New Roman"/>
+          <w:sz w:val="24"/>
+          <w:szCs w:val="24"/>
+        </w:rPr>
+      </w:pPr>
+      <w:r>
+        <w:rPr>
+          <w:rFonts w:ascii="Times New Roman" w:hAnsi="Times New Roman" w:cs="Times New Roman"/>
+          <w:sz w:val="24"/>
+          <w:szCs w:val="24"/>
+        </w:rPr>
+        <w:t>También, el</w:t>
+      </w:r>
+      <w:r>
+        <w:rPr>
+          <w:rFonts w:ascii="Times New Roman" w:hAnsi="Times New Roman" w:cs="Times New Roman"/>
+          <w:sz w:val="24"/>
+          <w:szCs w:val="24"/>
+        </w:rPr>
+        <w:t xml:space="preserve"> código utiliza una base de datos para almacenar la información de los hospitales y las credenciales. Esto es recomendable, ya que proporciona una forma estructurada y eficiente de almacenar y recuperar los datos. Además, se utilizan parámetros preparados para evitar posibles ataques de inyección SQL. Mantener el uso de una base de datos es beneficioso para asegurar la persistencia y la gestión adecuada de los datos.</w:t>
+      </w:r>
+    </w:p>
+    <w:p>
+      <w:pPr>
+        <w:pStyle w:val="Prrafodelista"/>
+        <w:spacing w:line="480" w:lineRule="auto"/>
+        <w:rPr>
+          <w:rFonts w:ascii="Times New Roman" w:hAnsi="Times New Roman" w:cs="Times New Roman"/>
+          <w:sz w:val="24"/>
+          <w:szCs w:val="24"/>
+        </w:rPr>
+      </w:pPr>
+      <w:r>
+        <w:rPr>
+          <w:rFonts w:ascii="Times New Roman" w:hAnsi="Times New Roman" w:cs="Times New Roman"/>
+          <w:sz w:val="24"/>
+          <w:szCs w:val="24"/>
+        </w:rPr>
+        <w:t xml:space="preserve">El código está estructurado en funciones que realizan tareas específicas, como registrar una credencial, agregar un hospital a la base de datos, etc. </w:t>
+      </w:r>
+      <w:r>
+        <w:rPr>
+          <w:rFonts w:ascii="Times New Roman" w:hAnsi="Times New Roman" w:cs="Times New Roman"/>
+          <w:sz w:val="24"/>
+          <w:szCs w:val="24"/>
+        </w:rPr>
+        <w:t>Est</w:t>
+      </w:r>
+      <w:r>
+        <w:rPr>
+          <w:rFonts w:ascii="Times New Roman" w:hAnsi="Times New Roman" w:cs="Times New Roman"/>
+          <w:sz w:val="24"/>
+          <w:szCs w:val="24"/>
+        </w:rPr>
+        <w:t>a</w:t>
+      </w:r>
+      <w:r>
+        <w:rPr>
+          <w:rFonts w:ascii="Times New Roman" w:hAnsi="Times New Roman" w:cs="Times New Roman"/>
+          <w:sz w:val="24"/>
+          <w:szCs w:val="24"/>
+        </w:rPr>
+        <w:t xml:space="preserve"> modularidad</w:t>
+      </w:r>
+      <w:r>
+        <w:rPr>
+          <w:rFonts w:ascii="Times New Roman" w:hAnsi="Times New Roman" w:cs="Times New Roman"/>
+          <w:sz w:val="24"/>
+          <w:szCs w:val="24"/>
+        </w:rPr>
+        <w:t xml:space="preserve"> es útil porque facilita la comprensión, el mantenimiento y la reutilización del código. Mantener esta estructura modularizada es recomendable para mejorar la legibilidad y facilitar futuras actualizaciones.</w:t>
+      </w:r>
+    </w:p>
+    <w:p>
+      <w:pPr>
+        <w:pStyle w:val="Prrafodelista"/>
+        <w:spacing w:line="480" w:lineRule="auto"/>
+        <w:rPr>
+          <w:rFonts w:ascii="Times New Roman" w:hAnsi="Times New Roman" w:cs="Times New Roman"/>
+          <w:sz w:val="24"/>
+          <w:szCs w:val="24"/>
+        </w:rPr>
+      </w:pPr>
+      <w:r>
+        <w:rPr>
+          <w:rFonts w:ascii="Times New Roman" w:hAnsi="Times New Roman" w:cs="Times New Roman"/>
+          <w:sz w:val="24"/>
+          <w:szCs w:val="24"/>
+        </w:rPr>
+        <w:t>Antes de registrar un hospital, se realiza una verificación en un archivo JSON llamado "LicenciasVigentesFuncionamiento.json". Esta verificación es importante para asegurar que el número de licencia proporcionado sea válido. Mantener esta verificación contribuye a garantizar que solo se registren hospitales con licencias válidas.</w:t>
+      </w:r>
+    </w:p>
+    <w:p>
+      <w:pPr>
+        <w:pStyle w:val="Prrafodelista"/>
+        <w:spacing w:line="480" w:lineRule="auto"/>
+        <w:rPr>
+          <w:rFonts w:ascii="Times New Roman" w:hAnsi="Times New Roman" w:cs="Times New Roman"/>
+          <w:sz w:val="24"/>
+          <w:szCs w:val="24"/>
+        </w:rPr>
+      </w:pPr>
+      <w:r>
+        <w:rPr>
+          <w:rFonts w:ascii="Times New Roman" w:hAnsi="Times New Roman" w:cs="Times New Roman"/>
+          <w:sz w:val="24"/>
+          <w:szCs w:val="24"/>
+        </w:rPr>
+        <w:t xml:space="preserve">Estos aspectos funcionales del registro de hospitales son buenos y deberían mantenerse para garantizar la integridad de los datos, </w:t>
+      </w:r>
+      <w:proofErr w:type="gramStart"/>
+      <w:r>
+        <w:rPr>
+          <w:rFonts w:ascii="Times New Roman" w:hAnsi="Times New Roman" w:cs="Times New Roman"/>
+          <w:sz w:val="24"/>
+          <w:szCs w:val="24"/>
+        </w:rPr>
+        <w:t>la modularidad</w:t>
+      </w:r>
+      <w:proofErr w:type="gramEnd"/>
+      <w:r>
+        <w:rPr>
+          <w:rFonts w:ascii="Times New Roman" w:hAnsi="Times New Roman" w:cs="Times New Roman"/>
+          <w:sz w:val="24"/>
+          <w:szCs w:val="24"/>
+        </w:rPr>
+        <w:t xml:space="preserve"> del código y la validación adecuada de los campos requeridos.</w:t>
       </w:r>
     </w:p>
     <w:p>
@@ -1238,7 +1445,6 @@
           <w:sz w:val="24"/>
           <w:szCs w:val="24"/>
         </w:rPr>
-        <w:lastRenderedPageBreak/>
         <w:t>¿Identificaste algún desafío o dificultad en el registro de donantes? ¿Qué acciones podemos tomar para mejorar en este aspecto?</w:t>
       </w:r>
     </w:p>
@@ -1266,7 +1472,25 @@
           <w:sz w:val="24"/>
           <w:szCs w:val="24"/>
         </w:rPr>
-        <w:t xml:space="preserve"> (Geomar)</w:t>
+        <w:t xml:space="preserve"> (</w:t>
+      </w:r>
+      <w:proofErr w:type="spellStart"/>
+      <w:r>
+        <w:rPr>
+          <w:rFonts w:ascii="Times New Roman" w:hAnsi="Times New Roman" w:cs="Times New Roman"/>
+          <w:sz w:val="24"/>
+          <w:szCs w:val="24"/>
+        </w:rPr>
+        <w:t>Geomar</w:t>
+      </w:r>
+      <w:proofErr w:type="spellEnd"/>
+      <w:r>
+        <w:rPr>
+          <w:rFonts w:ascii="Times New Roman" w:hAnsi="Times New Roman" w:cs="Times New Roman"/>
+          <w:sz w:val="24"/>
+          <w:szCs w:val="24"/>
+        </w:rPr>
+        <w:t>)</w:t>
       </w:r>
     </w:p>
     <w:p>
@@ -1289,6 +1513,7 @@
           <w:sz w:val="24"/>
           <w:szCs w:val="24"/>
         </w:rPr>
+        <w:lastRenderedPageBreak/>
         <w:t>¿Cómo evalúas la implementación y verificación del requisito de programación de citas? ¿Hay algún punto específico que debamos abordar?</w:t>
       </w:r>
     </w:p>
@@ -1339,15 +1564,15 @@
           <w:sz w:val="24"/>
           <w:szCs w:val="24"/>
         </w:rPr>
-        <w:t>En relación con</w:t>
-      </w:r>
-      <w:r>
-        <w:rPr>
-          <w:rFonts w:ascii="Times New Roman" w:hAnsi="Times New Roman" w:cs="Times New Roman"/>
-          <w:sz w:val="24"/>
-          <w:szCs w:val="24"/>
-        </w:rPr>
-        <w:t xml:space="preserve"> la implementación de la base de datos, ¿hubo algún problema o mejora que consideres importante destacar?</w:t>
+        <w:t>En relación con la implementación de la base de datos, ¿hubo algún problema o mejora que consideres importante destacar?</w:t>
+      </w:r>
+      <w:r>
+        <w:rPr>
+          <w:rFonts w:ascii="Times New Roman" w:hAnsi="Times New Roman" w:cs="Times New Roman"/>
+          <w:sz w:val="24"/>
+          <w:szCs w:val="24"/>
+        </w:rPr>
+        <w:t xml:space="preserve"> (Jatziry)</w:t>
       </w:r>
     </w:p>
     <w:p>
@@ -1374,7 +1599,15 @@
           <w:sz w:val="24"/>
           <w:szCs w:val="24"/>
         </w:rPr>
-        <w:t xml:space="preserve"> (Jatziry)</w:t>
+        <w:t xml:space="preserve"> </w:t>
+      </w:r>
+      <w:r>
+        <w:rPr>
+          <w:rFonts w:ascii="Times New Roman" w:hAnsi="Times New Roman" w:cs="Times New Roman"/>
+          <w:sz w:val="24"/>
+          <w:szCs w:val="24"/>
+        </w:rPr>
+        <w:t>No hubo ningún problema a la hora de crear la base de datos; sin embargo, se tuvo que añadir una columna adicional a la tabla “Donante”, ya que durante la creación de la base de datos no se consideró debido a un error de tipeo en el Documento de Especificación de la Base de Datos. Este inconveniente se solucionó satisfactoriamente a la brevedad del caso, se actualizó el DEBD y la base de datos actual cumple con todas las especificaciones esperadas. En el siguiente hito, se implementará la mejora de la seguridad de los datos sensibles, encriptando los mismos en la base de datos.</w:t>
       </w:r>
     </w:p>
     <w:p>
@@ -1424,7 +1657,25 @@
           <w:sz w:val="24"/>
           <w:szCs w:val="24"/>
         </w:rPr>
-        <w:t xml:space="preserve"> (Jose)</w:t>
+        <w:t xml:space="preserve"> (</w:t>
+      </w:r>
+      <w:proofErr w:type="spellStart"/>
+      <w:r>
+        <w:rPr>
+          <w:rFonts w:ascii="Times New Roman" w:hAnsi="Times New Roman" w:cs="Times New Roman"/>
+          <w:sz w:val="24"/>
+          <w:szCs w:val="24"/>
+        </w:rPr>
+        <w:t>Jose</w:t>
+      </w:r>
+      <w:proofErr w:type="spellEnd"/>
+      <w:r>
+        <w:rPr>
+          <w:rFonts w:ascii="Times New Roman" w:hAnsi="Times New Roman" w:cs="Times New Roman"/>
+          <w:sz w:val="24"/>
+          <w:szCs w:val="24"/>
+        </w:rPr>
+        <w:t>)</w:t>
       </w:r>
     </w:p>
     <w:p>
@@ -1602,6 +1853,7 @@
           <w:sz w:val="24"/>
           <w:szCs w:val="24"/>
         </w:rPr>
+        <w:lastRenderedPageBreak/>
         <w:t>Durante este período, hemos identificado algunos desafíos en cuanto a la comunicación y coordinación dentro del equipo. Aunque se han realizado esfuerzos para mejorar estos aspectos, considero que aún hay margen para un mayor compromiso y participación por parte de todos los miembros.</w:t>
       </w:r>
     </w:p>
@@ -1657,23 +1909,7 @@
           <w:sz w:val="24"/>
           <w:szCs w:val="24"/>
         </w:rPr>
-        <w:t xml:space="preserve">Fomentar una cultura de </w:t>
-      </w:r>
-      <w:r>
-        <w:rPr>
-          <w:rFonts w:ascii="Times New Roman" w:hAnsi="Times New Roman" w:cs="Times New Roman"/>
-          <w:sz w:val="24"/>
-          <w:szCs w:val="24"/>
-        </w:rPr>
-        <w:t>participación</w:t>
-      </w:r>
-      <w:r>
-        <w:rPr>
-          <w:rFonts w:ascii="Times New Roman" w:hAnsi="Times New Roman" w:cs="Times New Roman"/>
-          <w:sz w:val="24"/>
-          <w:szCs w:val="24"/>
-        </w:rPr>
-        <w:t>: Es fundamental que cada miembro del equipo se sienta involucrado y comprometido con el proyecto. Esto implica estar atentos a las comunicaciones, responder a los mensajes de man</w:t>
+        <w:t>Fomentar una cultura de participación: Es fundamental que cada miembro del equipo se sienta involucrado y comprometido con el proyecto. Esto implica estar atentos a las comunicaciones, responder a los mensajes de man</w:t>
       </w:r>
       <w:r>
         <w:rPr>
@@ -1781,6 +2017,7 @@
           <w:sz w:val="24"/>
           <w:szCs w:val="24"/>
         </w:rPr>
+        <w:lastRenderedPageBreak/>
         <w:t>Establecer metas y responsabilidades claras: Es importante definir metas claras y asignar responsabilidades específicas a cada miembro del equipo. Esto nos ayudará a tener una visión compartida de lo que se espera de cada uno y a mantenernos enfocados en nuestros objetivos comunes.</w:t>
       </w:r>
     </w:p>
@@ -1801,7 +2038,6 @@
           <w:sz w:val="24"/>
           <w:szCs w:val="24"/>
         </w:rPr>
-        <w:lastRenderedPageBreak/>
         <w:t>Al implementar estas acciones, podemos mejorar nuestra colaboración y fortalecer el trabajo en equipo. Estoy seguro de que, al hacerlo, lograremos superar los desafíos identificados y alcanzar resultados aún más exitosos en el próximo hito del proyecto.</w:t>
       </w:r>
     </w:p>
@@ -1872,7 +2108,25 @@
           <w:sz w:val="24"/>
           <w:szCs w:val="24"/>
         </w:rPr>
-        <w:t xml:space="preserve"> (Geomar-Renzo)</w:t>
+        <w:t xml:space="preserve"> (</w:t>
+      </w:r>
+      <w:proofErr w:type="spellStart"/>
+      <w:r>
+        <w:rPr>
+          <w:rFonts w:ascii="Times New Roman" w:hAnsi="Times New Roman" w:cs="Times New Roman"/>
+          <w:sz w:val="24"/>
+          <w:szCs w:val="24"/>
+        </w:rPr>
+        <w:t>Geomar</w:t>
+      </w:r>
+      <w:proofErr w:type="spellEnd"/>
+      <w:r>
+        <w:rPr>
+          <w:rFonts w:ascii="Times New Roman" w:hAnsi="Times New Roman" w:cs="Times New Roman"/>
+          <w:sz w:val="24"/>
+          <w:szCs w:val="24"/>
+        </w:rPr>
+        <w:t>-Renzo)</w:t>
       </w:r>
     </w:p>
     <w:p>
@@ -1962,7 +2216,7 @@
           <w:sz w:val="24"/>
           <w:szCs w:val="24"/>
         </w:rPr>
-        <w:t xml:space="preserve">En lugar de dejar tareas importantes para el último momento, debemos priorizar la organización y la ejecución oportuna de las actividades. Esto implica asignar tiempo suficiente para cada tarea, realizar un seguimiento regular de su avance y ajustar los recursos y plazos si es necesario. Además, es importante tener en cuenta que cualquier retraso en la implementación de las tareas puede afectar </w:t>
+        <w:t xml:space="preserve">En lugar de dejar tareas importantes para el último momento, debemos priorizar la organización y la ejecución oportuna de las actividades. Esto implica </w:t>
       </w:r>
       <w:r>
         <w:rPr>
@@ -1971,7 +2225,7 @@
           <w:szCs w:val="24"/>
         </w:rPr>
         <w:lastRenderedPageBreak/>
-        <w:t>directamente las pruebas del software, lo cual puede comprometer la calidad y el éxito del proyecto en su conjunto.</w:t>
+        <w:t>asignar tiempo suficiente para cada tarea, realizar un seguimiento regular de su avance y ajustar los recursos y plazos si es necesario. Además, es importante tener en cuenta que cualquier retraso en la implementación de las tareas puede afectar directamente las pruebas del software, lo cual puede comprometer la calidad y el éxito del proyecto en su conjunto.</w:t>
       </w:r>
     </w:p>
     <w:p>
@@ -2126,7 +2380,16 @@
           <w:sz w:val="24"/>
           <w:szCs w:val="24"/>
         </w:rPr>
-        <w:t>Al seguir estas prácticas, estaremos en una mejor posición para gestionar eficazmente nuestro tiempo y cumplir con éxito las actividades del hito tres antes de la fecha límite establecida. Agradezco el compromiso y el esfuerzo de todo el equipo y estoy seguro de que, trabajando juntos, lograremos alcanzar nuestros objetivos con éxito.</w:t>
+        <w:t xml:space="preserve">Al seguir estas prácticas, estaremos en una mejor posición para gestionar eficazmente nuestro tiempo y cumplir con éxito las actividades del hito tres antes de la fecha límite establecida. Agradezco el compromiso y el esfuerzo de todo el equipo </w:t>
+      </w:r>
+      <w:r>
+        <w:rPr>
+          <w:rFonts w:ascii="Times New Roman" w:hAnsi="Times New Roman" w:cs="Times New Roman"/>
+          <w:sz w:val="24"/>
+          <w:szCs w:val="24"/>
+        </w:rPr>
+        <w:lastRenderedPageBreak/>
+        <w:t>y estoy seguro de que, trabajando juntos, lograremos alcanzar nuestros objetivos con éxito.</w:t>
       </w:r>
     </w:p>
     <w:p>
@@ -2150,68 +2413,7 @@
           <w:sz w:val="24"/>
           <w:szCs w:val="24"/>
         </w:rPr>
-        <w:lastRenderedPageBreak/>
-        <w:t xml:space="preserve">Objetivos </w:t>
-      </w:r>
-      <w:r>
-        <w:rPr>
-          <w:rFonts w:ascii="Times New Roman" w:hAnsi="Times New Roman" w:cs="Times New Roman"/>
-          <w:b/>
-          <w:bCs/>
-          <w:sz w:val="24"/>
-          <w:szCs w:val="24"/>
-        </w:rPr>
-        <w:t>P</w:t>
-      </w:r>
-      <w:r>
-        <w:rPr>
-          <w:rFonts w:ascii="Times New Roman" w:hAnsi="Times New Roman" w:cs="Times New Roman"/>
-          <w:b/>
-          <w:bCs/>
-          <w:sz w:val="24"/>
-          <w:szCs w:val="24"/>
-        </w:rPr>
-        <w:t xml:space="preserve">ara el </w:t>
-      </w:r>
-      <w:r>
-        <w:rPr>
-          <w:rFonts w:ascii="Times New Roman" w:hAnsi="Times New Roman" w:cs="Times New Roman"/>
-          <w:b/>
-          <w:bCs/>
-          <w:sz w:val="24"/>
-          <w:szCs w:val="24"/>
-        </w:rPr>
-        <w:t>S</w:t>
-      </w:r>
-      <w:r>
-        <w:rPr>
-          <w:rFonts w:ascii="Times New Roman" w:hAnsi="Times New Roman" w:cs="Times New Roman"/>
-          <w:b/>
-          <w:bCs/>
-          <w:sz w:val="24"/>
-          <w:szCs w:val="24"/>
-        </w:rPr>
-        <w:t xml:space="preserve">iguiente </w:t>
-      </w:r>
-      <w:r>
-        <w:rPr>
-          <w:rFonts w:ascii="Times New Roman" w:hAnsi="Times New Roman" w:cs="Times New Roman"/>
-          <w:b/>
-          <w:bCs/>
-          <w:sz w:val="24"/>
-          <w:szCs w:val="24"/>
-        </w:rPr>
-        <w:t>H</w:t>
-      </w:r>
-      <w:r>
-        <w:rPr>
-          <w:rFonts w:ascii="Times New Roman" w:hAnsi="Times New Roman" w:cs="Times New Roman"/>
-          <w:b/>
-          <w:bCs/>
-          <w:sz w:val="24"/>
-          <w:szCs w:val="24"/>
-        </w:rPr>
-        <w:t>ito:</w:t>
+        <w:t>Objetivos Para el Siguiente Hito:</w:t>
       </w:r>
       <w:bookmarkEnd w:id="3"/>
     </w:p>
@@ -2413,7 +2615,25 @@
           <w:sz w:val="24"/>
           <w:szCs w:val="24"/>
         </w:rPr>
-        <w:t>En este Sprint Retrospective, hemos tenido la oportunidad de reflexionar sobre el trabajo realizado en el segundo hito de Quantum Ants Software con el proyecto SGDS. Durante este período, nos enfocamos en varias actividades clave, como la implementación y verificación de los requisitos de registro de hospitales, registro de donantes, programación de citas, así como la implementación y verificación de la base de datos y una parte importante de la interfaz web.</w:t>
+        <w:t xml:space="preserve">En este Sprint Retrospective, hemos tenido la oportunidad de reflexionar sobre el trabajo realizado en el segundo hito de Quantum </w:t>
+      </w:r>
+      <w:proofErr w:type="spellStart"/>
+      <w:r>
+        <w:rPr>
+          <w:rFonts w:ascii="Times New Roman" w:hAnsi="Times New Roman" w:cs="Times New Roman"/>
+          <w:sz w:val="24"/>
+          <w:szCs w:val="24"/>
+        </w:rPr>
+        <w:t>Ants</w:t>
+      </w:r>
+      <w:proofErr w:type="spellEnd"/>
+      <w:r>
+        <w:rPr>
+          <w:rFonts w:ascii="Times New Roman" w:hAnsi="Times New Roman" w:cs="Times New Roman"/>
+          <w:sz w:val="24"/>
+          <w:szCs w:val="24"/>
+        </w:rPr>
+        <w:t xml:space="preserve"> Software con el proyecto SGDS. Durante este período, nos enfocamos en varias actividades clave, como la implementación y verificación de los requisitos de registro de hospitales, registro de donantes, programación de citas, así como la implementación y verificación de la base de datos y una parte importante de la interfaz web.</w:t>
       </w:r>
     </w:p>
     <w:p>
@@ -2432,6 +2652,7 @@
           <w:sz w:val="24"/>
           <w:szCs w:val="24"/>
         </w:rPr>
+        <w:lastRenderedPageBreak/>
         <w:t>A través del cuestionario realizado a los participantes, hemos obtenido valiosos comentarios y reflexiones sobre nuestro desempeño en cada una de estas áreas. Hemos identificado aspectos que han funcionado bien y deben ser mantenidos, así como desafíos y dificultades que requieren nuestra atención y acciones de mejora.</w:t>
       </w:r>
     </w:p>
@@ -2451,84 +2672,92 @@
           <w:sz w:val="24"/>
           <w:szCs w:val="24"/>
         </w:rPr>
+        <w:t>Es importante destacar que hemos recibido comentarios positivos sobre el registro de hospitales, lo cual es alentador y nos motiva a seguir por el camino correcto. Sin embargo, también se han señalado dificultades en el registro de donantes y en la implementación y verificación del requisito de programación de citas. Estos aspectos específicos requerirán una atención especial en el próximo Sprint para realizar las mejoras necesarias.</w:t>
+      </w:r>
+    </w:p>
+    <w:p>
+      <w:pPr>
+        <w:spacing w:line="480" w:lineRule="auto"/>
+        <w:ind w:firstLine="720"/>
+        <w:rPr>
+          <w:rFonts w:ascii="Times New Roman" w:hAnsi="Times New Roman" w:cs="Times New Roman"/>
+          <w:sz w:val="24"/>
+          <w:szCs w:val="24"/>
+        </w:rPr>
+      </w:pPr>
+      <w:r>
+        <w:rPr>
+          <w:rFonts w:ascii="Times New Roman" w:hAnsi="Times New Roman" w:cs="Times New Roman"/>
+          <w:sz w:val="24"/>
+          <w:szCs w:val="24"/>
+        </w:rPr>
+        <w:t>La implementación de la base de datos ha sido considerada satisfactoria en general, pero se han destacado algunas áreas que pueden ser optimizadas. Además, la interfaz web ha sido un avance significativo, pero es importante considerar las sugerencias y recomendaciones para su mejora.</w:t>
+      </w:r>
+    </w:p>
+    <w:p>
+      <w:pPr>
+        <w:spacing w:line="480" w:lineRule="auto"/>
+        <w:ind w:firstLine="720"/>
+        <w:rPr>
+          <w:rFonts w:ascii="Times New Roman" w:hAnsi="Times New Roman" w:cs="Times New Roman"/>
+          <w:sz w:val="24"/>
+          <w:szCs w:val="24"/>
+        </w:rPr>
+      </w:pPr>
+      <w:r>
+        <w:rPr>
+          <w:rFonts w:ascii="Times New Roman" w:hAnsi="Times New Roman" w:cs="Times New Roman"/>
+          <w:sz w:val="24"/>
+          <w:szCs w:val="24"/>
+        </w:rPr>
+        <w:t>En cuanto a la especificación de la interfaz de usuario, hemos identificado la necesidad de realizar mejoras y actualizaciones para asegurar una comprensión clara y un desarrollo más eficiente.</w:t>
+      </w:r>
+    </w:p>
+    <w:p>
+      <w:pPr>
+        <w:spacing w:line="480" w:lineRule="auto"/>
+        <w:ind w:firstLine="720"/>
+        <w:rPr>
+          <w:rFonts w:ascii="Times New Roman" w:hAnsi="Times New Roman" w:cs="Times New Roman"/>
+          <w:sz w:val="24"/>
+          <w:szCs w:val="24"/>
+        </w:rPr>
+      </w:pPr>
+      <w:r>
+        <w:rPr>
+          <w:rFonts w:ascii="Times New Roman" w:hAnsi="Times New Roman" w:cs="Times New Roman"/>
+          <w:sz w:val="24"/>
+          <w:szCs w:val="24"/>
+        </w:rPr>
+        <w:t>En términos generales, las entregas realizadas en este hito cumplen con las expectativas y requisitos establecidos. Sin embargo, debemos seguir trabajando en la gestión del tiempo y el cumplimiento de los plazos para asegurar un flujo de trabajo más eficiente y evitar posibles retrasos.</w:t>
+      </w:r>
+    </w:p>
+    <w:p>
+      <w:pPr>
+        <w:spacing w:line="480" w:lineRule="auto"/>
+        <w:ind w:firstLine="720"/>
+        <w:rPr>
+          <w:rFonts w:ascii="Times New Roman" w:hAnsi="Times New Roman" w:cs="Times New Roman"/>
+          <w:sz w:val="24"/>
+          <w:szCs w:val="24"/>
+        </w:rPr>
+      </w:pPr>
+      <w:r>
+        <w:rPr>
+          <w:rFonts w:ascii="Times New Roman" w:hAnsi="Times New Roman" w:cs="Times New Roman"/>
+          <w:sz w:val="24"/>
+          <w:szCs w:val="24"/>
+        </w:rPr>
+        <w:t xml:space="preserve">Con base en los comentarios y reflexiones obtenidos en este Sprint Retrospective, establecemos los siguientes objetivos para el próximo hito: mejorar el registro de donantes, abordar los desafíos identificados en la programación de citas, optimizar la implementación de la base de datos, completar la interfaz web y realizar las actualizaciones necesarias en la especificación de la interfaz de usuario. Además, nos comprometemos a fortalecer nuestra </w:t>
+      </w:r>
+      <w:r>
+        <w:rPr>
+          <w:rFonts w:ascii="Times New Roman" w:hAnsi="Times New Roman" w:cs="Times New Roman"/>
+          <w:sz w:val="24"/>
+          <w:szCs w:val="24"/>
+        </w:rPr>
         <w:lastRenderedPageBreak/>
-        <w:t>Es importante destacar que hemos recibido comentarios positivos sobre el registro de hospitales, lo cual es alentador y nos motiva a seguir por el camino correcto. Sin embargo, también se han señalado dificultades en el registro de donantes y en la implementación y verificación del requisito de programación de citas. Estos aspectos específicos requerirán una atención especial en el próximo Sprint para realizar las mejoras necesarias.</w:t>
-      </w:r>
-    </w:p>
-    <w:p>
-      <w:pPr>
-        <w:spacing w:line="480" w:lineRule="auto"/>
-        <w:ind w:firstLine="720"/>
-        <w:rPr>
-          <w:rFonts w:ascii="Times New Roman" w:hAnsi="Times New Roman" w:cs="Times New Roman"/>
-          <w:sz w:val="24"/>
-          <w:szCs w:val="24"/>
-        </w:rPr>
-      </w:pPr>
-      <w:r>
-        <w:rPr>
-          <w:rFonts w:ascii="Times New Roman" w:hAnsi="Times New Roman" w:cs="Times New Roman"/>
-          <w:sz w:val="24"/>
-          <w:szCs w:val="24"/>
-        </w:rPr>
-        <w:t>La implementación de la base de datos ha sido considerada satisfactoria en general, pero se han destacado algunas áreas que pueden ser optimizadas. Además, la interfaz web ha sido un avance significativo, pero es importante considerar las sugerencias y recomendaciones para su mejora.</w:t>
-      </w:r>
-    </w:p>
-    <w:p>
-      <w:pPr>
-        <w:spacing w:line="480" w:lineRule="auto"/>
-        <w:ind w:firstLine="720"/>
-        <w:rPr>
-          <w:rFonts w:ascii="Times New Roman" w:hAnsi="Times New Roman" w:cs="Times New Roman"/>
-          <w:sz w:val="24"/>
-          <w:szCs w:val="24"/>
-        </w:rPr>
-      </w:pPr>
-      <w:r>
-        <w:rPr>
-          <w:rFonts w:ascii="Times New Roman" w:hAnsi="Times New Roman" w:cs="Times New Roman"/>
-          <w:sz w:val="24"/>
-          <w:szCs w:val="24"/>
-        </w:rPr>
-        <w:t>En cuanto a la especificación de la interfaz de usuario, hemos identificado la necesidad de realizar mejoras y actualizaciones para asegurar una comprensión clara y un desarrollo más eficiente.</w:t>
-      </w:r>
-    </w:p>
-    <w:p>
-      <w:pPr>
-        <w:spacing w:line="480" w:lineRule="auto"/>
-        <w:ind w:firstLine="720"/>
-        <w:rPr>
-          <w:rFonts w:ascii="Times New Roman" w:hAnsi="Times New Roman" w:cs="Times New Roman"/>
-          <w:sz w:val="24"/>
-          <w:szCs w:val="24"/>
-        </w:rPr>
-      </w:pPr>
-      <w:r>
-        <w:rPr>
-          <w:rFonts w:ascii="Times New Roman" w:hAnsi="Times New Roman" w:cs="Times New Roman"/>
-          <w:sz w:val="24"/>
-          <w:szCs w:val="24"/>
-        </w:rPr>
-        <w:t>En términos generales, las entregas realizadas en este hito cumplen con las expectativas y requisitos establecidos. Sin embargo, debemos seguir trabajando en la gestión del tiempo y el cumplimiento de los plazos para asegurar un flujo de trabajo más eficiente y evitar posibles retrasos.</w:t>
-      </w:r>
-    </w:p>
-    <w:p>
-      <w:pPr>
-        <w:spacing w:line="480" w:lineRule="auto"/>
-        <w:ind w:firstLine="720"/>
-        <w:rPr>
-          <w:rFonts w:ascii="Times New Roman" w:hAnsi="Times New Roman" w:cs="Times New Roman"/>
-          <w:sz w:val="24"/>
-          <w:szCs w:val="24"/>
-        </w:rPr>
-      </w:pPr>
-      <w:r>
-        <w:rPr>
-          <w:rFonts w:ascii="Times New Roman" w:hAnsi="Times New Roman" w:cs="Times New Roman"/>
-          <w:sz w:val="24"/>
-          <w:szCs w:val="24"/>
-        </w:rPr>
-        <w:t>Con base en los comentarios y reflexiones obtenidos en este Sprint Retrospective, establecemos los siguientes objetivos para el próximo hito: mejorar el registro de donantes, abordar los desafíos identificados en la programación de citas, optimizar la implementación de la base de datos, completar la interfaz web y realizar las actualizaciones necesarias en la especificación de la interfaz de usuario. Además, nos comprometemos a fortalecer nuestra comunicación y colaboración, y a gestionar de manera efectiva el tiempo y los plazos establecidos.</w:t>
+        <w:t>comunicación y colaboración, y a gestionar de manera efectiva el tiempo y los plazos establecidos.</w:t>
       </w:r>
     </w:p>
     <w:p>
@@ -2637,7 +2866,29 @@
         <w:szCs w:val="20"/>
         <w:lang w:val="en-US"/>
       </w:rPr>
-      <w:t>QUANTUM ANTS SOFTWARE S.A.C.</w:t>
+      <w:t xml:space="preserve">QUANTUM </w:t>
+    </w:r>
+    <w:proofErr w:type="gramStart"/>
+    <w:r>
+      <w:rPr>
+        <w:rFonts w:ascii="Times New Roman" w:eastAsia="Times New Roman" w:hAnsi="Times New Roman" w:cs="Times New Roman"/>
+        <w:b/>
+        <w:sz w:val="20"/>
+        <w:szCs w:val="20"/>
+        <w:lang w:val="en-US"/>
+      </w:rPr>
+      <w:t>ANTS</w:t>
+    </w:r>
+    <w:proofErr w:type="gramEnd"/>
+    <w:r>
+      <w:rPr>
+        <w:rFonts w:ascii="Times New Roman" w:eastAsia="Times New Roman" w:hAnsi="Times New Roman" w:cs="Times New Roman"/>
+        <w:b/>
+        <w:sz w:val="20"/>
+        <w:szCs w:val="20"/>
+        <w:lang w:val="en-US"/>
+      </w:rPr>
+      <w:t xml:space="preserve"> SOFTWARE S.A.C.</w:t>
     </w:r>
     <w:r>
       <w:rPr>

</xml_diff>

<commit_message>
Respondiendo cuestionario del SGDS-RPS.02 - Jose
</commit_message>
<xml_diff>
--- a/Desarrollo/SGDS/Gestion/SGDS-RPS.02.docx
+++ b/Desarrollo/SGDS/Gestion/SGDS-RPS.02.docx
@@ -1,6 +1,6 @@
 
 <file path=word/document.xml><?xml version="1.0" encoding="utf-8"?>
-<w:document xmlns:wpc="http://schemas.microsoft.com/office/word/2010/wordprocessingCanvas" xmlns:cx="http://schemas.microsoft.com/office/drawing/2014/chartex" xmlns:cx1="http://schemas.microsoft.com/office/drawing/2015/9/8/chartex" xmlns:cx2="http://schemas.microsoft.com/office/drawing/2015/10/21/chartex" xmlns:cx3="http://schemas.microsoft.com/office/drawing/2016/5/9/chartex" xmlns:cx4="http://schemas.microsoft.com/office/drawing/2016/5/10/chartex" xmlns:cx5="http://schemas.microsoft.com/office/drawing/2016/5/11/chartex" xmlns:cx6="http://schemas.microsoft.com/office/drawing/2016/5/12/chartex" xmlns:cx7="http://schemas.microsoft.com/office/drawing/2016/5/13/chartex" xmlns:cx8="http://schemas.microsoft.com/office/drawing/2016/5/14/chartex" xmlns:mc="http://schemas.openxmlformats.org/markup-compatibility/2006" xmlns:aink="http://schemas.microsoft.com/office/drawing/2016/ink" xmlns:am3d="http://schemas.microsoft.com/office/drawing/2017/model3d" xmlns:o="urn:schemas-microsoft-com:office:office" xmlns:oel="http://schemas.microsoft.com/office/2019/extlst" xmlns:r="http://schemas.openxmlformats.org/officeDocument/2006/relationships" xmlns:m="http://schemas.openxmlformats.org/officeDocument/2006/math" xmlns:v="urn:schemas-microsoft-com:vml" xmlns:wp14="http://schemas.microsoft.com/office/word/2010/wordprocessingDrawing" xmlns:wp="http://schemas.openxmlformats.org/drawingml/2006/wordprocessingDrawing" xmlns:w10="urn:schemas-microsoft-com:office:word" xmlns:w="http://schemas.openxmlformats.org/wordprocessingml/2006/main" xmlns:w14="http://schemas.microsoft.com/office/word/2010/wordml" xmlns:w15="http://schemas.microsoft.com/office/word/2012/wordml" xmlns:w16cex="http://schemas.microsoft.com/office/word/2018/wordml/cex" xmlns:w16cid="http://schemas.microsoft.com/office/word/2016/wordml/cid" xmlns:w16="http://schemas.microsoft.com/office/word/2018/wordml" xmlns:w16du="http://schemas.microsoft.com/office/word/2023/wordml/word16du" xmlns:w16sdtdh="http://schemas.microsoft.com/office/word/2020/wordml/sdtdatahash" xmlns:w16se="http://schemas.microsoft.com/office/word/2015/wordml/symex" xmlns:wpg="http://schemas.microsoft.com/office/word/2010/wordprocessingGroup" xmlns:wpi="http://schemas.microsoft.com/office/word/2010/wordprocessingInk" xmlns:wne="http://schemas.microsoft.com/office/word/2006/wordml" xmlns:wps="http://schemas.microsoft.com/office/word/2010/wordprocessingShape" mc:Ignorable="w14 w15 w16se w16cid w16 w16cex w16sdtdh wp14">
+<w:document xmlns:wpc="http://schemas.microsoft.com/office/word/2010/wordprocessingCanvas" xmlns:cx="http://schemas.microsoft.com/office/drawing/2014/chartex" xmlns:cx1="http://schemas.microsoft.com/office/drawing/2015/9/8/chartex" xmlns:cx2="http://schemas.microsoft.com/office/drawing/2015/10/21/chartex" xmlns:cx3="http://schemas.microsoft.com/office/drawing/2016/5/9/chartex" xmlns:cx4="http://schemas.microsoft.com/office/drawing/2016/5/10/chartex" xmlns:cx5="http://schemas.microsoft.com/office/drawing/2016/5/11/chartex" xmlns:cx6="http://schemas.microsoft.com/office/drawing/2016/5/12/chartex" xmlns:cx7="http://schemas.microsoft.com/office/drawing/2016/5/13/chartex" xmlns:cx8="http://schemas.microsoft.com/office/drawing/2016/5/14/chartex" xmlns:mc="http://schemas.openxmlformats.org/markup-compatibility/2006" xmlns:aink="http://schemas.microsoft.com/office/drawing/2016/ink" xmlns:am3d="http://schemas.microsoft.com/office/drawing/2017/model3d" xmlns:o="urn:schemas-microsoft-com:office:office" xmlns:oel="http://schemas.microsoft.com/office/2019/extlst" xmlns:r="http://schemas.openxmlformats.org/officeDocument/2006/relationships" xmlns:m="http://schemas.openxmlformats.org/officeDocument/2006/math" xmlns:v="urn:schemas-microsoft-com:vml" xmlns:wp14="http://schemas.microsoft.com/office/word/2010/wordprocessingDrawing" xmlns:wp="http://schemas.openxmlformats.org/drawingml/2006/wordprocessingDrawing" xmlns:w10="urn:schemas-microsoft-com:office:word" xmlns:w="http://schemas.openxmlformats.org/wordprocessingml/2006/main" xmlns:w14="http://schemas.microsoft.com/office/word/2010/wordml" xmlns:w15="http://schemas.microsoft.com/office/word/2012/wordml" xmlns:w16cex="http://schemas.microsoft.com/office/word/2018/wordml/cex" xmlns:w16cid="http://schemas.microsoft.com/office/word/2016/wordml/cid" xmlns:w16="http://schemas.microsoft.com/office/word/2018/wordml" xmlns:w16sdtdh="http://schemas.microsoft.com/office/word/2020/wordml/sdtdatahash" xmlns:w16se="http://schemas.microsoft.com/office/word/2015/wordml/symex" xmlns:wpg="http://schemas.microsoft.com/office/word/2010/wordprocessingGroup" xmlns:wpi="http://schemas.microsoft.com/office/word/2010/wordprocessingInk" xmlns:wne="http://schemas.microsoft.com/office/word/2006/wordml" xmlns:wps="http://schemas.microsoft.com/office/word/2010/wordprocessingShape" mc:Ignorable="w14 w15 w16se w16cid w16 w16cex w16sdtdh wp14">
   <w:body>
     <w:p>
       <w:pPr>
@@ -33,31 +33,7 @@
           <w:u w:val="single"/>
           <w:lang w:val="en-US"/>
         </w:rPr>
-        <w:t xml:space="preserve">QUANTUM </w:t>
-      </w:r>
-      <w:proofErr w:type="gramStart"/>
-      <w:r>
-        <w:rPr>
-          <w:rFonts w:ascii="Times New Roman" w:eastAsia="Times New Roman" w:hAnsi="Times New Roman" w:cs="Times New Roman"/>
-          <w:b/>
-          <w:sz w:val="24"/>
-          <w:szCs w:val="24"/>
-          <w:u w:val="single"/>
-          <w:lang w:val="en-US"/>
-        </w:rPr>
-        <w:t>ANTS</w:t>
-      </w:r>
-      <w:proofErr w:type="gramEnd"/>
-      <w:r>
-        <w:rPr>
-          <w:rFonts w:ascii="Times New Roman" w:eastAsia="Times New Roman" w:hAnsi="Times New Roman" w:cs="Times New Roman"/>
-          <w:b/>
-          <w:sz w:val="24"/>
-          <w:szCs w:val="24"/>
-          <w:u w:val="single"/>
-          <w:lang w:val="en-US"/>
-        </w:rPr>
-        <w:t xml:space="preserve"> SOFTWARE S.A.C</w:t>
+        <w:t>QUANTUM ANTS SOFTWARE S.A.C</w:t>
       </w:r>
       <w:r>
         <w:rPr>
@@ -989,25 +965,7 @@
           <w:sz w:val="24"/>
           <w:szCs w:val="24"/>
         </w:rPr>
-        <w:t xml:space="preserve">El presente documento corresponde a la reunión de retrospectiva del segundo hito del proyecto SGDS (Sistema de Gestión de Donaciones de Sangre) desarrollado por Quantum </w:t>
-      </w:r>
-      <w:proofErr w:type="spellStart"/>
-      <w:r>
-        <w:rPr>
-          <w:rFonts w:ascii="Times New Roman" w:hAnsi="Times New Roman" w:cs="Times New Roman"/>
-          <w:sz w:val="24"/>
-          <w:szCs w:val="24"/>
-        </w:rPr>
-        <w:t>Ants</w:t>
-      </w:r>
-      <w:proofErr w:type="spellEnd"/>
-      <w:r>
-        <w:rPr>
-          <w:rFonts w:ascii="Times New Roman" w:hAnsi="Times New Roman" w:cs="Times New Roman"/>
-          <w:sz w:val="24"/>
-          <w:szCs w:val="24"/>
-        </w:rPr>
-        <w:t xml:space="preserve"> Software. En este hito, se han trabajado diversas actividades relacionadas con el registro de hospitales, registro de donantes, programación de citas, implementación de la base de datos, desarrollo parcial de la interfaz web y actualización de la especificación de la interfaz de usuario. El propósito de esta retrospectiva es analizar los logros, dificultades y lecciones aprendidas durante este período, con el objetivo de mejorar nuestros procesos y planificar los siguientes pasos de manera efectiva.</w:t>
+        <w:t>El presente documento corresponde a la reunión de retrospectiva del segundo hito del proyecto SGDS (Sistema de Gestión de Donaciones de Sangre) desarrollado por Quantum Ants Software. En este hito, se han trabajado diversas actividades relacionadas con el registro de hospitales, registro de donantes, programación de citas, implementación de la base de datos, desarrollo parcial de la interfaz web y actualización de la especificación de la interfaz de usuario. El propósito de esta retrospectiva es analizar los logros, dificultades y lecciones aprendidas durante este período, con el objetivo de mejorar nuestros procesos y planificar los siguientes pasos de manera efectiva.</w:t>
       </w:r>
     </w:p>
     <w:p>
@@ -1253,33 +1211,7 @@
           <w:sz w:val="24"/>
           <w:szCs w:val="24"/>
         </w:rPr>
-        <w:t>una</w:t>
-      </w:r>
-      <w:r>
-        <w:rPr>
-          <w:rFonts w:ascii="Times New Roman" w:hAnsi="Times New Roman" w:cs="Times New Roman"/>
-          <w:sz w:val="24"/>
-          <w:szCs w:val="24"/>
-        </w:rPr>
-        <w:t xml:space="preserve"> función llamada </w:t>
-      </w:r>
-      <w:proofErr w:type="spellStart"/>
-      <w:r>
-        <w:rPr>
-          <w:rFonts w:ascii="Times New Roman" w:hAnsi="Times New Roman" w:cs="Times New Roman"/>
-          <w:sz w:val="24"/>
-          <w:szCs w:val="24"/>
-        </w:rPr>
-        <w:t>validar_campos_llenos</w:t>
-      </w:r>
-      <w:proofErr w:type="spellEnd"/>
-      <w:r>
-        <w:rPr>
-          <w:rFonts w:ascii="Times New Roman" w:hAnsi="Times New Roman" w:cs="Times New Roman"/>
-          <w:sz w:val="24"/>
-          <w:szCs w:val="24"/>
-        </w:rPr>
-        <w:t xml:space="preserve">(hospital) que verifica si todos los campos requeridos para registrar un hospital están llenos. Esta validación es </w:t>
+        <w:t xml:space="preserve">una función llamada validar_campos_llenos(hospital) que verifica si todos los campos requeridos para registrar un hospital están llenos. Esta validación es </w:t>
       </w:r>
       <w:r>
         <w:rPr>
@@ -1334,15 +1266,7 @@
           <w:sz w:val="24"/>
           <w:szCs w:val="24"/>
         </w:rPr>
-        <w:t xml:space="preserve">El código está estructurado en funciones que realizan tareas específicas, como registrar una credencial, agregar un hospital a la base de datos, etc. </w:t>
-      </w:r>
-      <w:r>
-        <w:rPr>
-          <w:rFonts w:ascii="Times New Roman" w:hAnsi="Times New Roman" w:cs="Times New Roman"/>
-          <w:sz w:val="24"/>
-          <w:szCs w:val="24"/>
-        </w:rPr>
-        <w:t>Est</w:t>
+        <w:t>El código está estructurado en funciones que realizan tareas específicas, como registrar una credencial, agregar un hospital a la base de datos, etc. Est</w:t>
       </w:r>
       <w:r>
         <w:rPr>
@@ -1358,15 +1282,7 @@
           <w:sz w:val="24"/>
           <w:szCs w:val="24"/>
         </w:rPr>
-        <w:t xml:space="preserve"> modularidad</w:t>
-      </w:r>
-      <w:r>
-        <w:rPr>
-          <w:rFonts w:ascii="Times New Roman" w:hAnsi="Times New Roman" w:cs="Times New Roman"/>
-          <w:sz w:val="24"/>
-          <w:szCs w:val="24"/>
-        </w:rPr>
-        <w:t xml:space="preserve"> es útil porque facilita la comprensión, el mantenimiento y la reutilización del código. Mantener esta estructura modularizada es recomendable para mejorar la legibilidad y facilitar futuras actualizaciones.</w:t>
+        <w:t xml:space="preserve"> modularidad es útil porque facilita la comprensión, el mantenimiento y la reutilización del código. Mantener esta estructura modularizada es recomendable para mejorar la legibilidad y facilitar futuras actualizaciones.</w:t>
       </w:r>
     </w:p>
     <w:p>
@@ -1404,25 +1320,7 @@
           <w:sz w:val="24"/>
           <w:szCs w:val="24"/>
         </w:rPr>
-        <w:t xml:space="preserve">Estos aspectos funcionales del registro de hospitales son buenos y deberían mantenerse para garantizar la integridad de los datos, </w:t>
-      </w:r>
-      <w:proofErr w:type="gramStart"/>
-      <w:r>
-        <w:rPr>
-          <w:rFonts w:ascii="Times New Roman" w:hAnsi="Times New Roman" w:cs="Times New Roman"/>
-          <w:sz w:val="24"/>
-          <w:szCs w:val="24"/>
-        </w:rPr>
-        <w:t>la modularidad</w:t>
-      </w:r>
-      <w:proofErr w:type="gramEnd"/>
-      <w:r>
-        <w:rPr>
-          <w:rFonts w:ascii="Times New Roman" w:hAnsi="Times New Roman" w:cs="Times New Roman"/>
-          <w:sz w:val="24"/>
-          <w:szCs w:val="24"/>
-        </w:rPr>
-        <w:t xml:space="preserve"> del código y la validación adecuada de los campos requeridos.</w:t>
+        <w:t>Estos aspectos funcionales del registro de hospitales son buenos y deberían mantenerse para garantizar la integridad de los datos, la modularidad del código y la validación adecuada de los campos requeridos.</w:t>
       </w:r>
     </w:p>
     <w:p>
@@ -1472,25 +1370,7 @@
           <w:sz w:val="24"/>
           <w:szCs w:val="24"/>
         </w:rPr>
-        <w:t xml:space="preserve"> (</w:t>
-      </w:r>
-      <w:proofErr w:type="spellStart"/>
-      <w:r>
-        <w:rPr>
-          <w:rFonts w:ascii="Times New Roman" w:hAnsi="Times New Roman" w:cs="Times New Roman"/>
-          <w:sz w:val="24"/>
-          <w:szCs w:val="24"/>
-        </w:rPr>
-        <w:t>Geomar</w:t>
-      </w:r>
-      <w:proofErr w:type="spellEnd"/>
-      <w:r>
-        <w:rPr>
-          <w:rFonts w:ascii="Times New Roman" w:hAnsi="Times New Roman" w:cs="Times New Roman"/>
-          <w:sz w:val="24"/>
-          <w:szCs w:val="24"/>
-        </w:rPr>
-        <w:t>)</w:t>
+        <w:t xml:space="preserve"> (Geomar)</w:t>
       </w:r>
     </w:p>
     <w:p>
@@ -1632,6 +1512,22 @@
         </w:rPr>
         <w:t>¿Qué opinas sobre el desarrollo de la interfaz web en este hito? ¿Qué aspectos debemos considerar para su mejora?</w:t>
       </w:r>
+      <w:r>
+        <w:rPr>
+          <w:rFonts w:ascii="Times New Roman" w:hAnsi="Times New Roman" w:cs="Times New Roman"/>
+          <w:sz w:val="24"/>
+          <w:szCs w:val="24"/>
+        </w:rPr>
+        <w:t xml:space="preserve"> </w:t>
+      </w:r>
+      <w:r>
+        <w:rPr>
+          <w:rFonts w:ascii="Times New Roman" w:hAnsi="Times New Roman" w:cs="Times New Roman"/>
+          <w:sz w:val="24"/>
+          <w:szCs w:val="24"/>
+        </w:rPr>
+        <w:t>(Jose)</w:t>
+      </w:r>
     </w:p>
     <w:p>
       <w:pPr>
@@ -1657,25 +1553,39 @@
           <w:sz w:val="24"/>
           <w:szCs w:val="24"/>
         </w:rPr>
-        <w:t xml:space="preserve"> (</w:t>
-      </w:r>
-      <w:proofErr w:type="spellStart"/>
-      <w:r>
-        <w:rPr>
-          <w:rFonts w:ascii="Times New Roman" w:hAnsi="Times New Roman" w:cs="Times New Roman"/>
-          <w:sz w:val="24"/>
-          <w:szCs w:val="24"/>
-        </w:rPr>
-        <w:t>Jose</w:t>
-      </w:r>
-      <w:proofErr w:type="spellEnd"/>
-      <w:r>
-        <w:rPr>
-          <w:rFonts w:ascii="Times New Roman" w:hAnsi="Times New Roman" w:cs="Times New Roman"/>
-          <w:sz w:val="24"/>
-          <w:szCs w:val="24"/>
-        </w:rPr>
-        <w:t>)</w:t>
+        <w:t xml:space="preserve"> </w:t>
+      </w:r>
+      <w:r>
+        <w:rPr>
+          <w:rFonts w:ascii="Times New Roman" w:hAnsi="Times New Roman" w:cs="Times New Roman"/>
+          <w:sz w:val="24"/>
+          <w:szCs w:val="24"/>
+        </w:rPr>
+        <w:t>Al respecto del desarrollo de la interfaz, considero que se ha avanzado con la implementación de forma óptima habiendo completado en el tiempo estimado el desarrollo de las ocho principales interfaces diseñadas y especificadas en la primera etapa de análisis del proyecto. Los demás aspectos relacionados a la impl</w:t>
+      </w:r>
+      <w:r>
+        <w:rPr>
+          <w:rFonts w:ascii="Times New Roman" w:hAnsi="Times New Roman" w:cs="Times New Roman"/>
+          <w:sz w:val="24"/>
+          <w:szCs w:val="24"/>
+        </w:rPr>
+        <w:t>emen</w:t>
+      </w:r>
+      <w:r>
+        <w:rPr>
+          <w:rFonts w:ascii="Times New Roman" w:hAnsi="Times New Roman" w:cs="Times New Roman"/>
+          <w:sz w:val="24"/>
+          <w:szCs w:val="24"/>
+        </w:rPr>
+        <w:t>tación se abordarán durante el tercer hito, esperando culminar la interacción y dinamismo dentro de la página web, con el objetivo de crear la experiencia de usuario deseada</w:t>
+      </w:r>
+      <w:r>
+        <w:rPr>
+          <w:rFonts w:ascii="Times New Roman" w:hAnsi="Times New Roman" w:cs="Times New Roman"/>
+          <w:sz w:val="24"/>
+          <w:szCs w:val="24"/>
+        </w:rPr>
+        <w:t xml:space="preserve"> logrando una mejora visual y adaptativa a las necesidades de nuestros usuarios.</w:t>
       </w:r>
     </w:p>
     <w:p>
@@ -1748,6 +1658,7 @@
           <w:sz w:val="24"/>
           <w:szCs w:val="24"/>
         </w:rPr>
+        <w:lastRenderedPageBreak/>
         <w:t>¿Qué dificultades encontraste durante la fase de pruebas del software? ¿Cómo podemos optimizar esta etapa en el siguiente hito?</w:t>
       </w:r>
     </w:p>
@@ -1853,7 +1764,6 @@
           <w:sz w:val="24"/>
           <w:szCs w:val="24"/>
         </w:rPr>
-        <w:lastRenderedPageBreak/>
         <w:t>Durante este período, hemos identificado algunos desafíos en cuanto a la comunicación y coordinación dentro del equipo. Aunque se han realizado esfuerzos para mejorar estos aspectos, considero que aún hay margen para un mayor compromiso y participación por parte de todos los miembros.</w:t>
       </w:r>
     </w:p>
@@ -1971,7 +1881,16 @@
           <w:sz w:val="24"/>
           <w:szCs w:val="24"/>
         </w:rPr>
-        <w:t>Practicar la escucha activa: Debemos asegurarnos de escuchar atentamente las opiniones y perspectivas de los demás miembros del equipo. Esto implica brindar un espacio seguro para expresar ideas, preguntas o preocupaciones, y valorar las contribuciones de cada individuo.</w:t>
+        <w:t xml:space="preserve">Practicar la escucha activa: Debemos asegurarnos de escuchar atentamente las opiniones y perspectivas de los demás miembros del equipo. Esto implica </w:t>
+      </w:r>
+      <w:r>
+        <w:rPr>
+          <w:rFonts w:ascii="Times New Roman" w:hAnsi="Times New Roman" w:cs="Times New Roman"/>
+          <w:sz w:val="24"/>
+          <w:szCs w:val="24"/>
+        </w:rPr>
+        <w:lastRenderedPageBreak/>
+        <w:t>brindar un espacio seguro para expresar ideas, preguntas o preocupaciones, y valorar las contribuciones de cada individuo.</w:t>
       </w:r>
     </w:p>
     <w:p>
@@ -2017,7 +1936,6 @@
           <w:sz w:val="24"/>
           <w:szCs w:val="24"/>
         </w:rPr>
-        <w:lastRenderedPageBreak/>
         <w:t>Establecer metas y responsabilidades claras: Es importante definir metas claras y asignar responsabilidades específicas a cada miembro del equipo. Esto nos ayudará a tener una visión compartida de lo que se espera de cada uno y a mantenernos enfocados en nuestros objetivos comunes.</w:t>
       </w:r>
     </w:p>
@@ -2108,25 +2026,7 @@
           <w:sz w:val="24"/>
           <w:szCs w:val="24"/>
         </w:rPr>
-        <w:t xml:space="preserve"> (</w:t>
-      </w:r>
-      <w:proofErr w:type="spellStart"/>
-      <w:r>
-        <w:rPr>
-          <w:rFonts w:ascii="Times New Roman" w:hAnsi="Times New Roman" w:cs="Times New Roman"/>
-          <w:sz w:val="24"/>
-          <w:szCs w:val="24"/>
-        </w:rPr>
-        <w:t>Geomar</w:t>
-      </w:r>
-      <w:proofErr w:type="spellEnd"/>
-      <w:r>
-        <w:rPr>
-          <w:rFonts w:ascii="Times New Roman" w:hAnsi="Times New Roman" w:cs="Times New Roman"/>
-          <w:sz w:val="24"/>
-          <w:szCs w:val="24"/>
-        </w:rPr>
-        <w:t>-Renzo)</w:t>
+        <w:t xml:space="preserve"> (Geomar-Renzo)</w:t>
       </w:r>
     </w:p>
     <w:p>
@@ -2196,7 +2096,16 @@
           <w:sz w:val="24"/>
           <w:szCs w:val="24"/>
         </w:rPr>
-        <w:t>Para asegurar una gestión efectiva del tiempo y el cumplimiento de los plazos en el próximo hito, es crucial que el equipo se enfoque en el proyecto de manera proactiva y evite realizar implementaciones de última hora. Con el hito tres programado para finalizar el 18 de junio, es fundamental que todos los miembros del equipo trabajen de manera comprometida y constante para cumplir con las actividades planificadas con anticipación.</w:t>
+        <w:t xml:space="preserve">Para asegurar una gestión efectiva del tiempo y el cumplimiento de los plazos en el próximo hito, es crucial que el equipo se enfoque en el proyecto de manera </w:t>
+      </w:r>
+      <w:r>
+        <w:rPr>
+          <w:rFonts w:ascii="Times New Roman" w:hAnsi="Times New Roman" w:cs="Times New Roman"/>
+          <w:sz w:val="24"/>
+          <w:szCs w:val="24"/>
+        </w:rPr>
+        <w:lastRenderedPageBreak/>
+        <w:t>proactiva y evite realizar implementaciones de última hora. Con el hito tres programado para finalizar el 18 de junio, es fundamental que todos los miembros del equipo trabajen de manera comprometida y constante para cumplir con las actividades planificadas con anticipación.</w:t>
       </w:r>
     </w:p>
     <w:p>
@@ -2216,16 +2125,7 @@
           <w:sz w:val="24"/>
           <w:szCs w:val="24"/>
         </w:rPr>
-        <w:t xml:space="preserve">En lugar de dejar tareas importantes para el último momento, debemos priorizar la organización y la ejecución oportuna de las actividades. Esto implica </w:t>
-      </w:r>
-      <w:r>
-        <w:rPr>
-          <w:rFonts w:ascii="Times New Roman" w:hAnsi="Times New Roman" w:cs="Times New Roman"/>
-          <w:sz w:val="24"/>
-          <w:szCs w:val="24"/>
-        </w:rPr>
-        <w:lastRenderedPageBreak/>
-        <w:t>asignar tiempo suficiente para cada tarea, realizar un seguimiento regular de su avance y ajustar los recursos y plazos si es necesario. Además, es importante tener en cuenta que cualquier retraso en la implementación de las tareas puede afectar directamente las pruebas del software, lo cual puede comprometer la calidad y el éxito del proyecto en su conjunto.</w:t>
+        <w:t>En lugar de dejar tareas importantes para el último momento, debemos priorizar la organización y la ejecución oportuna de las actividades. Esto implica asignar tiempo suficiente para cada tarea, realizar un seguimiento regular de su avance y ajustar los recursos y plazos si es necesario. Además, es importante tener en cuenta que cualquier retraso en la implementación de las tareas puede afectar directamente las pruebas del software, lo cual puede comprometer la calidad y el éxito del proyecto en su conjunto.</w:t>
       </w:r>
     </w:p>
     <w:p>
@@ -2360,6 +2260,7 @@
           <w:sz w:val="24"/>
           <w:szCs w:val="24"/>
         </w:rPr>
+        <w:lastRenderedPageBreak/>
         <w:t>Mantener una actitud proactiva y enfocada, recordando constantemente la importancia de cumplir con anticipación las actividades del último hito y los beneficios que esto traerá tanto al equipo como al proyecto en general.</w:t>
       </w:r>
     </w:p>
@@ -2380,22 +2281,14 @@
           <w:sz w:val="24"/>
           <w:szCs w:val="24"/>
         </w:rPr>
-        <w:t xml:space="preserve">Al seguir estas prácticas, estaremos en una mejor posición para gestionar eficazmente nuestro tiempo y cumplir con éxito las actividades del hito tres antes de la fecha límite establecida. Agradezco el compromiso y el esfuerzo de todo el equipo </w:t>
-      </w:r>
-      <w:r>
-        <w:rPr>
-          <w:rFonts w:ascii="Times New Roman" w:hAnsi="Times New Roman" w:cs="Times New Roman"/>
-          <w:sz w:val="24"/>
-          <w:szCs w:val="24"/>
-        </w:rPr>
-        <w:lastRenderedPageBreak/>
-        <w:t>y estoy seguro de que, trabajando juntos, lograremos alcanzar nuestros objetivos con éxito.</w:t>
+        <w:t>Al seguir estas prácticas, estaremos en una mejor posición para gestionar eficazmente nuestro tiempo y cumplir con éxito las actividades del hito tres antes de la fecha límite establecida. Agradezco el compromiso y el esfuerzo de todo el equipo y estoy seguro de que, trabajando juntos, lograremos alcanzar nuestros objetivos con éxito.</w:t>
       </w:r>
     </w:p>
     <w:p>
       <w:pPr>
         <w:pStyle w:val="Ttulo1"/>
         <w:spacing w:line="480" w:lineRule="auto"/>
+        <w:ind w:left="1440" w:hanging="1440"/>
         <w:rPr>
           <w:rFonts w:ascii="Times New Roman" w:hAnsi="Times New Roman" w:cs="Times New Roman"/>
           <w:b/>
@@ -2595,6 +2488,7 @@
           <w:sz w:val="24"/>
           <w:szCs w:val="24"/>
         </w:rPr>
+        <w:lastRenderedPageBreak/>
         <w:t>Conclusión</w:t>
       </w:r>
       <w:bookmarkEnd w:id="4"/>
@@ -2615,25 +2509,7 @@
           <w:sz w:val="24"/>
           <w:szCs w:val="24"/>
         </w:rPr>
-        <w:t xml:space="preserve">En este Sprint Retrospective, hemos tenido la oportunidad de reflexionar sobre el trabajo realizado en el segundo hito de Quantum </w:t>
-      </w:r>
-      <w:proofErr w:type="spellStart"/>
-      <w:r>
-        <w:rPr>
-          <w:rFonts w:ascii="Times New Roman" w:hAnsi="Times New Roman" w:cs="Times New Roman"/>
-          <w:sz w:val="24"/>
-          <w:szCs w:val="24"/>
-        </w:rPr>
-        <w:t>Ants</w:t>
-      </w:r>
-      <w:proofErr w:type="spellEnd"/>
-      <w:r>
-        <w:rPr>
-          <w:rFonts w:ascii="Times New Roman" w:hAnsi="Times New Roman" w:cs="Times New Roman"/>
-          <w:sz w:val="24"/>
-          <w:szCs w:val="24"/>
-        </w:rPr>
-        <w:t xml:space="preserve"> Software con el proyecto SGDS. Durante este período, nos enfocamos en varias actividades clave, como la implementación y verificación de los requisitos de registro de hospitales, registro de donantes, programación de citas, así como la implementación y verificación de la base de datos y una parte importante de la interfaz web.</w:t>
+        <w:t>En este Sprint Retrospective, hemos tenido la oportunidad de reflexionar sobre el trabajo realizado en el segundo hito de Quantum Ants Software con el proyecto SGDS. Durante este período, nos enfocamos en varias actividades clave, como la implementación y verificación de los requisitos de registro de hospitales, registro de donantes, programación de citas, así como la implementación y verificación de la base de datos y una parte importante de la interfaz web.</w:t>
       </w:r>
     </w:p>
     <w:p>
@@ -2652,8 +2528,92 @@
           <w:sz w:val="24"/>
           <w:szCs w:val="24"/>
         </w:rPr>
+        <w:t>A través del cuestionario realizado a los participantes, hemos obtenido valiosos comentarios y reflexiones sobre nuestro desempeño en cada una de estas áreas. Hemos identificado aspectos que han funcionado bien y deben ser mantenidos, así como desafíos y dificultades que requieren nuestra atención y acciones de mejora.</w:t>
+      </w:r>
+    </w:p>
+    <w:p>
+      <w:pPr>
+        <w:spacing w:line="480" w:lineRule="auto"/>
+        <w:ind w:firstLine="720"/>
+        <w:rPr>
+          <w:rFonts w:ascii="Times New Roman" w:hAnsi="Times New Roman" w:cs="Times New Roman"/>
+          <w:sz w:val="24"/>
+          <w:szCs w:val="24"/>
+        </w:rPr>
+      </w:pPr>
+      <w:r>
+        <w:rPr>
+          <w:rFonts w:ascii="Times New Roman" w:hAnsi="Times New Roman" w:cs="Times New Roman"/>
+          <w:sz w:val="24"/>
+          <w:szCs w:val="24"/>
+        </w:rPr>
+        <w:t>Es importante destacar que hemos recibido comentarios positivos sobre el registro de hospitales, lo cual es alentador y nos motiva a seguir por el camino correcto. Sin embargo, también se han señalado dificultades en el registro de donantes y en la implementación y verificación del requisito de programación de citas. Estos aspectos específicos requerirán una atención especial en el próximo Sprint para realizar las mejoras necesarias.</w:t>
+      </w:r>
+    </w:p>
+    <w:p>
+      <w:pPr>
+        <w:spacing w:line="480" w:lineRule="auto"/>
+        <w:ind w:firstLine="720"/>
+        <w:rPr>
+          <w:rFonts w:ascii="Times New Roman" w:hAnsi="Times New Roman" w:cs="Times New Roman"/>
+          <w:sz w:val="24"/>
+          <w:szCs w:val="24"/>
+        </w:rPr>
+      </w:pPr>
+      <w:r>
+        <w:rPr>
+          <w:rFonts w:ascii="Times New Roman" w:hAnsi="Times New Roman" w:cs="Times New Roman"/>
+          <w:sz w:val="24"/>
+          <w:szCs w:val="24"/>
+        </w:rPr>
+        <w:t>La implementación de la base de datos ha sido considerada satisfactoria en general, pero se han destacado algunas áreas que pueden ser optimizadas. Además, la interfaz web ha sido un avance significativo, pero es importante considerar las sugerencias y recomendaciones para su mejora.</w:t>
+      </w:r>
+    </w:p>
+    <w:p>
+      <w:pPr>
+        <w:spacing w:line="480" w:lineRule="auto"/>
+        <w:ind w:firstLine="720"/>
+        <w:rPr>
+          <w:rFonts w:ascii="Times New Roman" w:hAnsi="Times New Roman" w:cs="Times New Roman"/>
+          <w:sz w:val="24"/>
+          <w:szCs w:val="24"/>
+        </w:rPr>
+      </w:pPr>
+      <w:r>
+        <w:rPr>
+          <w:rFonts w:ascii="Times New Roman" w:hAnsi="Times New Roman" w:cs="Times New Roman"/>
+          <w:sz w:val="24"/>
+          <w:szCs w:val="24"/>
+        </w:rPr>
+        <w:t>En cuanto a la especificación de la interfaz de usuario, hemos identificado la necesidad de realizar mejoras y actualizaciones para asegurar una comprensión clara y un desarrollo más eficiente.</w:t>
+      </w:r>
+    </w:p>
+    <w:p>
+      <w:pPr>
+        <w:spacing w:line="480" w:lineRule="auto"/>
+        <w:ind w:firstLine="720"/>
+        <w:rPr>
+          <w:rFonts w:ascii="Times New Roman" w:hAnsi="Times New Roman" w:cs="Times New Roman"/>
+          <w:sz w:val="24"/>
+          <w:szCs w:val="24"/>
+        </w:rPr>
+      </w:pPr>
+      <w:r>
+        <w:rPr>
+          <w:rFonts w:ascii="Times New Roman" w:hAnsi="Times New Roman" w:cs="Times New Roman"/>
+          <w:sz w:val="24"/>
+          <w:szCs w:val="24"/>
+        </w:rPr>
+        <w:t xml:space="preserve">En términos generales, las entregas realizadas en este hito cumplen con las expectativas y requisitos establecidos. Sin embargo, debemos seguir trabajando en la gestión </w:t>
+      </w:r>
+      <w:r>
+        <w:rPr>
+          <w:rFonts w:ascii="Times New Roman" w:hAnsi="Times New Roman" w:cs="Times New Roman"/>
+          <w:sz w:val="24"/>
+          <w:szCs w:val="24"/>
+        </w:rPr>
         <w:lastRenderedPageBreak/>
-        <w:t>A través del cuestionario realizado a los participantes, hemos obtenido valiosos comentarios y reflexiones sobre nuestro desempeño en cada una de estas áreas. Hemos identificado aspectos que han funcionado bien y deben ser mantenidos, así como desafíos y dificultades que requieren nuestra atención y acciones de mejora.</w:t>
+        <w:t>del tiempo y el cumplimiento de los plazos para asegurar un flujo de trabajo más eficiente y evitar posibles retrasos.</w:t>
       </w:r>
     </w:p>
     <w:p>
@@ -2672,92 +2632,7 @@
           <w:sz w:val="24"/>
           <w:szCs w:val="24"/>
         </w:rPr>
-        <w:t>Es importante destacar que hemos recibido comentarios positivos sobre el registro de hospitales, lo cual es alentador y nos motiva a seguir por el camino correcto. Sin embargo, también se han señalado dificultades en el registro de donantes y en la implementación y verificación del requisito de programación de citas. Estos aspectos específicos requerirán una atención especial en el próximo Sprint para realizar las mejoras necesarias.</w:t>
-      </w:r>
-    </w:p>
-    <w:p>
-      <w:pPr>
-        <w:spacing w:line="480" w:lineRule="auto"/>
-        <w:ind w:firstLine="720"/>
-        <w:rPr>
-          <w:rFonts w:ascii="Times New Roman" w:hAnsi="Times New Roman" w:cs="Times New Roman"/>
-          <w:sz w:val="24"/>
-          <w:szCs w:val="24"/>
-        </w:rPr>
-      </w:pPr>
-      <w:r>
-        <w:rPr>
-          <w:rFonts w:ascii="Times New Roman" w:hAnsi="Times New Roman" w:cs="Times New Roman"/>
-          <w:sz w:val="24"/>
-          <w:szCs w:val="24"/>
-        </w:rPr>
-        <w:t>La implementación de la base de datos ha sido considerada satisfactoria en general, pero se han destacado algunas áreas que pueden ser optimizadas. Además, la interfaz web ha sido un avance significativo, pero es importante considerar las sugerencias y recomendaciones para su mejora.</w:t>
-      </w:r>
-    </w:p>
-    <w:p>
-      <w:pPr>
-        <w:spacing w:line="480" w:lineRule="auto"/>
-        <w:ind w:firstLine="720"/>
-        <w:rPr>
-          <w:rFonts w:ascii="Times New Roman" w:hAnsi="Times New Roman" w:cs="Times New Roman"/>
-          <w:sz w:val="24"/>
-          <w:szCs w:val="24"/>
-        </w:rPr>
-      </w:pPr>
-      <w:r>
-        <w:rPr>
-          <w:rFonts w:ascii="Times New Roman" w:hAnsi="Times New Roman" w:cs="Times New Roman"/>
-          <w:sz w:val="24"/>
-          <w:szCs w:val="24"/>
-        </w:rPr>
-        <w:t>En cuanto a la especificación de la interfaz de usuario, hemos identificado la necesidad de realizar mejoras y actualizaciones para asegurar una comprensión clara y un desarrollo más eficiente.</w:t>
-      </w:r>
-    </w:p>
-    <w:p>
-      <w:pPr>
-        <w:spacing w:line="480" w:lineRule="auto"/>
-        <w:ind w:firstLine="720"/>
-        <w:rPr>
-          <w:rFonts w:ascii="Times New Roman" w:hAnsi="Times New Roman" w:cs="Times New Roman"/>
-          <w:sz w:val="24"/>
-          <w:szCs w:val="24"/>
-        </w:rPr>
-      </w:pPr>
-      <w:r>
-        <w:rPr>
-          <w:rFonts w:ascii="Times New Roman" w:hAnsi="Times New Roman" w:cs="Times New Roman"/>
-          <w:sz w:val="24"/>
-          <w:szCs w:val="24"/>
-        </w:rPr>
-        <w:t>En términos generales, las entregas realizadas en este hito cumplen con las expectativas y requisitos establecidos. Sin embargo, debemos seguir trabajando en la gestión del tiempo y el cumplimiento de los plazos para asegurar un flujo de trabajo más eficiente y evitar posibles retrasos.</w:t>
-      </w:r>
-    </w:p>
-    <w:p>
-      <w:pPr>
-        <w:spacing w:line="480" w:lineRule="auto"/>
-        <w:ind w:firstLine="720"/>
-        <w:rPr>
-          <w:rFonts w:ascii="Times New Roman" w:hAnsi="Times New Roman" w:cs="Times New Roman"/>
-          <w:sz w:val="24"/>
-          <w:szCs w:val="24"/>
-        </w:rPr>
-      </w:pPr>
-      <w:r>
-        <w:rPr>
-          <w:rFonts w:ascii="Times New Roman" w:hAnsi="Times New Roman" w:cs="Times New Roman"/>
-          <w:sz w:val="24"/>
-          <w:szCs w:val="24"/>
-        </w:rPr>
-        <w:t xml:space="preserve">Con base en los comentarios y reflexiones obtenidos en este Sprint Retrospective, establecemos los siguientes objetivos para el próximo hito: mejorar el registro de donantes, abordar los desafíos identificados en la programación de citas, optimizar la implementación de la base de datos, completar la interfaz web y realizar las actualizaciones necesarias en la especificación de la interfaz de usuario. Además, nos comprometemos a fortalecer nuestra </w:t>
-      </w:r>
-      <w:r>
-        <w:rPr>
-          <w:rFonts w:ascii="Times New Roman" w:hAnsi="Times New Roman" w:cs="Times New Roman"/>
-          <w:sz w:val="24"/>
-          <w:szCs w:val="24"/>
-        </w:rPr>
-        <w:lastRenderedPageBreak/>
-        <w:t>comunicación y colaboración, y a gestionar de manera efectiva el tiempo y los plazos establecidos.</w:t>
+        <w:t>Con base en los comentarios y reflexiones obtenidos en este Sprint Retrospective, establecemos los siguientes objetivos para el próximo hito: mejorar el registro de donantes, abordar los desafíos identificados en la programación de citas, optimizar la implementación de la base de datos, completar la interfaz web y realizar las actualizaciones necesarias en la especificación de la interfaz de usuario. Además, nos comprometemos a fortalecer nuestra comunicación y colaboración, y a gestionar de manera efectiva el tiempo y los plazos establecidos.</w:t>
       </w:r>
     </w:p>
     <w:p>
@@ -2791,7 +2666,7 @@
 </file>
 
 <file path=word/endnotes.xml><?xml version="1.0" encoding="utf-8"?>
-<w:endnotes xmlns:wpc="http://schemas.microsoft.com/office/word/2010/wordprocessingCanvas" xmlns:cx="http://schemas.microsoft.com/office/drawing/2014/chartex" xmlns:cx1="http://schemas.microsoft.com/office/drawing/2015/9/8/chartex" xmlns:cx2="http://schemas.microsoft.com/office/drawing/2015/10/21/chartex" xmlns:cx3="http://schemas.microsoft.com/office/drawing/2016/5/9/chartex" xmlns:cx4="http://schemas.microsoft.com/office/drawing/2016/5/10/chartex" xmlns:cx5="http://schemas.microsoft.com/office/drawing/2016/5/11/chartex" xmlns:cx6="http://schemas.microsoft.com/office/drawing/2016/5/12/chartex" xmlns:cx7="http://schemas.microsoft.com/office/drawing/2016/5/13/chartex" xmlns:cx8="http://schemas.microsoft.com/office/drawing/2016/5/14/chartex" xmlns:mc="http://schemas.openxmlformats.org/markup-compatibility/2006" xmlns:aink="http://schemas.microsoft.com/office/drawing/2016/ink" xmlns:am3d="http://schemas.microsoft.com/office/drawing/2017/model3d" xmlns:o="urn:schemas-microsoft-com:office:office" xmlns:oel="http://schemas.microsoft.com/office/2019/extlst" xmlns:r="http://schemas.openxmlformats.org/officeDocument/2006/relationships" xmlns:m="http://schemas.openxmlformats.org/officeDocument/2006/math" xmlns:v="urn:schemas-microsoft-com:vml" xmlns:wp14="http://schemas.microsoft.com/office/word/2010/wordprocessingDrawing" xmlns:wp="http://schemas.openxmlformats.org/drawingml/2006/wordprocessingDrawing" xmlns:w10="urn:schemas-microsoft-com:office:word" xmlns:w="http://schemas.openxmlformats.org/wordprocessingml/2006/main" xmlns:w14="http://schemas.microsoft.com/office/word/2010/wordml" xmlns:w15="http://schemas.microsoft.com/office/word/2012/wordml" xmlns:w16cex="http://schemas.microsoft.com/office/word/2018/wordml/cex" xmlns:w16cid="http://schemas.microsoft.com/office/word/2016/wordml/cid" xmlns:w16="http://schemas.microsoft.com/office/word/2018/wordml" xmlns:w16du="http://schemas.microsoft.com/office/word/2023/wordml/word16du" xmlns:w16sdtdh="http://schemas.microsoft.com/office/word/2020/wordml/sdtdatahash" xmlns:w16se="http://schemas.microsoft.com/office/word/2015/wordml/symex" xmlns:wpg="http://schemas.microsoft.com/office/word/2010/wordprocessingGroup" xmlns:wpi="http://schemas.microsoft.com/office/word/2010/wordprocessingInk" xmlns:wne="http://schemas.microsoft.com/office/word/2006/wordml" xmlns:wps="http://schemas.microsoft.com/office/word/2010/wordprocessingShape" mc:Ignorable="w14 w15 w16se w16cid w16 w16cex w16sdtdh wp14">
+<w:endnotes xmlns:wpc="http://schemas.microsoft.com/office/word/2010/wordprocessingCanvas" xmlns:cx="http://schemas.microsoft.com/office/drawing/2014/chartex" xmlns:cx1="http://schemas.microsoft.com/office/drawing/2015/9/8/chartex" xmlns:cx2="http://schemas.microsoft.com/office/drawing/2015/10/21/chartex" xmlns:cx3="http://schemas.microsoft.com/office/drawing/2016/5/9/chartex" xmlns:cx4="http://schemas.microsoft.com/office/drawing/2016/5/10/chartex" xmlns:cx5="http://schemas.microsoft.com/office/drawing/2016/5/11/chartex" xmlns:cx6="http://schemas.microsoft.com/office/drawing/2016/5/12/chartex" xmlns:cx7="http://schemas.microsoft.com/office/drawing/2016/5/13/chartex" xmlns:cx8="http://schemas.microsoft.com/office/drawing/2016/5/14/chartex" xmlns:mc="http://schemas.openxmlformats.org/markup-compatibility/2006" xmlns:aink="http://schemas.microsoft.com/office/drawing/2016/ink" xmlns:am3d="http://schemas.microsoft.com/office/drawing/2017/model3d" xmlns:o="urn:schemas-microsoft-com:office:office" xmlns:oel="http://schemas.microsoft.com/office/2019/extlst" xmlns:r="http://schemas.openxmlformats.org/officeDocument/2006/relationships" xmlns:m="http://schemas.openxmlformats.org/officeDocument/2006/math" xmlns:v="urn:schemas-microsoft-com:vml" xmlns:wp14="http://schemas.microsoft.com/office/word/2010/wordprocessingDrawing" xmlns:wp="http://schemas.openxmlformats.org/drawingml/2006/wordprocessingDrawing" xmlns:w10="urn:schemas-microsoft-com:office:word" xmlns:w="http://schemas.openxmlformats.org/wordprocessingml/2006/main" xmlns:w14="http://schemas.microsoft.com/office/word/2010/wordml" xmlns:w15="http://schemas.microsoft.com/office/word/2012/wordml" xmlns:w16cex="http://schemas.microsoft.com/office/word/2018/wordml/cex" xmlns:w16cid="http://schemas.microsoft.com/office/word/2016/wordml/cid" xmlns:w16="http://schemas.microsoft.com/office/word/2018/wordml" xmlns:w16sdtdh="http://schemas.microsoft.com/office/word/2020/wordml/sdtdatahash" xmlns:w16se="http://schemas.microsoft.com/office/word/2015/wordml/symex" xmlns:wpg="http://schemas.microsoft.com/office/word/2010/wordprocessingGroup" xmlns:wpi="http://schemas.microsoft.com/office/word/2010/wordprocessingInk" xmlns:wne="http://schemas.microsoft.com/office/word/2006/wordml" xmlns:wps="http://schemas.microsoft.com/office/word/2010/wordprocessingShape" mc:Ignorable="w14 w15 w16se w16cid w16 w16cex w16sdtdh wp14">
   <w:endnote w:type="separator" w:id="-1">
     <w:p>
       <w:pPr>
@@ -2816,7 +2691,7 @@
 </file>
 
 <file path=word/footnotes.xml><?xml version="1.0" encoding="utf-8"?>
-<w:footnotes xmlns:wpc="http://schemas.microsoft.com/office/word/2010/wordprocessingCanvas" xmlns:cx="http://schemas.microsoft.com/office/drawing/2014/chartex" xmlns:cx1="http://schemas.microsoft.com/office/drawing/2015/9/8/chartex" xmlns:cx2="http://schemas.microsoft.com/office/drawing/2015/10/21/chartex" xmlns:cx3="http://schemas.microsoft.com/office/drawing/2016/5/9/chartex" xmlns:cx4="http://schemas.microsoft.com/office/drawing/2016/5/10/chartex" xmlns:cx5="http://schemas.microsoft.com/office/drawing/2016/5/11/chartex" xmlns:cx6="http://schemas.microsoft.com/office/drawing/2016/5/12/chartex" xmlns:cx7="http://schemas.microsoft.com/office/drawing/2016/5/13/chartex" xmlns:cx8="http://schemas.microsoft.com/office/drawing/2016/5/14/chartex" xmlns:mc="http://schemas.openxmlformats.org/markup-compatibility/2006" xmlns:aink="http://schemas.microsoft.com/office/drawing/2016/ink" xmlns:am3d="http://schemas.microsoft.com/office/drawing/2017/model3d" xmlns:o="urn:schemas-microsoft-com:office:office" xmlns:oel="http://schemas.microsoft.com/office/2019/extlst" xmlns:r="http://schemas.openxmlformats.org/officeDocument/2006/relationships" xmlns:m="http://schemas.openxmlformats.org/officeDocument/2006/math" xmlns:v="urn:schemas-microsoft-com:vml" xmlns:wp14="http://schemas.microsoft.com/office/word/2010/wordprocessingDrawing" xmlns:wp="http://schemas.openxmlformats.org/drawingml/2006/wordprocessingDrawing" xmlns:w10="urn:schemas-microsoft-com:office:word" xmlns:w="http://schemas.openxmlformats.org/wordprocessingml/2006/main" xmlns:w14="http://schemas.microsoft.com/office/word/2010/wordml" xmlns:w15="http://schemas.microsoft.com/office/word/2012/wordml" xmlns:w16cex="http://schemas.microsoft.com/office/word/2018/wordml/cex" xmlns:w16cid="http://schemas.microsoft.com/office/word/2016/wordml/cid" xmlns:w16="http://schemas.microsoft.com/office/word/2018/wordml" xmlns:w16du="http://schemas.microsoft.com/office/word/2023/wordml/word16du" xmlns:w16sdtdh="http://schemas.microsoft.com/office/word/2020/wordml/sdtdatahash" xmlns:w16se="http://schemas.microsoft.com/office/word/2015/wordml/symex" xmlns:wpg="http://schemas.microsoft.com/office/word/2010/wordprocessingGroup" xmlns:wpi="http://schemas.microsoft.com/office/word/2010/wordprocessingInk" xmlns:wne="http://schemas.microsoft.com/office/word/2006/wordml" xmlns:wps="http://schemas.microsoft.com/office/word/2010/wordprocessingShape" mc:Ignorable="w14 w15 w16se w16cid w16 w16cex w16sdtdh wp14">
+<w:footnotes xmlns:wpc="http://schemas.microsoft.com/office/word/2010/wordprocessingCanvas" xmlns:cx="http://schemas.microsoft.com/office/drawing/2014/chartex" xmlns:cx1="http://schemas.microsoft.com/office/drawing/2015/9/8/chartex" xmlns:cx2="http://schemas.microsoft.com/office/drawing/2015/10/21/chartex" xmlns:cx3="http://schemas.microsoft.com/office/drawing/2016/5/9/chartex" xmlns:cx4="http://schemas.microsoft.com/office/drawing/2016/5/10/chartex" xmlns:cx5="http://schemas.microsoft.com/office/drawing/2016/5/11/chartex" xmlns:cx6="http://schemas.microsoft.com/office/drawing/2016/5/12/chartex" xmlns:cx7="http://schemas.microsoft.com/office/drawing/2016/5/13/chartex" xmlns:cx8="http://schemas.microsoft.com/office/drawing/2016/5/14/chartex" xmlns:mc="http://schemas.openxmlformats.org/markup-compatibility/2006" xmlns:aink="http://schemas.microsoft.com/office/drawing/2016/ink" xmlns:am3d="http://schemas.microsoft.com/office/drawing/2017/model3d" xmlns:o="urn:schemas-microsoft-com:office:office" xmlns:oel="http://schemas.microsoft.com/office/2019/extlst" xmlns:r="http://schemas.openxmlformats.org/officeDocument/2006/relationships" xmlns:m="http://schemas.openxmlformats.org/officeDocument/2006/math" xmlns:v="urn:schemas-microsoft-com:vml" xmlns:wp14="http://schemas.microsoft.com/office/word/2010/wordprocessingDrawing" xmlns:wp="http://schemas.openxmlformats.org/drawingml/2006/wordprocessingDrawing" xmlns:w10="urn:schemas-microsoft-com:office:word" xmlns:w="http://schemas.openxmlformats.org/wordprocessingml/2006/main" xmlns:w14="http://schemas.microsoft.com/office/word/2010/wordml" xmlns:w15="http://schemas.microsoft.com/office/word/2012/wordml" xmlns:w16cex="http://schemas.microsoft.com/office/word/2018/wordml/cex" xmlns:w16cid="http://schemas.microsoft.com/office/word/2016/wordml/cid" xmlns:w16="http://schemas.microsoft.com/office/word/2018/wordml" xmlns:w16sdtdh="http://schemas.microsoft.com/office/word/2020/wordml/sdtdatahash" xmlns:w16se="http://schemas.microsoft.com/office/word/2015/wordml/symex" xmlns:wpg="http://schemas.microsoft.com/office/word/2010/wordprocessingGroup" xmlns:wpi="http://schemas.microsoft.com/office/word/2010/wordprocessingInk" xmlns:wne="http://schemas.microsoft.com/office/word/2006/wordml" xmlns:wps="http://schemas.microsoft.com/office/word/2010/wordprocessingShape" mc:Ignorable="w14 w15 w16se w16cid w16 w16cex w16sdtdh wp14">
   <w:footnote w:type="separator" w:id="-1">
     <w:p>
       <w:pPr>
@@ -2841,7 +2716,7 @@
 </file>
 
 <file path=word/header1.xml><?xml version="1.0" encoding="utf-8"?>
-<w:hdr xmlns:wpc="http://schemas.microsoft.com/office/word/2010/wordprocessingCanvas" xmlns:cx="http://schemas.microsoft.com/office/drawing/2014/chartex" xmlns:cx1="http://schemas.microsoft.com/office/drawing/2015/9/8/chartex" xmlns:cx2="http://schemas.microsoft.com/office/drawing/2015/10/21/chartex" xmlns:cx3="http://schemas.microsoft.com/office/drawing/2016/5/9/chartex" xmlns:cx4="http://schemas.microsoft.com/office/drawing/2016/5/10/chartex" xmlns:cx5="http://schemas.microsoft.com/office/drawing/2016/5/11/chartex" xmlns:cx6="http://schemas.microsoft.com/office/drawing/2016/5/12/chartex" xmlns:cx7="http://schemas.microsoft.com/office/drawing/2016/5/13/chartex" xmlns:cx8="http://schemas.microsoft.com/office/drawing/2016/5/14/chartex" xmlns:mc="http://schemas.openxmlformats.org/markup-compatibility/2006" xmlns:aink="http://schemas.microsoft.com/office/drawing/2016/ink" xmlns:am3d="http://schemas.microsoft.com/office/drawing/2017/model3d" xmlns:o="urn:schemas-microsoft-com:office:office" xmlns:oel="http://schemas.microsoft.com/office/2019/extlst" xmlns:r="http://schemas.openxmlformats.org/officeDocument/2006/relationships" xmlns:m="http://schemas.openxmlformats.org/officeDocument/2006/math" xmlns:v="urn:schemas-microsoft-com:vml" xmlns:wp14="http://schemas.microsoft.com/office/word/2010/wordprocessingDrawing" xmlns:wp="http://schemas.openxmlformats.org/drawingml/2006/wordprocessingDrawing" xmlns:w10="urn:schemas-microsoft-com:office:word" xmlns:w="http://schemas.openxmlformats.org/wordprocessingml/2006/main" xmlns:w14="http://schemas.microsoft.com/office/word/2010/wordml" xmlns:w15="http://schemas.microsoft.com/office/word/2012/wordml" xmlns:w16cex="http://schemas.microsoft.com/office/word/2018/wordml/cex" xmlns:w16cid="http://schemas.microsoft.com/office/word/2016/wordml/cid" xmlns:w16="http://schemas.microsoft.com/office/word/2018/wordml" xmlns:w16du="http://schemas.microsoft.com/office/word/2023/wordml/word16du" xmlns:w16sdtdh="http://schemas.microsoft.com/office/word/2020/wordml/sdtdatahash" xmlns:w16se="http://schemas.microsoft.com/office/word/2015/wordml/symex" xmlns:wpg="http://schemas.microsoft.com/office/word/2010/wordprocessingGroup" xmlns:wpi="http://schemas.microsoft.com/office/word/2010/wordprocessingInk" xmlns:wne="http://schemas.microsoft.com/office/word/2006/wordml" xmlns:wps="http://schemas.microsoft.com/office/word/2010/wordprocessingShape" mc:Ignorable="w14 w15 w16se w16cid w16 w16cex w16sdtdh wp14">
+<w:hdr xmlns:wpc="http://schemas.microsoft.com/office/word/2010/wordprocessingCanvas" xmlns:cx="http://schemas.microsoft.com/office/drawing/2014/chartex" xmlns:cx1="http://schemas.microsoft.com/office/drawing/2015/9/8/chartex" xmlns:cx2="http://schemas.microsoft.com/office/drawing/2015/10/21/chartex" xmlns:cx3="http://schemas.microsoft.com/office/drawing/2016/5/9/chartex" xmlns:cx4="http://schemas.microsoft.com/office/drawing/2016/5/10/chartex" xmlns:cx5="http://schemas.microsoft.com/office/drawing/2016/5/11/chartex" xmlns:cx6="http://schemas.microsoft.com/office/drawing/2016/5/12/chartex" xmlns:cx7="http://schemas.microsoft.com/office/drawing/2016/5/13/chartex" xmlns:cx8="http://schemas.microsoft.com/office/drawing/2016/5/14/chartex" xmlns:mc="http://schemas.openxmlformats.org/markup-compatibility/2006" xmlns:aink="http://schemas.microsoft.com/office/drawing/2016/ink" xmlns:am3d="http://schemas.microsoft.com/office/drawing/2017/model3d" xmlns:o="urn:schemas-microsoft-com:office:office" xmlns:oel="http://schemas.microsoft.com/office/2019/extlst" xmlns:r="http://schemas.openxmlformats.org/officeDocument/2006/relationships" xmlns:m="http://schemas.openxmlformats.org/officeDocument/2006/math" xmlns:v="urn:schemas-microsoft-com:vml" xmlns:wp14="http://schemas.microsoft.com/office/word/2010/wordprocessingDrawing" xmlns:wp="http://schemas.openxmlformats.org/drawingml/2006/wordprocessingDrawing" xmlns:w10="urn:schemas-microsoft-com:office:word" xmlns:w="http://schemas.openxmlformats.org/wordprocessingml/2006/main" xmlns:w14="http://schemas.microsoft.com/office/word/2010/wordml" xmlns:w15="http://schemas.microsoft.com/office/word/2012/wordml" xmlns:w16cex="http://schemas.microsoft.com/office/word/2018/wordml/cex" xmlns:w16cid="http://schemas.microsoft.com/office/word/2016/wordml/cid" xmlns:w16="http://schemas.microsoft.com/office/word/2018/wordml" xmlns:w16sdtdh="http://schemas.microsoft.com/office/word/2020/wordml/sdtdatahash" xmlns:w16se="http://schemas.microsoft.com/office/word/2015/wordml/symex" xmlns:wpg="http://schemas.microsoft.com/office/word/2010/wordprocessingGroup" xmlns:wpi="http://schemas.microsoft.com/office/word/2010/wordprocessingInk" xmlns:wne="http://schemas.microsoft.com/office/word/2006/wordml" xmlns:wps="http://schemas.microsoft.com/office/word/2010/wordprocessingShape" mc:Ignorable="w14 w15 w16se w16cid w16 w16cex w16sdtdh wp14">
   <w:p>
     <w:pPr>
       <w:tabs>
@@ -2866,29 +2741,7 @@
         <w:szCs w:val="20"/>
         <w:lang w:val="en-US"/>
       </w:rPr>
-      <w:t xml:space="preserve">QUANTUM </w:t>
-    </w:r>
-    <w:proofErr w:type="gramStart"/>
-    <w:r>
-      <w:rPr>
-        <w:rFonts w:ascii="Times New Roman" w:eastAsia="Times New Roman" w:hAnsi="Times New Roman" w:cs="Times New Roman"/>
-        <w:b/>
-        <w:sz w:val="20"/>
-        <w:szCs w:val="20"/>
-        <w:lang w:val="en-US"/>
-      </w:rPr>
-      <w:t>ANTS</w:t>
-    </w:r>
-    <w:proofErr w:type="gramEnd"/>
-    <w:r>
-      <w:rPr>
-        <w:rFonts w:ascii="Times New Roman" w:eastAsia="Times New Roman" w:hAnsi="Times New Roman" w:cs="Times New Roman"/>
-        <w:b/>
-        <w:sz w:val="20"/>
-        <w:szCs w:val="20"/>
-        <w:lang w:val="en-US"/>
-      </w:rPr>
-      <w:t xml:space="preserve"> SOFTWARE S.A.C.</w:t>
+      <w:t>QUANTUM ANTS SOFTWARE S.A.C.</w:t>
     </w:r>
     <w:r>
       <w:rPr>
@@ -2951,7 +2804,7 @@
 </file>
 
 <file path=word/numbering.xml><?xml version="1.0" encoding="utf-8"?>
-<w:numbering xmlns:wpc="http://schemas.microsoft.com/office/word/2010/wordprocessingCanvas" xmlns:cx="http://schemas.microsoft.com/office/drawing/2014/chartex" xmlns:cx1="http://schemas.microsoft.com/office/drawing/2015/9/8/chartex" xmlns:cx2="http://schemas.microsoft.com/office/drawing/2015/10/21/chartex" xmlns:cx3="http://schemas.microsoft.com/office/drawing/2016/5/9/chartex" xmlns:cx4="http://schemas.microsoft.com/office/drawing/2016/5/10/chartex" xmlns:cx5="http://schemas.microsoft.com/office/drawing/2016/5/11/chartex" xmlns:cx6="http://schemas.microsoft.com/office/drawing/2016/5/12/chartex" xmlns:cx7="http://schemas.microsoft.com/office/drawing/2016/5/13/chartex" xmlns:cx8="http://schemas.microsoft.com/office/drawing/2016/5/14/chartex" xmlns:mc="http://schemas.openxmlformats.org/markup-compatibility/2006" xmlns:aink="http://schemas.microsoft.com/office/drawing/2016/ink" xmlns:am3d="http://schemas.microsoft.com/office/drawing/2017/model3d" xmlns:o="urn:schemas-microsoft-com:office:office" xmlns:oel="http://schemas.microsoft.com/office/2019/extlst" xmlns:r="http://schemas.openxmlformats.org/officeDocument/2006/relationships" xmlns:m="http://schemas.openxmlformats.org/officeDocument/2006/math" xmlns:v="urn:schemas-microsoft-com:vml" xmlns:wp14="http://schemas.microsoft.com/office/word/2010/wordprocessingDrawing" xmlns:wp="http://schemas.openxmlformats.org/drawingml/2006/wordprocessingDrawing" xmlns:w10="urn:schemas-microsoft-com:office:word" xmlns:w="http://schemas.openxmlformats.org/wordprocessingml/2006/main" xmlns:w14="http://schemas.microsoft.com/office/word/2010/wordml" xmlns:w15="http://schemas.microsoft.com/office/word/2012/wordml" xmlns:w16cex="http://schemas.microsoft.com/office/word/2018/wordml/cex" xmlns:w16cid="http://schemas.microsoft.com/office/word/2016/wordml/cid" xmlns:w16="http://schemas.microsoft.com/office/word/2018/wordml" xmlns:w16du="http://schemas.microsoft.com/office/word/2023/wordml/word16du" xmlns:w16sdtdh="http://schemas.microsoft.com/office/word/2020/wordml/sdtdatahash" xmlns:w16se="http://schemas.microsoft.com/office/word/2015/wordml/symex" xmlns:wpg="http://schemas.microsoft.com/office/word/2010/wordprocessingGroup" xmlns:wpi="http://schemas.microsoft.com/office/word/2010/wordprocessingInk" xmlns:wne="http://schemas.microsoft.com/office/word/2006/wordml" xmlns:wps="http://schemas.microsoft.com/office/word/2010/wordprocessingShape" mc:Ignorable="w14 w15 w16se w16cid w16 w16cex w16sdtdh wp14">
+<w:numbering xmlns:wpc="http://schemas.microsoft.com/office/word/2010/wordprocessingCanvas" xmlns:cx="http://schemas.microsoft.com/office/drawing/2014/chartex" xmlns:cx1="http://schemas.microsoft.com/office/drawing/2015/9/8/chartex" xmlns:cx2="http://schemas.microsoft.com/office/drawing/2015/10/21/chartex" xmlns:cx3="http://schemas.microsoft.com/office/drawing/2016/5/9/chartex" xmlns:cx4="http://schemas.microsoft.com/office/drawing/2016/5/10/chartex" xmlns:cx5="http://schemas.microsoft.com/office/drawing/2016/5/11/chartex" xmlns:cx6="http://schemas.microsoft.com/office/drawing/2016/5/12/chartex" xmlns:cx7="http://schemas.microsoft.com/office/drawing/2016/5/13/chartex" xmlns:cx8="http://schemas.microsoft.com/office/drawing/2016/5/14/chartex" xmlns:mc="http://schemas.openxmlformats.org/markup-compatibility/2006" xmlns:aink="http://schemas.microsoft.com/office/drawing/2016/ink" xmlns:am3d="http://schemas.microsoft.com/office/drawing/2017/model3d" xmlns:o="urn:schemas-microsoft-com:office:office" xmlns:oel="http://schemas.microsoft.com/office/2019/extlst" xmlns:r="http://schemas.openxmlformats.org/officeDocument/2006/relationships" xmlns:m="http://schemas.openxmlformats.org/officeDocument/2006/math" xmlns:v="urn:schemas-microsoft-com:vml" xmlns:wp14="http://schemas.microsoft.com/office/word/2010/wordprocessingDrawing" xmlns:wp="http://schemas.openxmlformats.org/drawingml/2006/wordprocessingDrawing" xmlns:w10="urn:schemas-microsoft-com:office:word" xmlns:w="http://schemas.openxmlformats.org/wordprocessingml/2006/main" xmlns:w14="http://schemas.microsoft.com/office/word/2010/wordml" xmlns:w15="http://schemas.microsoft.com/office/word/2012/wordml" xmlns:w16cex="http://schemas.microsoft.com/office/word/2018/wordml/cex" xmlns:w16cid="http://schemas.microsoft.com/office/word/2016/wordml/cid" xmlns:w16="http://schemas.microsoft.com/office/word/2018/wordml" xmlns:w16sdtdh="http://schemas.microsoft.com/office/word/2020/wordml/sdtdatahash" xmlns:w16se="http://schemas.microsoft.com/office/word/2015/wordml/symex" xmlns:wpg="http://schemas.microsoft.com/office/word/2010/wordprocessingGroup" xmlns:wpi="http://schemas.microsoft.com/office/word/2010/wordprocessingInk" xmlns:wne="http://schemas.microsoft.com/office/word/2006/wordml" xmlns:wps="http://schemas.microsoft.com/office/word/2010/wordprocessingShape" mc:Ignorable="w14 w15 w16se w16cid w16 w16cex w16sdtdh wp14">
   <w:abstractNum w:abstractNumId="0" w15:restartNumberingAfterBreak="0">
     <w:nsid w:val="00A2004A"/>
     <w:multiLevelType w:val="hybridMultilevel"/>

</xml_diff>

<commit_message>
Actualizando cuestionario - Fabricio
</commit_message>
<xml_diff>
--- a/Desarrollo/SGDS/Gestion/SGDS-RPS.02.docx
+++ b/Desarrollo/SGDS/Gestion/SGDS-RPS.02.docx
@@ -1,6 +1,6 @@
 
 <file path=word/document.xml><?xml version="1.0" encoding="utf-8"?>
-<w:document xmlns:wpc="http://schemas.microsoft.com/office/word/2010/wordprocessingCanvas" xmlns:cx="http://schemas.microsoft.com/office/drawing/2014/chartex" xmlns:cx1="http://schemas.microsoft.com/office/drawing/2015/9/8/chartex" xmlns:cx2="http://schemas.microsoft.com/office/drawing/2015/10/21/chartex" xmlns:cx3="http://schemas.microsoft.com/office/drawing/2016/5/9/chartex" xmlns:cx4="http://schemas.microsoft.com/office/drawing/2016/5/10/chartex" xmlns:cx5="http://schemas.microsoft.com/office/drawing/2016/5/11/chartex" xmlns:cx6="http://schemas.microsoft.com/office/drawing/2016/5/12/chartex" xmlns:cx7="http://schemas.microsoft.com/office/drawing/2016/5/13/chartex" xmlns:cx8="http://schemas.microsoft.com/office/drawing/2016/5/14/chartex" xmlns:mc="http://schemas.openxmlformats.org/markup-compatibility/2006" xmlns:aink="http://schemas.microsoft.com/office/drawing/2016/ink" xmlns:am3d="http://schemas.microsoft.com/office/drawing/2017/model3d" xmlns:o="urn:schemas-microsoft-com:office:office" xmlns:oel="http://schemas.microsoft.com/office/2019/extlst" xmlns:r="http://schemas.openxmlformats.org/officeDocument/2006/relationships" xmlns:m="http://schemas.openxmlformats.org/officeDocument/2006/math" xmlns:v="urn:schemas-microsoft-com:vml" xmlns:wp14="http://schemas.microsoft.com/office/word/2010/wordprocessingDrawing" xmlns:wp="http://schemas.openxmlformats.org/drawingml/2006/wordprocessingDrawing" xmlns:w10="urn:schemas-microsoft-com:office:word" xmlns:w="http://schemas.openxmlformats.org/wordprocessingml/2006/main" xmlns:w14="http://schemas.microsoft.com/office/word/2010/wordml" xmlns:w15="http://schemas.microsoft.com/office/word/2012/wordml" xmlns:w16cex="http://schemas.microsoft.com/office/word/2018/wordml/cex" xmlns:w16cid="http://schemas.microsoft.com/office/word/2016/wordml/cid" xmlns:w16="http://schemas.microsoft.com/office/word/2018/wordml" xmlns:w16sdtdh="http://schemas.microsoft.com/office/word/2020/wordml/sdtdatahash" xmlns:w16se="http://schemas.microsoft.com/office/word/2015/wordml/symex" xmlns:wpg="http://schemas.microsoft.com/office/word/2010/wordprocessingGroup" xmlns:wpi="http://schemas.microsoft.com/office/word/2010/wordprocessingInk" xmlns:wne="http://schemas.microsoft.com/office/word/2006/wordml" xmlns:wps="http://schemas.microsoft.com/office/word/2010/wordprocessingShape" mc:Ignorable="w14 w15 w16se w16cid w16 w16cex w16sdtdh wp14">
+<w:document xmlns:wpc="http://schemas.microsoft.com/office/word/2010/wordprocessingCanvas" xmlns:cx="http://schemas.microsoft.com/office/drawing/2014/chartex" xmlns:mc="http://schemas.openxmlformats.org/markup-compatibility/2006" xmlns:o="urn:schemas-microsoft-com:office:office" xmlns:r="http://schemas.openxmlformats.org/officeDocument/2006/relationships" xmlns:m="http://schemas.openxmlformats.org/officeDocument/2006/math" xmlns:v="urn:schemas-microsoft-com:vml" xmlns:wp14="http://schemas.microsoft.com/office/word/2010/wordprocessingDrawing" xmlns:wp="http://schemas.openxmlformats.org/drawingml/2006/wordprocessingDrawing" xmlns:w10="urn:schemas-microsoft-com:office:word" xmlns:w="http://schemas.openxmlformats.org/wordprocessingml/2006/main" xmlns:w14="http://schemas.microsoft.com/office/word/2010/wordml" xmlns:w15="http://schemas.microsoft.com/office/word/2012/wordml" xmlns:w16se="http://schemas.microsoft.com/office/word/2015/wordml/symex" xmlns:wpg="http://schemas.microsoft.com/office/word/2010/wordprocessingGroup" xmlns:wpi="http://schemas.microsoft.com/office/word/2010/wordprocessingInk" xmlns:wne="http://schemas.microsoft.com/office/word/2006/wordml" xmlns:wps="http://schemas.microsoft.com/office/word/2010/wordprocessingShape" mc:Ignorable="w14 w15 w16se wp14">
   <w:body>
     <w:p>
       <w:pPr>
@@ -245,7 +245,25 @@
           <w:sz w:val="52"/>
           <w:szCs w:val="52"/>
         </w:rPr>
-        <w:t>Sprint Retrospective 0</w:t>
+        <w:t xml:space="preserve">Sprint </w:t>
+      </w:r>
+      <w:proofErr w:type="spellStart"/>
+      <w:r>
+        <w:rPr>
+          <w:rFonts w:ascii="Times New Roman" w:eastAsia="Times New Roman" w:hAnsi="Times New Roman" w:cs="Times New Roman"/>
+          <w:sz w:val="52"/>
+          <w:szCs w:val="52"/>
+        </w:rPr>
+        <w:t>Retrospective</w:t>
+      </w:r>
+      <w:proofErr w:type="spellEnd"/>
+      <w:r>
+        <w:rPr>
+          <w:rFonts w:ascii="Times New Roman" w:eastAsia="Times New Roman" w:hAnsi="Times New Roman" w:cs="Times New Roman"/>
+          <w:sz w:val="52"/>
+          <w:szCs w:val="52"/>
+        </w:rPr>
+        <w:t xml:space="preserve"> 0</w:t>
       </w:r>
       <w:r>
         <w:rPr>
@@ -965,7 +983,25 @@
           <w:sz w:val="24"/>
           <w:szCs w:val="24"/>
         </w:rPr>
-        <w:t>El presente documento corresponde a la reunión de retrospectiva del segundo hito del proyecto SGDS (Sistema de Gestión de Donaciones de Sangre) desarrollado por Quantum Ants Software. En este hito, se han trabajado diversas actividades relacionadas con el registro de hospitales, registro de donantes, programación de citas, implementación de la base de datos, desarrollo parcial de la interfaz web y actualización de la especificación de la interfaz de usuario. El propósito de esta retrospectiva es analizar los logros, dificultades y lecciones aprendidas durante este período, con el objetivo de mejorar nuestros procesos y planificar los siguientes pasos de manera efectiva.</w:t>
+        <w:t xml:space="preserve">El presente documento corresponde a la reunión de retrospectiva del segundo hito del proyecto SGDS (Sistema de Gestión de Donaciones de Sangre) desarrollado por Quantum </w:t>
+      </w:r>
+      <w:proofErr w:type="spellStart"/>
+      <w:r>
+        <w:rPr>
+          <w:rFonts w:ascii="Times New Roman" w:hAnsi="Times New Roman" w:cs="Times New Roman"/>
+          <w:sz w:val="24"/>
+          <w:szCs w:val="24"/>
+        </w:rPr>
+        <w:t>Ants</w:t>
+      </w:r>
+      <w:proofErr w:type="spellEnd"/>
+      <w:r>
+        <w:rPr>
+          <w:rFonts w:ascii="Times New Roman" w:hAnsi="Times New Roman" w:cs="Times New Roman"/>
+          <w:sz w:val="24"/>
+          <w:szCs w:val="24"/>
+        </w:rPr>
+        <w:t xml:space="preserve"> Software. En este hito, se han trabajado diversas actividades relacionadas con el registro de hospitales, registro de donantes, programación de citas, implementación de la base de datos, desarrollo parcial de la interfaz web y actualización de la especificación de la interfaz de usuario. El propósito de esta retrospectiva es analizar los logros, dificultades y lecciones aprendidas durante este período, con el objetivo de mejorar nuestros procesos y planificar los siguientes pasos de manera efectiva.</w:t>
       </w:r>
     </w:p>
     <w:p>
@@ -1184,7 +1220,25 @@
           <w:sz w:val="24"/>
           <w:szCs w:val="24"/>
         </w:rPr>
-        <w:t xml:space="preserve"> (Jatziry)</w:t>
+        <w:t xml:space="preserve"> (</w:t>
+      </w:r>
+      <w:proofErr w:type="spellStart"/>
+      <w:r>
+        <w:rPr>
+          <w:rFonts w:ascii="Times New Roman" w:hAnsi="Times New Roman" w:cs="Times New Roman"/>
+          <w:sz w:val="24"/>
+          <w:szCs w:val="24"/>
+        </w:rPr>
+        <w:t>Jatziry</w:t>
+      </w:r>
+      <w:proofErr w:type="spellEnd"/>
+      <w:r>
+        <w:rPr>
+          <w:rFonts w:ascii="Times New Roman" w:hAnsi="Times New Roman" w:cs="Times New Roman"/>
+          <w:sz w:val="24"/>
+          <w:szCs w:val="24"/>
+        </w:rPr>
+        <w:t>)</w:t>
       </w:r>
     </w:p>
     <w:p>
@@ -1211,7 +1265,25 @@
           <w:sz w:val="24"/>
           <w:szCs w:val="24"/>
         </w:rPr>
-        <w:t xml:space="preserve">una función llamada validar_campos_llenos(hospital) que verifica si todos los campos requeridos para registrar un hospital están llenos. Esta validación es </w:t>
+        <w:t xml:space="preserve">una función llamada </w:t>
+      </w:r>
+      <w:proofErr w:type="spellStart"/>
+      <w:r>
+        <w:rPr>
+          <w:rFonts w:ascii="Times New Roman" w:hAnsi="Times New Roman" w:cs="Times New Roman"/>
+          <w:sz w:val="24"/>
+          <w:szCs w:val="24"/>
+        </w:rPr>
+        <w:t>validar_campos_llenos</w:t>
+      </w:r>
+      <w:proofErr w:type="spellEnd"/>
+      <w:r>
+        <w:rPr>
+          <w:rFonts w:ascii="Times New Roman" w:hAnsi="Times New Roman" w:cs="Times New Roman"/>
+          <w:sz w:val="24"/>
+          <w:szCs w:val="24"/>
+        </w:rPr>
+        <w:t xml:space="preserve">(hospital) que verifica si todos los campos requeridos para registrar un hospital están llenos. Esta validación es </w:t>
       </w:r>
       <w:r>
         <w:rPr>
@@ -1266,7 +1338,16 @@
           <w:sz w:val="24"/>
           <w:szCs w:val="24"/>
         </w:rPr>
-        <w:t>El código está estructurado en funciones que realizan tareas específicas, como registrar una credencial, agregar un hospital a la base de datos, etc. Est</w:t>
+        <w:t xml:space="preserve">El código está estructurado en funciones que realizan tareas específicas, como registrar una credencial, agregar un hospital a la base de datos, etc. </w:t>
+      </w:r>
+      <w:proofErr w:type="gramStart"/>
+      <w:r>
+        <w:rPr>
+          <w:rFonts w:ascii="Times New Roman" w:hAnsi="Times New Roman" w:cs="Times New Roman"/>
+          <w:sz w:val="24"/>
+          <w:szCs w:val="24"/>
+        </w:rPr>
+        <w:t>Est</w:t>
       </w:r>
       <w:r>
         <w:rPr>
@@ -1282,7 +1363,34 @@
           <w:sz w:val="24"/>
           <w:szCs w:val="24"/>
         </w:rPr>
-        <w:t xml:space="preserve"> modularidad es útil porque facilita la comprensión, el mantenimiento y la reutilización del código. Mantener esta estructura modularizada es recomendable para mejorar la legibilidad y facilitar futuras actualizaciones.</w:t>
+        <w:t xml:space="preserve"> modularidad</w:t>
+      </w:r>
+      <w:proofErr w:type="gramEnd"/>
+      <w:r>
+        <w:rPr>
+          <w:rFonts w:ascii="Times New Roman" w:hAnsi="Times New Roman" w:cs="Times New Roman"/>
+          <w:sz w:val="24"/>
+          <w:szCs w:val="24"/>
+        </w:rPr>
+        <w:t xml:space="preserve"> es útil porque facilita la comprensión, el mantenimiento y la reutilización del código. Mantener esta estructura </w:t>
+      </w:r>
+      <w:proofErr w:type="spellStart"/>
+      <w:r>
+        <w:rPr>
+          <w:rFonts w:ascii="Times New Roman" w:hAnsi="Times New Roman" w:cs="Times New Roman"/>
+          <w:sz w:val="24"/>
+          <w:szCs w:val="24"/>
+        </w:rPr>
+        <w:t>modularizada</w:t>
+      </w:r>
+      <w:proofErr w:type="spellEnd"/>
+      <w:r>
+        <w:rPr>
+          <w:rFonts w:ascii="Times New Roman" w:hAnsi="Times New Roman" w:cs="Times New Roman"/>
+          <w:sz w:val="24"/>
+          <w:szCs w:val="24"/>
+        </w:rPr>
+        <w:t xml:space="preserve"> es recomendable para mejorar la legibilidad y facilitar futuras actualizaciones.</w:t>
       </w:r>
     </w:p>
     <w:p>
@@ -1301,7 +1409,25 @@
           <w:sz w:val="24"/>
           <w:szCs w:val="24"/>
         </w:rPr>
-        <w:t>Antes de registrar un hospital, se realiza una verificación en un archivo JSON llamado "LicenciasVigentesFuncionamiento.json". Esta verificación es importante para asegurar que el número de licencia proporcionado sea válido. Mantener esta verificación contribuye a garantizar que solo se registren hospitales con licencias válidas.</w:t>
+        <w:t>Antes de registrar un hospital, se realiza una verificación en un archivo JSON llamado "</w:t>
+      </w:r>
+      <w:proofErr w:type="spellStart"/>
+      <w:r>
+        <w:rPr>
+          <w:rFonts w:ascii="Times New Roman" w:hAnsi="Times New Roman" w:cs="Times New Roman"/>
+          <w:sz w:val="24"/>
+          <w:szCs w:val="24"/>
+        </w:rPr>
+        <w:t>LicenciasVigentesFuncionamiento.json</w:t>
+      </w:r>
+      <w:proofErr w:type="spellEnd"/>
+      <w:r>
+        <w:rPr>
+          <w:rFonts w:ascii="Times New Roman" w:hAnsi="Times New Roman" w:cs="Times New Roman"/>
+          <w:sz w:val="24"/>
+          <w:szCs w:val="24"/>
+        </w:rPr>
+        <w:t>". Esta verificación es importante para asegurar que el número de licencia proporcionado sea válido. Mantener esta verificación contribuye a garantizar que solo se registren hospitales con licencias válidas.</w:t>
       </w:r>
     </w:p>
     <w:p>
@@ -1320,7 +1446,25 @@
           <w:sz w:val="24"/>
           <w:szCs w:val="24"/>
         </w:rPr>
-        <w:t>Estos aspectos funcionales del registro de hospitales son buenos y deberían mantenerse para garantizar la integridad de los datos, la modularidad del código y la validación adecuada de los campos requeridos.</w:t>
+        <w:t xml:space="preserve">Estos aspectos funcionales del registro de hospitales son buenos y deberían mantenerse para garantizar la integridad de los datos, </w:t>
+      </w:r>
+      <w:proofErr w:type="gramStart"/>
+      <w:r>
+        <w:rPr>
+          <w:rFonts w:ascii="Times New Roman" w:hAnsi="Times New Roman" w:cs="Times New Roman"/>
+          <w:sz w:val="24"/>
+          <w:szCs w:val="24"/>
+        </w:rPr>
+        <w:t>la modularidad</w:t>
+      </w:r>
+      <w:proofErr w:type="gramEnd"/>
+      <w:r>
+        <w:rPr>
+          <w:rFonts w:ascii="Times New Roman" w:hAnsi="Times New Roman" w:cs="Times New Roman"/>
+          <w:sz w:val="24"/>
+          <w:szCs w:val="24"/>
+        </w:rPr>
+        <w:t xml:space="preserve"> del código y la validación adecuada de los campos requeridos.</w:t>
       </w:r>
     </w:p>
     <w:p>
@@ -1370,7 +1514,25 @@
           <w:sz w:val="24"/>
           <w:szCs w:val="24"/>
         </w:rPr>
-        <w:t xml:space="preserve"> (Geomar)</w:t>
+        <w:t xml:space="preserve"> (</w:t>
+      </w:r>
+      <w:proofErr w:type="spellStart"/>
+      <w:r>
+        <w:rPr>
+          <w:rFonts w:ascii="Times New Roman" w:hAnsi="Times New Roman" w:cs="Times New Roman"/>
+          <w:sz w:val="24"/>
+          <w:szCs w:val="24"/>
+        </w:rPr>
+        <w:t>Geomar</w:t>
+      </w:r>
+      <w:proofErr w:type="spellEnd"/>
+      <w:r>
+        <w:rPr>
+          <w:rFonts w:ascii="Times New Roman" w:hAnsi="Times New Roman" w:cs="Times New Roman"/>
+          <w:sz w:val="24"/>
+          <w:szCs w:val="24"/>
+        </w:rPr>
+        <w:t>)</w:t>
       </w:r>
     </w:p>
     <w:p>
@@ -1396,6 +1558,22 @@
         <w:lastRenderedPageBreak/>
         <w:t>¿Cómo evalúas la implementación y verificación del requisito de programación de citas? ¿Hay algún punto específico que debamos abordar?</w:t>
       </w:r>
+      <w:r>
+        <w:rPr>
+          <w:rFonts w:ascii="Times New Roman" w:hAnsi="Times New Roman" w:cs="Times New Roman"/>
+          <w:sz w:val="24"/>
+          <w:szCs w:val="24"/>
+        </w:rPr>
+        <w:t xml:space="preserve"> </w:t>
+      </w:r>
+      <w:r>
+        <w:rPr>
+          <w:rFonts w:ascii="Times New Roman" w:hAnsi="Times New Roman" w:cs="Times New Roman"/>
+          <w:sz w:val="24"/>
+          <w:szCs w:val="24"/>
+        </w:rPr>
+        <w:t>(Fabricio)</w:t>
+      </w:r>
     </w:p>
     <w:p>
       <w:pPr>
@@ -1421,7 +1599,15 @@
           <w:sz w:val="24"/>
           <w:szCs w:val="24"/>
         </w:rPr>
-        <w:t xml:space="preserve"> (Fabricio)</w:t>
+        <w:t xml:space="preserve"> </w:t>
+      </w:r>
+      <w:r>
+        <w:rPr>
+          <w:rFonts w:ascii="Times New Roman" w:hAnsi="Times New Roman" w:cs="Times New Roman"/>
+          <w:sz w:val="24"/>
+          <w:szCs w:val="24"/>
+        </w:rPr>
+        <w:t>Considero que se llegó al objetivo del requisito, si bien es cierto el diseño del software ayudó mucho, hubo algunos momentos en los que confundía el diseño, pero finalmente se pudo abordar bien y se pudo implementar el requisito. Me parece que no hay un punto específico en cual abordar más allá del diseño para la elaboración de la implementación y verificación del requisito que desarrollé.</w:t>
       </w:r>
     </w:p>
     <w:p>
@@ -1452,7 +1638,25 @@
           <w:sz w:val="24"/>
           <w:szCs w:val="24"/>
         </w:rPr>
-        <w:t xml:space="preserve"> (Jatziry)</w:t>
+        <w:t xml:space="preserve"> (</w:t>
+      </w:r>
+      <w:proofErr w:type="spellStart"/>
+      <w:r>
+        <w:rPr>
+          <w:rFonts w:ascii="Times New Roman" w:hAnsi="Times New Roman" w:cs="Times New Roman"/>
+          <w:sz w:val="24"/>
+          <w:szCs w:val="24"/>
+        </w:rPr>
+        <w:t>Jatziry</w:t>
+      </w:r>
+      <w:proofErr w:type="spellEnd"/>
+      <w:r>
+        <w:rPr>
+          <w:rFonts w:ascii="Times New Roman" w:hAnsi="Times New Roman" w:cs="Times New Roman"/>
+          <w:sz w:val="24"/>
+          <w:szCs w:val="24"/>
+        </w:rPr>
+        <w:t>)</w:t>
       </w:r>
     </w:p>
     <w:p>
@@ -1487,7 +1691,25 @@
           <w:sz w:val="24"/>
           <w:szCs w:val="24"/>
         </w:rPr>
-        <w:t>No hubo ningún problema a la hora de crear la base de datos; sin embargo, se tuvo que añadir una columna adicional a la tabla “Donante”, ya que durante la creación de la base de datos no se consideró debido a un error de tipeo en el Documento de Especificación de la Base de Datos. Este inconveniente se solucionó satisfactoriamente a la brevedad del caso, se actualizó el DEBD y la base de datos actual cumple con todas las especificaciones esperadas. En el siguiente hito, se implementará la mejora de la seguridad de los datos sensibles, encriptando los mismos en la base de datos.</w:t>
+        <w:t xml:space="preserve">No hubo ningún problema a la hora de crear la base de datos; sin embargo, se tuvo que añadir una columna adicional a la tabla “Donante”, ya que durante la creación de la base de datos no se consideró debido a un error de </w:t>
+      </w:r>
+      <w:proofErr w:type="spellStart"/>
+      <w:r>
+        <w:rPr>
+          <w:rFonts w:ascii="Times New Roman" w:hAnsi="Times New Roman" w:cs="Times New Roman"/>
+          <w:sz w:val="24"/>
+          <w:szCs w:val="24"/>
+        </w:rPr>
+        <w:t>tipeo</w:t>
+      </w:r>
+      <w:proofErr w:type="spellEnd"/>
+      <w:r>
+        <w:rPr>
+          <w:rFonts w:ascii="Times New Roman" w:hAnsi="Times New Roman" w:cs="Times New Roman"/>
+          <w:sz w:val="24"/>
+          <w:szCs w:val="24"/>
+        </w:rPr>
+        <w:t xml:space="preserve"> en el Documento de Especificación de la Base de Datos. Este inconveniente se solucionó satisfactoriamente a la brevedad del caso, se actualizó el DEBD y la base de datos actual cumple con todas las especificaciones esperadas. En el siguiente hito, se implementará la mejora de la seguridad de los datos sensibles, encriptando los mismos en la base de datos.</w:t>
       </w:r>
     </w:p>
     <w:p>
@@ -1518,6 +1740,51 @@
           <w:sz w:val="24"/>
           <w:szCs w:val="24"/>
         </w:rPr>
+        <w:t xml:space="preserve"> (</w:t>
+      </w:r>
+      <w:proofErr w:type="spellStart"/>
+      <w:r>
+        <w:rPr>
+          <w:rFonts w:ascii="Times New Roman" w:hAnsi="Times New Roman" w:cs="Times New Roman"/>
+          <w:sz w:val="24"/>
+          <w:szCs w:val="24"/>
+        </w:rPr>
+        <w:t>Jose</w:t>
+      </w:r>
+      <w:proofErr w:type="spellEnd"/>
+      <w:r>
+        <w:rPr>
+          <w:rFonts w:ascii="Times New Roman" w:hAnsi="Times New Roman" w:cs="Times New Roman"/>
+          <w:sz w:val="24"/>
+          <w:szCs w:val="24"/>
+        </w:rPr>
+        <w:t>)</w:t>
+      </w:r>
+    </w:p>
+    <w:p>
+      <w:pPr>
+        <w:pStyle w:val="Prrafodelista"/>
+        <w:spacing w:line="480" w:lineRule="auto"/>
+        <w:rPr>
+          <w:rFonts w:ascii="Times New Roman" w:hAnsi="Times New Roman" w:cs="Times New Roman"/>
+          <w:sz w:val="24"/>
+          <w:szCs w:val="24"/>
+        </w:rPr>
+      </w:pPr>
+      <w:r>
+        <w:rPr>
+          <w:rFonts w:ascii="Times New Roman" w:hAnsi="Times New Roman" w:cs="Times New Roman"/>
+          <w:sz w:val="24"/>
+          <w:szCs w:val="24"/>
+        </w:rPr>
+        <w:t>Respuesta:</w:t>
+      </w:r>
+      <w:r>
+        <w:rPr>
+          <w:rFonts w:ascii="Times New Roman" w:hAnsi="Times New Roman" w:cs="Times New Roman"/>
+          <w:sz w:val="24"/>
+          <w:szCs w:val="24"/>
+        </w:rPr>
         <w:t xml:space="preserve"> </w:t>
       </w:r>
       <w:r>
@@ -1526,41 +1793,6 @@
           <w:sz w:val="24"/>
           <w:szCs w:val="24"/>
         </w:rPr>
-        <w:t>(Jose)</w:t>
-      </w:r>
-    </w:p>
-    <w:p>
-      <w:pPr>
-        <w:pStyle w:val="Prrafodelista"/>
-        <w:spacing w:line="480" w:lineRule="auto"/>
-        <w:rPr>
-          <w:rFonts w:ascii="Times New Roman" w:hAnsi="Times New Roman" w:cs="Times New Roman"/>
-          <w:sz w:val="24"/>
-          <w:szCs w:val="24"/>
-        </w:rPr>
-      </w:pPr>
-      <w:r>
-        <w:rPr>
-          <w:rFonts w:ascii="Times New Roman" w:hAnsi="Times New Roman" w:cs="Times New Roman"/>
-          <w:sz w:val="24"/>
-          <w:szCs w:val="24"/>
-        </w:rPr>
-        <w:t>Respuesta:</w:t>
-      </w:r>
-      <w:r>
-        <w:rPr>
-          <w:rFonts w:ascii="Times New Roman" w:hAnsi="Times New Roman" w:cs="Times New Roman"/>
-          <w:sz w:val="24"/>
-          <w:szCs w:val="24"/>
-        </w:rPr>
-        <w:t xml:space="preserve"> </w:t>
-      </w:r>
-      <w:r>
-        <w:rPr>
-          <w:rFonts w:ascii="Times New Roman" w:hAnsi="Times New Roman" w:cs="Times New Roman"/>
-          <w:sz w:val="24"/>
-          <w:szCs w:val="24"/>
-        </w:rPr>
         <w:t>Al respecto del desarrollo de la interfaz, considero que se ha avanzado con la implementación de forma óptima habiendo completado en el tiempo estimado el desarrollo de las ocho principales interfaces diseñadas y especificadas en la primera etapa de análisis del proyecto. Los demás aspectos relacionados a la impl</w:t>
       </w:r>
       <w:r>
@@ -1577,7 +1809,16 @@
           <w:sz w:val="24"/>
           <w:szCs w:val="24"/>
         </w:rPr>
-        <w:t>tación se abordarán durante el tercer hito, esperando culminar la interacción y dinamismo dentro de la página web, con el objetivo de crear la experiencia de usuario deseada</w:t>
+        <w:t xml:space="preserve">tación se abordarán durante el tercer hito, esperando culminar la interacción y dinamismo </w:t>
+      </w:r>
+      <w:r>
+        <w:rPr>
+          <w:rFonts w:ascii="Times New Roman" w:hAnsi="Times New Roman" w:cs="Times New Roman"/>
+          <w:sz w:val="24"/>
+          <w:szCs w:val="24"/>
+        </w:rPr>
+        <w:lastRenderedPageBreak/>
+        <w:t>dentro de la página web, con el objetivo de crear la experiencia de usuario deseada</w:t>
       </w:r>
       <w:r>
         <w:rPr>
@@ -1658,9 +1899,26 @@
           <w:sz w:val="24"/>
           <w:szCs w:val="24"/>
         </w:rPr>
-        <w:lastRenderedPageBreak/>
         <w:t>¿Qué dificultades encontraste durante la fase de pruebas del software? ¿Cómo podemos optimizar esta etapa en el siguiente hito?</w:t>
       </w:r>
+      <w:r>
+        <w:rPr>
+          <w:rFonts w:ascii="Times New Roman" w:hAnsi="Times New Roman" w:cs="Times New Roman"/>
+          <w:sz w:val="24"/>
+          <w:szCs w:val="24"/>
+        </w:rPr>
+        <w:t xml:space="preserve"> </w:t>
+      </w:r>
+      <w:r>
+        <w:rPr>
+          <w:rFonts w:ascii="Times New Roman" w:hAnsi="Times New Roman" w:cs="Times New Roman"/>
+          <w:sz w:val="24"/>
+          <w:szCs w:val="24"/>
+        </w:rPr>
+        <w:t>(Fabricio)</w:t>
+      </w:r>
+      <w:bookmarkStart w:id="3" w:name="_GoBack"/>
+      <w:bookmarkEnd w:id="3"/>
     </w:p>
     <w:p>
       <w:pPr>
@@ -1694,7 +1952,7 @@
           <w:sz w:val="24"/>
           <w:szCs w:val="24"/>
         </w:rPr>
-        <w:t>(Fabricio)</w:t>
+        <w:t>La dificultad que encontré es la falta de comunicación al avanzar esta parte, ya que en un momento se crearon dos archivos que buscaban hacer lo mismo, o tampoco mencionan como abordaran esta fase, ya que en mi caso me tuve que acoplar a lo que ya se estaba trabajando sin una mayor explicación de cómo se estaba desarrollando. Con respecto a la siguiente pregunta, considero que la comunicación y retroalimentación, en el sentido que deben decir qué y cómo se hizo lo que llevamos avanzando.</w:t>
       </w:r>
     </w:p>
     <w:p>
@@ -1819,6 +2077,7 @@
           <w:sz w:val="24"/>
           <w:szCs w:val="24"/>
         </w:rPr>
+        <w:lastRenderedPageBreak/>
         <w:t>Fomentar una cultura de participación: Es fundamental que cada miembro del equipo se sienta involucrado y comprometido con el proyecto. Esto implica estar atentos a las comunicaciones, responder a los mensajes de man</w:t>
       </w:r>
       <w:r>
@@ -1881,16 +2140,7 @@
           <w:sz w:val="24"/>
           <w:szCs w:val="24"/>
         </w:rPr>
-        <w:t xml:space="preserve">Practicar la escucha activa: Debemos asegurarnos de escuchar atentamente las opiniones y perspectivas de los demás miembros del equipo. Esto implica </w:t>
-      </w:r>
-      <w:r>
-        <w:rPr>
-          <w:rFonts w:ascii="Times New Roman" w:hAnsi="Times New Roman" w:cs="Times New Roman"/>
-          <w:sz w:val="24"/>
-          <w:szCs w:val="24"/>
-        </w:rPr>
-        <w:lastRenderedPageBreak/>
-        <w:t>brindar un espacio seguro para expresar ideas, preguntas o preocupaciones, y valorar las contribuciones de cada individuo.</w:t>
+        <w:t>Practicar la escucha activa: Debemos asegurarnos de escuchar atentamente las opiniones y perspectivas de los demás miembros del equipo. Esto implica brindar un espacio seguro para expresar ideas, preguntas o preocupaciones, y valorar las contribuciones de cada individuo.</w:t>
       </w:r>
     </w:p>
     <w:p>
@@ -1976,6 +2226,7 @@
           <w:sz w:val="24"/>
           <w:szCs w:val="24"/>
         </w:rPr>
+        <w:lastRenderedPageBreak/>
         <w:t>Agradezco la oportunidad de compartir estas reflexiones y estoy comprometido a trabajar en conjunto para mejorar nuestra colaboración y el éxito del proyecto SGDS.</w:t>
       </w:r>
     </w:p>
@@ -2026,7 +2277,25 @@
           <w:sz w:val="24"/>
           <w:szCs w:val="24"/>
         </w:rPr>
-        <w:t xml:space="preserve"> (Geomar-Renzo)</w:t>
+        <w:t xml:space="preserve"> (</w:t>
+      </w:r>
+      <w:proofErr w:type="spellStart"/>
+      <w:r>
+        <w:rPr>
+          <w:rFonts w:ascii="Times New Roman" w:hAnsi="Times New Roman" w:cs="Times New Roman"/>
+          <w:sz w:val="24"/>
+          <w:szCs w:val="24"/>
+        </w:rPr>
+        <w:t>Geomar</w:t>
+      </w:r>
+      <w:proofErr w:type="spellEnd"/>
+      <w:r>
+        <w:rPr>
+          <w:rFonts w:ascii="Times New Roman" w:hAnsi="Times New Roman" w:cs="Times New Roman"/>
+          <w:sz w:val="24"/>
+          <w:szCs w:val="24"/>
+        </w:rPr>
+        <w:t>-Renzo)</w:t>
       </w:r>
     </w:p>
     <w:p>
@@ -2096,16 +2365,7 @@
           <w:sz w:val="24"/>
           <w:szCs w:val="24"/>
         </w:rPr>
-        <w:t xml:space="preserve">Para asegurar una gestión efectiva del tiempo y el cumplimiento de los plazos en el próximo hito, es crucial que el equipo se enfoque en el proyecto de manera </w:t>
-      </w:r>
-      <w:r>
-        <w:rPr>
-          <w:rFonts w:ascii="Times New Roman" w:hAnsi="Times New Roman" w:cs="Times New Roman"/>
-          <w:sz w:val="24"/>
-          <w:szCs w:val="24"/>
-        </w:rPr>
-        <w:lastRenderedPageBreak/>
-        <w:t>proactiva y evite realizar implementaciones de última hora. Con el hito tres programado para finalizar el 18 de junio, es fundamental que todos los miembros del equipo trabajen de manera comprometida y constante para cumplir con las actividades planificadas con anticipación.</w:t>
+        <w:t>Para asegurar una gestión efectiva del tiempo y el cumplimiento de los plazos en el próximo hito, es crucial que el equipo se enfoque en el proyecto de manera proactiva y evite realizar implementaciones de última hora. Con el hito tres programado para finalizar el 18 de junio, es fundamental que todos los miembros del equipo trabajen de manera comprometida y constante para cumplir con las actividades planificadas con anticipación.</w:t>
       </w:r>
     </w:p>
     <w:p>
@@ -2168,6 +2428,7 @@
           <w:sz w:val="24"/>
           <w:szCs w:val="24"/>
         </w:rPr>
+        <w:lastRenderedPageBreak/>
         <w:t>Revisar regularmente el cronograma del proyecto y asegurarse de que cada miembro del equipo esté al tanto de las fechas límite y las actividades asignadas.</w:t>
       </w:r>
     </w:p>
@@ -2260,7 +2521,6 @@
           <w:sz w:val="24"/>
           <w:szCs w:val="24"/>
         </w:rPr>
-        <w:lastRenderedPageBreak/>
         <w:t>Mantener una actitud proactiva y enfocada, recordando constantemente la importancia de cumplir con anticipación las actividades del último hito y los beneficios que esto traerá tanto al equipo como al proyecto en general.</w:t>
       </w:r>
     </w:p>
@@ -2297,7 +2557,7 @@
           <w:szCs w:val="24"/>
         </w:rPr>
       </w:pPr>
-      <w:bookmarkStart w:id="3" w:name="_Toc136338112"/>
+      <w:bookmarkStart w:id="4" w:name="_Toc136338112"/>
       <w:r>
         <w:rPr>
           <w:rFonts w:ascii="Times New Roman" w:hAnsi="Times New Roman" w:cs="Times New Roman"/>
@@ -2308,7 +2568,7 @@
         </w:rPr>
         <w:t>Objetivos Para el Siguiente Hito:</w:t>
       </w:r>
-      <w:bookmarkEnd w:id="3"/>
+      <w:bookmarkEnd w:id="4"/>
     </w:p>
     <w:p>
       <w:pPr>
@@ -2349,6 +2609,7 @@
           <w:sz w:val="24"/>
           <w:szCs w:val="24"/>
         </w:rPr>
+        <w:lastRenderedPageBreak/>
         <w:t>Finalizar la implementación y verificación de los requisitos restantes del proyecto SGDS.</w:t>
       </w:r>
     </w:p>
@@ -2479,7 +2740,7 @@
           <w:szCs w:val="24"/>
         </w:rPr>
       </w:pPr>
-      <w:bookmarkStart w:id="4" w:name="_Toc136338113"/>
+      <w:bookmarkStart w:id="5" w:name="_Toc136338113"/>
       <w:r>
         <w:rPr>
           <w:rFonts w:ascii="Times New Roman" w:hAnsi="Times New Roman" w:cs="Times New Roman"/>
@@ -2488,10 +2749,111 @@
           <w:sz w:val="24"/>
           <w:szCs w:val="24"/>
         </w:rPr>
+        <w:t>Conclusión</w:t>
+      </w:r>
+      <w:bookmarkEnd w:id="5"/>
+    </w:p>
+    <w:p>
+      <w:pPr>
+        <w:spacing w:line="480" w:lineRule="auto"/>
+        <w:ind w:firstLine="720"/>
+        <w:rPr>
+          <w:rFonts w:ascii="Times New Roman" w:hAnsi="Times New Roman" w:cs="Times New Roman"/>
+          <w:sz w:val="24"/>
+          <w:szCs w:val="24"/>
+        </w:rPr>
+      </w:pPr>
+      <w:r>
+        <w:rPr>
+          <w:rFonts w:ascii="Times New Roman" w:hAnsi="Times New Roman" w:cs="Times New Roman"/>
+          <w:sz w:val="24"/>
+          <w:szCs w:val="24"/>
+        </w:rPr>
+        <w:t xml:space="preserve">En este Sprint </w:t>
+      </w:r>
+      <w:proofErr w:type="spellStart"/>
+      <w:r>
+        <w:rPr>
+          <w:rFonts w:ascii="Times New Roman" w:hAnsi="Times New Roman" w:cs="Times New Roman"/>
+          <w:sz w:val="24"/>
+          <w:szCs w:val="24"/>
+        </w:rPr>
+        <w:t>Retrospective</w:t>
+      </w:r>
+      <w:proofErr w:type="spellEnd"/>
+      <w:r>
+        <w:rPr>
+          <w:rFonts w:ascii="Times New Roman" w:hAnsi="Times New Roman" w:cs="Times New Roman"/>
+          <w:sz w:val="24"/>
+          <w:szCs w:val="24"/>
+        </w:rPr>
+        <w:t xml:space="preserve">, hemos tenido la oportunidad de reflexionar sobre el trabajo realizado en el segundo hito de Quantum </w:t>
+      </w:r>
+      <w:proofErr w:type="spellStart"/>
+      <w:r>
+        <w:rPr>
+          <w:rFonts w:ascii="Times New Roman" w:hAnsi="Times New Roman" w:cs="Times New Roman"/>
+          <w:sz w:val="24"/>
+          <w:szCs w:val="24"/>
+        </w:rPr>
+        <w:t>Ants</w:t>
+      </w:r>
+      <w:proofErr w:type="spellEnd"/>
+      <w:r>
+        <w:rPr>
+          <w:rFonts w:ascii="Times New Roman" w:hAnsi="Times New Roman" w:cs="Times New Roman"/>
+          <w:sz w:val="24"/>
+          <w:szCs w:val="24"/>
+        </w:rPr>
+        <w:t xml:space="preserve"> Software con el proyecto SGDS. Durante este período, nos enfocamos en varias actividades clave, como la implementación y verificación de los requisitos de registro de hospitales, registro de donantes, programación de citas, así como la implementación y verificación de la base de datos y una parte importante de la interfaz web.</w:t>
+      </w:r>
+    </w:p>
+    <w:p>
+      <w:pPr>
+        <w:spacing w:line="480" w:lineRule="auto"/>
+        <w:ind w:firstLine="720"/>
+        <w:rPr>
+          <w:rFonts w:ascii="Times New Roman" w:hAnsi="Times New Roman" w:cs="Times New Roman"/>
+          <w:sz w:val="24"/>
+          <w:szCs w:val="24"/>
+        </w:rPr>
+      </w:pPr>
+      <w:r>
+        <w:rPr>
+          <w:rFonts w:ascii="Times New Roman" w:hAnsi="Times New Roman" w:cs="Times New Roman"/>
+          <w:sz w:val="24"/>
+          <w:szCs w:val="24"/>
+        </w:rPr>
+        <w:t>A través del cuestionario realizado a los participantes, hemos obtenido valiosos comentarios y reflexiones sobre nuestro desempeño en cada una de estas áreas. Hemos identificado aspectos que han funcionado bien y deben ser mantenidos, así como desafíos y dificultades que requieren nuestra atención y acciones de mejora.</w:t>
+      </w:r>
+    </w:p>
+    <w:p>
+      <w:pPr>
+        <w:spacing w:line="480" w:lineRule="auto"/>
+        <w:ind w:firstLine="720"/>
+        <w:rPr>
+          <w:rFonts w:ascii="Times New Roman" w:hAnsi="Times New Roman" w:cs="Times New Roman"/>
+          <w:sz w:val="24"/>
+          <w:szCs w:val="24"/>
+        </w:rPr>
+      </w:pPr>
+      <w:r>
+        <w:rPr>
+          <w:rFonts w:ascii="Times New Roman" w:hAnsi="Times New Roman" w:cs="Times New Roman"/>
+          <w:sz w:val="24"/>
+          <w:szCs w:val="24"/>
+        </w:rPr>
+        <w:t xml:space="preserve">Es importante destacar que hemos recibido comentarios positivos sobre el registro de hospitales, lo cual es alentador y nos motiva a seguir por el camino correcto. Sin embargo, también se han señalado dificultades en el registro de donantes y en la implementación y </w:t>
+      </w:r>
+      <w:r>
+        <w:rPr>
+          <w:rFonts w:ascii="Times New Roman" w:hAnsi="Times New Roman" w:cs="Times New Roman"/>
+          <w:sz w:val="24"/>
+          <w:szCs w:val="24"/>
+        </w:rPr>
         <w:lastRenderedPageBreak/>
-        <w:t>Conclusión</w:t>
-      </w:r>
-      <w:bookmarkEnd w:id="4"/>
+        <w:t>verificación del requisito de programación de citas. Estos aspectos específicos requerirán una atención especial en el próximo Sprint para realizar las mejoras necesarias.</w:t>
+      </w:r>
     </w:p>
     <w:p>
       <w:pPr>
@@ -2509,7 +2871,7 @@
           <w:sz w:val="24"/>
           <w:szCs w:val="24"/>
         </w:rPr>
-        <w:t>En este Sprint Retrospective, hemos tenido la oportunidad de reflexionar sobre el trabajo realizado en el segundo hito de Quantum Ants Software con el proyecto SGDS. Durante este período, nos enfocamos en varias actividades clave, como la implementación y verificación de los requisitos de registro de hospitales, registro de donantes, programación de citas, así como la implementación y verificación de la base de datos y una parte importante de la interfaz web.</w:t>
+        <w:t>La implementación de la base de datos ha sido considerada satisfactoria en general, pero se han destacado algunas áreas que pueden ser optimizadas. Además, la interfaz web ha sido un avance significativo, pero es importante considerar las sugerencias y recomendaciones para su mejora.</w:t>
       </w:r>
     </w:p>
     <w:p>
@@ -2528,7 +2890,7 @@
           <w:sz w:val="24"/>
           <w:szCs w:val="24"/>
         </w:rPr>
-        <w:t>A través del cuestionario realizado a los participantes, hemos obtenido valiosos comentarios y reflexiones sobre nuestro desempeño en cada una de estas áreas. Hemos identificado aspectos que han funcionado bien y deben ser mantenidos, así como desafíos y dificultades que requieren nuestra atención y acciones de mejora.</w:t>
+        <w:t>En cuanto a la especificación de la interfaz de usuario, hemos identificado la necesidad de realizar mejoras y actualizaciones para asegurar una comprensión clara y un desarrollo más eficiente.</w:t>
       </w:r>
     </w:p>
     <w:p>
@@ -2547,7 +2909,7 @@
           <w:sz w:val="24"/>
           <w:szCs w:val="24"/>
         </w:rPr>
-        <w:t>Es importante destacar que hemos recibido comentarios positivos sobre el registro de hospitales, lo cual es alentador y nos motiva a seguir por el camino correcto. Sin embargo, también se han señalado dificultades en el registro de donantes y en la implementación y verificación del requisito de programación de citas. Estos aspectos específicos requerirán una atención especial en el próximo Sprint para realizar las mejoras necesarias.</w:t>
+        <w:t>En términos generales, las entregas realizadas en este hito cumplen con las expectativas y requisitos establecidos. Sin embargo, debemos seguir trabajando en la gestión del tiempo y el cumplimiento de los plazos para asegurar un flujo de trabajo más eficiente y evitar posibles retrasos.</w:t>
       </w:r>
     </w:p>
     <w:p>
@@ -2566,73 +2928,25 @@
           <w:sz w:val="24"/>
           <w:szCs w:val="24"/>
         </w:rPr>
-        <w:t>La implementación de la base de datos ha sido considerada satisfactoria en general, pero se han destacado algunas áreas que pueden ser optimizadas. Además, la interfaz web ha sido un avance significativo, pero es importante considerar las sugerencias y recomendaciones para su mejora.</w:t>
-      </w:r>
-    </w:p>
-    <w:p>
-      <w:pPr>
-        <w:spacing w:line="480" w:lineRule="auto"/>
-        <w:ind w:firstLine="720"/>
-        <w:rPr>
-          <w:rFonts w:ascii="Times New Roman" w:hAnsi="Times New Roman" w:cs="Times New Roman"/>
-          <w:sz w:val="24"/>
-          <w:szCs w:val="24"/>
-        </w:rPr>
-      </w:pPr>
-      <w:r>
-        <w:rPr>
-          <w:rFonts w:ascii="Times New Roman" w:hAnsi="Times New Roman" w:cs="Times New Roman"/>
-          <w:sz w:val="24"/>
-          <w:szCs w:val="24"/>
-        </w:rPr>
-        <w:t>En cuanto a la especificación de la interfaz de usuario, hemos identificado la necesidad de realizar mejoras y actualizaciones para asegurar una comprensión clara y un desarrollo más eficiente.</w:t>
-      </w:r>
-    </w:p>
-    <w:p>
-      <w:pPr>
-        <w:spacing w:line="480" w:lineRule="auto"/>
-        <w:ind w:firstLine="720"/>
-        <w:rPr>
-          <w:rFonts w:ascii="Times New Roman" w:hAnsi="Times New Roman" w:cs="Times New Roman"/>
-          <w:sz w:val="24"/>
-          <w:szCs w:val="24"/>
-        </w:rPr>
-      </w:pPr>
-      <w:r>
-        <w:rPr>
-          <w:rFonts w:ascii="Times New Roman" w:hAnsi="Times New Roman" w:cs="Times New Roman"/>
-          <w:sz w:val="24"/>
-          <w:szCs w:val="24"/>
-        </w:rPr>
-        <w:t xml:space="preserve">En términos generales, las entregas realizadas en este hito cumplen con las expectativas y requisitos establecidos. Sin embargo, debemos seguir trabajando en la gestión </w:t>
-      </w:r>
-      <w:r>
-        <w:rPr>
-          <w:rFonts w:ascii="Times New Roman" w:hAnsi="Times New Roman" w:cs="Times New Roman"/>
-          <w:sz w:val="24"/>
-          <w:szCs w:val="24"/>
-        </w:rPr>
-        <w:lastRenderedPageBreak/>
-        <w:t>del tiempo y el cumplimiento de los plazos para asegurar un flujo de trabajo más eficiente y evitar posibles retrasos.</w:t>
-      </w:r>
-    </w:p>
-    <w:p>
-      <w:pPr>
-        <w:spacing w:line="480" w:lineRule="auto"/>
-        <w:ind w:firstLine="720"/>
-        <w:rPr>
-          <w:rFonts w:ascii="Times New Roman" w:hAnsi="Times New Roman" w:cs="Times New Roman"/>
-          <w:sz w:val="24"/>
-          <w:szCs w:val="24"/>
-        </w:rPr>
-      </w:pPr>
-      <w:r>
-        <w:rPr>
-          <w:rFonts w:ascii="Times New Roman" w:hAnsi="Times New Roman" w:cs="Times New Roman"/>
-          <w:sz w:val="24"/>
-          <w:szCs w:val="24"/>
-        </w:rPr>
-        <w:t>Con base en los comentarios y reflexiones obtenidos en este Sprint Retrospective, establecemos los siguientes objetivos para el próximo hito: mejorar el registro de donantes, abordar los desafíos identificados en la programación de citas, optimizar la implementación de la base de datos, completar la interfaz web y realizar las actualizaciones necesarias en la especificación de la interfaz de usuario. Además, nos comprometemos a fortalecer nuestra comunicación y colaboración, y a gestionar de manera efectiva el tiempo y los plazos establecidos.</w:t>
+        <w:t xml:space="preserve">Con base en los comentarios y reflexiones obtenidos en este Sprint </w:t>
+      </w:r>
+      <w:proofErr w:type="spellStart"/>
+      <w:r>
+        <w:rPr>
+          <w:rFonts w:ascii="Times New Roman" w:hAnsi="Times New Roman" w:cs="Times New Roman"/>
+          <w:sz w:val="24"/>
+          <w:szCs w:val="24"/>
+        </w:rPr>
+        <w:t>Retrospective</w:t>
+      </w:r>
+      <w:proofErr w:type="spellEnd"/>
+      <w:r>
+        <w:rPr>
+          <w:rFonts w:ascii="Times New Roman" w:hAnsi="Times New Roman" w:cs="Times New Roman"/>
+          <w:sz w:val="24"/>
+          <w:szCs w:val="24"/>
+        </w:rPr>
+        <w:t>, establecemos los siguientes objetivos para el próximo hito: mejorar el registro de donantes, abordar los desafíos identificados en la programación de citas, optimizar la implementación de la base de datos, completar la interfaz web y realizar las actualizaciones necesarias en la especificación de la interfaz de usuario. Además, nos comprometemos a fortalecer nuestra comunicación y colaboración, y a gestionar de manera efectiva el tiempo y los plazos establecidos.</w:t>
       </w:r>
     </w:p>
     <w:p>
@@ -2666,7 +2980,7 @@
 </file>
 
 <file path=word/endnotes.xml><?xml version="1.0" encoding="utf-8"?>
-<w:endnotes xmlns:wpc="http://schemas.microsoft.com/office/word/2010/wordprocessingCanvas" xmlns:cx="http://schemas.microsoft.com/office/drawing/2014/chartex" xmlns:cx1="http://schemas.microsoft.com/office/drawing/2015/9/8/chartex" xmlns:cx2="http://schemas.microsoft.com/office/drawing/2015/10/21/chartex" xmlns:cx3="http://schemas.microsoft.com/office/drawing/2016/5/9/chartex" xmlns:cx4="http://schemas.microsoft.com/office/drawing/2016/5/10/chartex" xmlns:cx5="http://schemas.microsoft.com/office/drawing/2016/5/11/chartex" xmlns:cx6="http://schemas.microsoft.com/office/drawing/2016/5/12/chartex" xmlns:cx7="http://schemas.microsoft.com/office/drawing/2016/5/13/chartex" xmlns:cx8="http://schemas.microsoft.com/office/drawing/2016/5/14/chartex" xmlns:mc="http://schemas.openxmlformats.org/markup-compatibility/2006" xmlns:aink="http://schemas.microsoft.com/office/drawing/2016/ink" xmlns:am3d="http://schemas.microsoft.com/office/drawing/2017/model3d" xmlns:o="urn:schemas-microsoft-com:office:office" xmlns:oel="http://schemas.microsoft.com/office/2019/extlst" xmlns:r="http://schemas.openxmlformats.org/officeDocument/2006/relationships" xmlns:m="http://schemas.openxmlformats.org/officeDocument/2006/math" xmlns:v="urn:schemas-microsoft-com:vml" xmlns:wp14="http://schemas.microsoft.com/office/word/2010/wordprocessingDrawing" xmlns:wp="http://schemas.openxmlformats.org/drawingml/2006/wordprocessingDrawing" xmlns:w10="urn:schemas-microsoft-com:office:word" xmlns:w="http://schemas.openxmlformats.org/wordprocessingml/2006/main" xmlns:w14="http://schemas.microsoft.com/office/word/2010/wordml" xmlns:w15="http://schemas.microsoft.com/office/word/2012/wordml" xmlns:w16cex="http://schemas.microsoft.com/office/word/2018/wordml/cex" xmlns:w16cid="http://schemas.microsoft.com/office/word/2016/wordml/cid" xmlns:w16="http://schemas.microsoft.com/office/word/2018/wordml" xmlns:w16sdtdh="http://schemas.microsoft.com/office/word/2020/wordml/sdtdatahash" xmlns:w16se="http://schemas.microsoft.com/office/word/2015/wordml/symex" xmlns:wpg="http://schemas.microsoft.com/office/word/2010/wordprocessingGroup" xmlns:wpi="http://schemas.microsoft.com/office/word/2010/wordprocessingInk" xmlns:wne="http://schemas.microsoft.com/office/word/2006/wordml" xmlns:wps="http://schemas.microsoft.com/office/word/2010/wordprocessingShape" mc:Ignorable="w14 w15 w16se w16cid w16 w16cex w16sdtdh wp14">
+<w:endnotes xmlns:wpc="http://schemas.microsoft.com/office/word/2010/wordprocessingCanvas" xmlns:cx="http://schemas.microsoft.com/office/drawing/2014/chartex" xmlns:mc="http://schemas.openxmlformats.org/markup-compatibility/2006" xmlns:o="urn:schemas-microsoft-com:office:office" xmlns:r="http://schemas.openxmlformats.org/officeDocument/2006/relationships" xmlns:m="http://schemas.openxmlformats.org/officeDocument/2006/math" xmlns:v="urn:schemas-microsoft-com:vml" xmlns:wp14="http://schemas.microsoft.com/office/word/2010/wordprocessingDrawing" xmlns:wp="http://schemas.openxmlformats.org/drawingml/2006/wordprocessingDrawing" xmlns:w10="urn:schemas-microsoft-com:office:word" xmlns:w="http://schemas.openxmlformats.org/wordprocessingml/2006/main" xmlns:w14="http://schemas.microsoft.com/office/word/2010/wordml" xmlns:w15="http://schemas.microsoft.com/office/word/2012/wordml" xmlns:w16se="http://schemas.microsoft.com/office/word/2015/wordml/symex" xmlns:wpg="http://schemas.microsoft.com/office/word/2010/wordprocessingGroup" xmlns:wpi="http://schemas.microsoft.com/office/word/2010/wordprocessingInk" xmlns:wne="http://schemas.microsoft.com/office/word/2006/wordml" xmlns:wps="http://schemas.microsoft.com/office/word/2010/wordprocessingShape" mc:Ignorable="w14 w15 w16se wp14">
   <w:endnote w:type="separator" w:id="-1">
     <w:p>
       <w:pPr>
@@ -2691,7 +3005,7 @@
 </file>
 
 <file path=word/footnotes.xml><?xml version="1.0" encoding="utf-8"?>
-<w:footnotes xmlns:wpc="http://schemas.microsoft.com/office/word/2010/wordprocessingCanvas" xmlns:cx="http://schemas.microsoft.com/office/drawing/2014/chartex" xmlns:cx1="http://schemas.microsoft.com/office/drawing/2015/9/8/chartex" xmlns:cx2="http://schemas.microsoft.com/office/drawing/2015/10/21/chartex" xmlns:cx3="http://schemas.microsoft.com/office/drawing/2016/5/9/chartex" xmlns:cx4="http://schemas.microsoft.com/office/drawing/2016/5/10/chartex" xmlns:cx5="http://schemas.microsoft.com/office/drawing/2016/5/11/chartex" xmlns:cx6="http://schemas.microsoft.com/office/drawing/2016/5/12/chartex" xmlns:cx7="http://schemas.microsoft.com/office/drawing/2016/5/13/chartex" xmlns:cx8="http://schemas.microsoft.com/office/drawing/2016/5/14/chartex" xmlns:mc="http://schemas.openxmlformats.org/markup-compatibility/2006" xmlns:aink="http://schemas.microsoft.com/office/drawing/2016/ink" xmlns:am3d="http://schemas.microsoft.com/office/drawing/2017/model3d" xmlns:o="urn:schemas-microsoft-com:office:office" xmlns:oel="http://schemas.microsoft.com/office/2019/extlst" xmlns:r="http://schemas.openxmlformats.org/officeDocument/2006/relationships" xmlns:m="http://schemas.openxmlformats.org/officeDocument/2006/math" xmlns:v="urn:schemas-microsoft-com:vml" xmlns:wp14="http://schemas.microsoft.com/office/word/2010/wordprocessingDrawing" xmlns:wp="http://schemas.openxmlformats.org/drawingml/2006/wordprocessingDrawing" xmlns:w10="urn:schemas-microsoft-com:office:word" xmlns:w="http://schemas.openxmlformats.org/wordprocessingml/2006/main" xmlns:w14="http://schemas.microsoft.com/office/word/2010/wordml" xmlns:w15="http://schemas.microsoft.com/office/word/2012/wordml" xmlns:w16cex="http://schemas.microsoft.com/office/word/2018/wordml/cex" xmlns:w16cid="http://schemas.microsoft.com/office/word/2016/wordml/cid" xmlns:w16="http://schemas.microsoft.com/office/word/2018/wordml" xmlns:w16sdtdh="http://schemas.microsoft.com/office/word/2020/wordml/sdtdatahash" xmlns:w16se="http://schemas.microsoft.com/office/word/2015/wordml/symex" xmlns:wpg="http://schemas.microsoft.com/office/word/2010/wordprocessingGroup" xmlns:wpi="http://schemas.microsoft.com/office/word/2010/wordprocessingInk" xmlns:wne="http://schemas.microsoft.com/office/word/2006/wordml" xmlns:wps="http://schemas.microsoft.com/office/word/2010/wordprocessingShape" mc:Ignorable="w14 w15 w16se w16cid w16 w16cex w16sdtdh wp14">
+<w:footnotes xmlns:wpc="http://schemas.microsoft.com/office/word/2010/wordprocessingCanvas" xmlns:cx="http://schemas.microsoft.com/office/drawing/2014/chartex" xmlns:mc="http://schemas.openxmlformats.org/markup-compatibility/2006" xmlns:o="urn:schemas-microsoft-com:office:office" xmlns:r="http://schemas.openxmlformats.org/officeDocument/2006/relationships" xmlns:m="http://schemas.openxmlformats.org/officeDocument/2006/math" xmlns:v="urn:schemas-microsoft-com:vml" xmlns:wp14="http://schemas.microsoft.com/office/word/2010/wordprocessingDrawing" xmlns:wp="http://schemas.openxmlformats.org/drawingml/2006/wordprocessingDrawing" xmlns:w10="urn:schemas-microsoft-com:office:word" xmlns:w="http://schemas.openxmlformats.org/wordprocessingml/2006/main" xmlns:w14="http://schemas.microsoft.com/office/word/2010/wordml" xmlns:w15="http://schemas.microsoft.com/office/word/2012/wordml" xmlns:w16se="http://schemas.microsoft.com/office/word/2015/wordml/symex" xmlns:wpg="http://schemas.microsoft.com/office/word/2010/wordprocessingGroup" xmlns:wpi="http://schemas.microsoft.com/office/word/2010/wordprocessingInk" xmlns:wne="http://schemas.microsoft.com/office/word/2006/wordml" xmlns:wps="http://schemas.microsoft.com/office/word/2010/wordprocessingShape" mc:Ignorable="w14 w15 w16se wp14">
   <w:footnote w:type="separator" w:id="-1">
     <w:p>
       <w:pPr>
@@ -2716,7 +3030,7 @@
 </file>
 
 <file path=word/header1.xml><?xml version="1.0" encoding="utf-8"?>
-<w:hdr xmlns:wpc="http://schemas.microsoft.com/office/word/2010/wordprocessingCanvas" xmlns:cx="http://schemas.microsoft.com/office/drawing/2014/chartex" xmlns:cx1="http://schemas.microsoft.com/office/drawing/2015/9/8/chartex" xmlns:cx2="http://schemas.microsoft.com/office/drawing/2015/10/21/chartex" xmlns:cx3="http://schemas.microsoft.com/office/drawing/2016/5/9/chartex" xmlns:cx4="http://schemas.microsoft.com/office/drawing/2016/5/10/chartex" xmlns:cx5="http://schemas.microsoft.com/office/drawing/2016/5/11/chartex" xmlns:cx6="http://schemas.microsoft.com/office/drawing/2016/5/12/chartex" xmlns:cx7="http://schemas.microsoft.com/office/drawing/2016/5/13/chartex" xmlns:cx8="http://schemas.microsoft.com/office/drawing/2016/5/14/chartex" xmlns:mc="http://schemas.openxmlformats.org/markup-compatibility/2006" xmlns:aink="http://schemas.microsoft.com/office/drawing/2016/ink" xmlns:am3d="http://schemas.microsoft.com/office/drawing/2017/model3d" xmlns:o="urn:schemas-microsoft-com:office:office" xmlns:oel="http://schemas.microsoft.com/office/2019/extlst" xmlns:r="http://schemas.openxmlformats.org/officeDocument/2006/relationships" xmlns:m="http://schemas.openxmlformats.org/officeDocument/2006/math" xmlns:v="urn:schemas-microsoft-com:vml" xmlns:wp14="http://schemas.microsoft.com/office/word/2010/wordprocessingDrawing" xmlns:wp="http://schemas.openxmlformats.org/drawingml/2006/wordprocessingDrawing" xmlns:w10="urn:schemas-microsoft-com:office:word" xmlns:w="http://schemas.openxmlformats.org/wordprocessingml/2006/main" xmlns:w14="http://schemas.microsoft.com/office/word/2010/wordml" xmlns:w15="http://schemas.microsoft.com/office/word/2012/wordml" xmlns:w16cex="http://schemas.microsoft.com/office/word/2018/wordml/cex" xmlns:w16cid="http://schemas.microsoft.com/office/word/2016/wordml/cid" xmlns:w16="http://schemas.microsoft.com/office/word/2018/wordml" xmlns:w16sdtdh="http://schemas.microsoft.com/office/word/2020/wordml/sdtdatahash" xmlns:w16se="http://schemas.microsoft.com/office/word/2015/wordml/symex" xmlns:wpg="http://schemas.microsoft.com/office/word/2010/wordprocessingGroup" xmlns:wpi="http://schemas.microsoft.com/office/word/2010/wordprocessingInk" xmlns:wne="http://schemas.microsoft.com/office/word/2006/wordml" xmlns:wps="http://schemas.microsoft.com/office/word/2010/wordprocessingShape" mc:Ignorable="w14 w15 w16se w16cid w16 w16cex w16sdtdh wp14">
+<w:hdr xmlns:wpc="http://schemas.microsoft.com/office/word/2010/wordprocessingCanvas" xmlns:cx="http://schemas.microsoft.com/office/drawing/2014/chartex" xmlns:mc="http://schemas.openxmlformats.org/markup-compatibility/2006" xmlns:o="urn:schemas-microsoft-com:office:office" xmlns:r="http://schemas.openxmlformats.org/officeDocument/2006/relationships" xmlns:m="http://schemas.openxmlformats.org/officeDocument/2006/math" xmlns:v="urn:schemas-microsoft-com:vml" xmlns:wp14="http://schemas.microsoft.com/office/word/2010/wordprocessingDrawing" xmlns:wp="http://schemas.openxmlformats.org/drawingml/2006/wordprocessingDrawing" xmlns:w10="urn:schemas-microsoft-com:office:word" xmlns:w="http://schemas.openxmlformats.org/wordprocessingml/2006/main" xmlns:w14="http://schemas.microsoft.com/office/word/2010/wordml" xmlns:w15="http://schemas.microsoft.com/office/word/2012/wordml" xmlns:w16se="http://schemas.microsoft.com/office/word/2015/wordml/symex" xmlns:wpg="http://schemas.microsoft.com/office/word/2010/wordprocessingGroup" xmlns:wpi="http://schemas.microsoft.com/office/word/2010/wordprocessingInk" xmlns:wne="http://schemas.microsoft.com/office/word/2006/wordml" xmlns:wps="http://schemas.microsoft.com/office/word/2010/wordprocessingShape" mc:Ignorable="w14 w15 w16se wp14">
   <w:p>
     <w:pPr>
       <w:tabs>
@@ -2804,7 +3118,7 @@
 </file>
 
 <file path=word/numbering.xml><?xml version="1.0" encoding="utf-8"?>
-<w:numbering xmlns:wpc="http://schemas.microsoft.com/office/word/2010/wordprocessingCanvas" xmlns:cx="http://schemas.microsoft.com/office/drawing/2014/chartex" xmlns:cx1="http://schemas.microsoft.com/office/drawing/2015/9/8/chartex" xmlns:cx2="http://schemas.microsoft.com/office/drawing/2015/10/21/chartex" xmlns:cx3="http://schemas.microsoft.com/office/drawing/2016/5/9/chartex" xmlns:cx4="http://schemas.microsoft.com/office/drawing/2016/5/10/chartex" xmlns:cx5="http://schemas.microsoft.com/office/drawing/2016/5/11/chartex" xmlns:cx6="http://schemas.microsoft.com/office/drawing/2016/5/12/chartex" xmlns:cx7="http://schemas.microsoft.com/office/drawing/2016/5/13/chartex" xmlns:cx8="http://schemas.microsoft.com/office/drawing/2016/5/14/chartex" xmlns:mc="http://schemas.openxmlformats.org/markup-compatibility/2006" xmlns:aink="http://schemas.microsoft.com/office/drawing/2016/ink" xmlns:am3d="http://schemas.microsoft.com/office/drawing/2017/model3d" xmlns:o="urn:schemas-microsoft-com:office:office" xmlns:oel="http://schemas.microsoft.com/office/2019/extlst" xmlns:r="http://schemas.openxmlformats.org/officeDocument/2006/relationships" xmlns:m="http://schemas.openxmlformats.org/officeDocument/2006/math" xmlns:v="urn:schemas-microsoft-com:vml" xmlns:wp14="http://schemas.microsoft.com/office/word/2010/wordprocessingDrawing" xmlns:wp="http://schemas.openxmlformats.org/drawingml/2006/wordprocessingDrawing" xmlns:w10="urn:schemas-microsoft-com:office:word" xmlns:w="http://schemas.openxmlformats.org/wordprocessingml/2006/main" xmlns:w14="http://schemas.microsoft.com/office/word/2010/wordml" xmlns:w15="http://schemas.microsoft.com/office/word/2012/wordml" xmlns:w16cex="http://schemas.microsoft.com/office/word/2018/wordml/cex" xmlns:w16cid="http://schemas.microsoft.com/office/word/2016/wordml/cid" xmlns:w16="http://schemas.microsoft.com/office/word/2018/wordml" xmlns:w16sdtdh="http://schemas.microsoft.com/office/word/2020/wordml/sdtdatahash" xmlns:w16se="http://schemas.microsoft.com/office/word/2015/wordml/symex" xmlns:wpg="http://schemas.microsoft.com/office/word/2010/wordprocessingGroup" xmlns:wpi="http://schemas.microsoft.com/office/word/2010/wordprocessingInk" xmlns:wne="http://schemas.microsoft.com/office/word/2006/wordml" xmlns:wps="http://schemas.microsoft.com/office/word/2010/wordprocessingShape" mc:Ignorable="w14 w15 w16se w16cid w16 w16cex w16sdtdh wp14">
+<w:numbering xmlns:wpc="http://schemas.microsoft.com/office/word/2010/wordprocessingCanvas" xmlns:cx="http://schemas.microsoft.com/office/drawing/2014/chartex" xmlns:mc="http://schemas.openxmlformats.org/markup-compatibility/2006" xmlns:o="urn:schemas-microsoft-com:office:office" xmlns:r="http://schemas.openxmlformats.org/officeDocument/2006/relationships" xmlns:m="http://schemas.openxmlformats.org/officeDocument/2006/math" xmlns:v="urn:schemas-microsoft-com:vml" xmlns:wp14="http://schemas.microsoft.com/office/word/2010/wordprocessingDrawing" xmlns:wp="http://schemas.openxmlformats.org/drawingml/2006/wordprocessingDrawing" xmlns:w10="urn:schemas-microsoft-com:office:word" xmlns:w="http://schemas.openxmlformats.org/wordprocessingml/2006/main" xmlns:w14="http://schemas.microsoft.com/office/word/2010/wordml" xmlns:w15="http://schemas.microsoft.com/office/word/2012/wordml" xmlns:w16se="http://schemas.microsoft.com/office/word/2015/wordml/symex" xmlns:wpg="http://schemas.microsoft.com/office/word/2010/wordprocessingGroup" xmlns:wpi="http://schemas.microsoft.com/office/word/2010/wordprocessingInk" xmlns:wne="http://schemas.microsoft.com/office/word/2006/wordml" xmlns:wps="http://schemas.microsoft.com/office/word/2010/wordprocessingShape" mc:Ignorable="w14 w15 w16se wp14">
   <w:abstractNum w:abstractNumId="0" w15:restartNumberingAfterBreak="0">
     <w:nsid w:val="00A2004A"/>
     <w:multiLevelType w:val="hybridMultilevel"/>
@@ -4782,71 +5096,71 @@
       </w:rPr>
     </w:lvl>
   </w:abstractNum>
-  <w:num w:numId="1" w16cid:durableId="660739905">
+  <w:num w:numId="1">
     <w:abstractNumId w:val="2"/>
   </w:num>
-  <w:num w:numId="2" w16cid:durableId="1783452617">
+  <w:num w:numId="2">
     <w:abstractNumId w:val="10"/>
   </w:num>
-  <w:num w:numId="3" w16cid:durableId="537930698">
+  <w:num w:numId="3">
     <w:abstractNumId w:val="1"/>
   </w:num>
-  <w:num w:numId="4" w16cid:durableId="1324967465">
+  <w:num w:numId="4">
     <w:abstractNumId w:val="11"/>
   </w:num>
-  <w:num w:numId="5" w16cid:durableId="502012532">
+  <w:num w:numId="5">
     <w:abstractNumId w:val="19"/>
   </w:num>
-  <w:num w:numId="6" w16cid:durableId="973831388">
+  <w:num w:numId="6">
     <w:abstractNumId w:val="8"/>
   </w:num>
-  <w:num w:numId="7" w16cid:durableId="410660845">
+  <w:num w:numId="7">
     <w:abstractNumId w:val="16"/>
   </w:num>
-  <w:num w:numId="8" w16cid:durableId="1454789692">
+  <w:num w:numId="8">
     <w:abstractNumId w:val="6"/>
   </w:num>
-  <w:num w:numId="9" w16cid:durableId="1789809214">
+  <w:num w:numId="9">
     <w:abstractNumId w:val="12"/>
   </w:num>
-  <w:num w:numId="10" w16cid:durableId="503399354">
+  <w:num w:numId="10">
     <w:abstractNumId w:val="17"/>
   </w:num>
-  <w:num w:numId="11" w16cid:durableId="246890760">
+  <w:num w:numId="11">
     <w:abstractNumId w:val="0"/>
   </w:num>
-  <w:num w:numId="12" w16cid:durableId="12345159">
+  <w:num w:numId="12">
     <w:abstractNumId w:val="18"/>
   </w:num>
-  <w:num w:numId="13" w16cid:durableId="2015836452">
+  <w:num w:numId="13">
     <w:abstractNumId w:val="15"/>
   </w:num>
-  <w:num w:numId="14" w16cid:durableId="2135172099">
+  <w:num w:numId="14">
     <w:abstractNumId w:val="4"/>
   </w:num>
-  <w:num w:numId="15" w16cid:durableId="470711873">
+  <w:num w:numId="15">
     <w:abstractNumId w:val="14"/>
   </w:num>
-  <w:num w:numId="16" w16cid:durableId="111751132">
+  <w:num w:numId="16">
     <w:abstractNumId w:val="13"/>
   </w:num>
-  <w:num w:numId="17" w16cid:durableId="565921851">
+  <w:num w:numId="17">
     <w:abstractNumId w:val="9"/>
   </w:num>
-  <w:num w:numId="18" w16cid:durableId="963773863">
+  <w:num w:numId="18">
     <w:abstractNumId w:val="3"/>
   </w:num>
-  <w:num w:numId="19" w16cid:durableId="892429980">
+  <w:num w:numId="19">
     <w:abstractNumId w:val="7"/>
   </w:num>
-  <w:num w:numId="20" w16cid:durableId="940263918">
+  <w:num w:numId="20">
     <w:abstractNumId w:val="5"/>
   </w:num>
 </w:numbering>
 </file>
 
 <file path=word/styles.xml><?xml version="1.0" encoding="utf-8"?>
-<w:styles xmlns:mc="http://schemas.openxmlformats.org/markup-compatibility/2006" xmlns:r="http://schemas.openxmlformats.org/officeDocument/2006/relationships" xmlns:w="http://schemas.openxmlformats.org/wordprocessingml/2006/main" xmlns:w14="http://schemas.microsoft.com/office/word/2010/wordml" xmlns:w15="http://schemas.microsoft.com/office/word/2012/wordml" xmlns:w16cex="http://schemas.microsoft.com/office/word/2018/wordml/cex" xmlns:w16cid="http://schemas.microsoft.com/office/word/2016/wordml/cid" xmlns:w16="http://schemas.microsoft.com/office/word/2018/wordml" xmlns:w16sdtdh="http://schemas.microsoft.com/office/word/2020/wordml/sdtdatahash" xmlns:w16se="http://schemas.microsoft.com/office/word/2015/wordml/symex" mc:Ignorable="w14 w15 w16se w16cid w16 w16cex w16sdtdh">
+<w:styles xmlns:mc="http://schemas.openxmlformats.org/markup-compatibility/2006" xmlns:r="http://schemas.openxmlformats.org/officeDocument/2006/relationships" xmlns:w="http://schemas.openxmlformats.org/wordprocessingml/2006/main" xmlns:w14="http://schemas.microsoft.com/office/word/2010/wordml" xmlns:w15="http://schemas.microsoft.com/office/word/2012/wordml" xmlns:w16se="http://schemas.microsoft.com/office/word/2015/wordml/symex" mc:Ignorable="w14 w15 w16se">
   <w:docDefaults>
     <w:rPrDefault>
       <w:rPr>
@@ -4862,7 +5176,7 @@
       </w:pPr>
     </w:pPrDefault>
   </w:docDefaults>
-  <w:latentStyles w:defLockedState="0" w:defUIPriority="99" w:defSemiHidden="0" w:defUnhideWhenUsed="0" w:defQFormat="0" w:count="376">
+  <w:latentStyles w:defLockedState="0" w:defUIPriority="99" w:defSemiHidden="0" w:defUnhideWhenUsed="0" w:defQFormat="0" w:count="371">
     <w:lsdException w:name="Normal" w:uiPriority="0" w:qFormat="1"/>
     <w:lsdException w:name="heading 1" w:uiPriority="9" w:qFormat="1"/>
     <w:lsdException w:name="heading 2" w:semiHidden="1" w:uiPriority="9" w:unhideWhenUsed="1" w:qFormat="1"/>
@@ -5234,11 +5548,6 @@
     <w:lsdException w:name="List Table 5 Dark Accent 6" w:uiPriority="50"/>
     <w:lsdException w:name="List Table 6 Colorful Accent 6" w:uiPriority="51"/>
     <w:lsdException w:name="List Table 7 Colorful Accent 6" w:uiPriority="52"/>
-    <w:lsdException w:name="Mention" w:semiHidden="1" w:unhideWhenUsed="1"/>
-    <w:lsdException w:name="Smart Hyperlink" w:semiHidden="1" w:unhideWhenUsed="1"/>
-    <w:lsdException w:name="Hashtag" w:semiHidden="1" w:unhideWhenUsed="1"/>
-    <w:lsdException w:name="Unresolved Mention" w:semiHidden="1" w:unhideWhenUsed="1"/>
-    <w:lsdException w:name="Smart Link" w:semiHidden="1" w:unhideWhenUsed="1"/>
   </w:latentStyles>
   <w:style w:type="paragraph" w:default="1" w:styleId="Normal">
     <w:name w:val="Normal"/>
@@ -5809,7 +6118,7 @@
 </file>
 
 <file path=customXml/itemProps1.xml><?xml version="1.0" encoding="utf-8"?>
-<ds:datastoreItem xmlns:ds="http://schemas.openxmlformats.org/officeDocument/2006/customXml" ds:itemID="{96B7F56A-A9A3-4B7B-BF10-D1ED54F73F61}">
+<ds:datastoreItem xmlns:ds="http://schemas.openxmlformats.org/officeDocument/2006/customXml" ds:itemID="{8D46FD19-6B04-421F-93F2-F3650DB934C1}">
   <ds:schemaRefs>
     <ds:schemaRef ds:uri="http://schemas.openxmlformats.org/officeDocument/2006/bibliography"/>
   </ds:schemaRefs>

</xml_diff>

<commit_message>
Actualizando cuestionario - Renzo
</commit_message>
<xml_diff>
--- a/Desarrollo/SGDS/Gestion/SGDS-RPS.02.docx
+++ b/Desarrollo/SGDS/Gestion/SGDS-RPS.02.docx
@@ -1,6 +1,6 @@
 
 <file path=word/document.xml><?xml version="1.0" encoding="utf-8"?>
-<w:document xmlns:wpc="http://schemas.microsoft.com/office/word/2010/wordprocessingCanvas" xmlns:cx="http://schemas.microsoft.com/office/drawing/2014/chartex" xmlns:mc="http://schemas.openxmlformats.org/markup-compatibility/2006" xmlns:o="urn:schemas-microsoft-com:office:office" xmlns:r="http://schemas.openxmlformats.org/officeDocument/2006/relationships" xmlns:m="http://schemas.openxmlformats.org/officeDocument/2006/math" xmlns:v="urn:schemas-microsoft-com:vml" xmlns:wp14="http://schemas.microsoft.com/office/word/2010/wordprocessingDrawing" xmlns:wp="http://schemas.openxmlformats.org/drawingml/2006/wordprocessingDrawing" xmlns:w10="urn:schemas-microsoft-com:office:word" xmlns:w="http://schemas.openxmlformats.org/wordprocessingml/2006/main" xmlns:w14="http://schemas.microsoft.com/office/word/2010/wordml" xmlns:w15="http://schemas.microsoft.com/office/word/2012/wordml" xmlns:w16se="http://schemas.microsoft.com/office/word/2015/wordml/symex" xmlns:wpg="http://schemas.microsoft.com/office/word/2010/wordprocessingGroup" xmlns:wpi="http://schemas.microsoft.com/office/word/2010/wordprocessingInk" xmlns:wne="http://schemas.microsoft.com/office/word/2006/wordml" xmlns:wps="http://schemas.microsoft.com/office/word/2010/wordprocessingShape" mc:Ignorable="w14 w15 w16se wp14">
+<w:document xmlns:wpc="http://schemas.microsoft.com/office/word/2010/wordprocessingCanvas" xmlns:cx="http://schemas.microsoft.com/office/drawing/2014/chartex" xmlns:cx1="http://schemas.microsoft.com/office/drawing/2015/9/8/chartex" xmlns:mc="http://schemas.openxmlformats.org/markup-compatibility/2006" xmlns:o="urn:schemas-microsoft-com:office:office" xmlns:r="http://schemas.openxmlformats.org/officeDocument/2006/relationships" xmlns:m="http://schemas.openxmlformats.org/officeDocument/2006/math" xmlns:v="urn:schemas-microsoft-com:vml" xmlns:wp14="http://schemas.microsoft.com/office/word/2010/wordprocessingDrawing" xmlns:wp="http://schemas.openxmlformats.org/drawingml/2006/wordprocessingDrawing" xmlns:w10="urn:schemas-microsoft-com:office:word" xmlns:w="http://schemas.openxmlformats.org/wordprocessingml/2006/main" xmlns:w14="http://schemas.microsoft.com/office/word/2010/wordml" xmlns:w15="http://schemas.microsoft.com/office/word/2012/wordml" xmlns:w16se="http://schemas.microsoft.com/office/word/2015/wordml/symex" xmlns:wpg="http://schemas.microsoft.com/office/word/2010/wordprocessingGroup" xmlns:wpi="http://schemas.microsoft.com/office/word/2010/wordprocessingInk" xmlns:wne="http://schemas.microsoft.com/office/word/2006/wordml" xmlns:wps="http://schemas.microsoft.com/office/word/2010/wordprocessingShape" mc:Ignorable="w14 w15 w16se wp14">
   <w:body>
     <w:p>
       <w:pPr>
@@ -39,7 +39,7 @@
         <w:rPr>
           <w:rFonts w:ascii="Times New Roman" w:hAnsi="Times New Roman" w:cs="Times New Roman"/>
           <w:noProof/>
-          <w:lang w:val="es-PE" w:eastAsia="es-PE"/>
+          <w:lang w:val="es-MX" w:eastAsia="es-MX"/>
         </w:rPr>
         <w:drawing>
           <wp:anchor distT="114300" distB="114300" distL="114300" distR="114300" simplePos="0" relativeHeight="251659264" behindDoc="0" locked="0" layoutInCell="1" hidden="0" allowOverlap="1" wp14:anchorId="6DC54789" wp14:editId="44563A2C">
@@ -1514,25 +1514,7 @@
           <w:sz w:val="24"/>
           <w:szCs w:val="24"/>
         </w:rPr>
-        <w:t xml:space="preserve"> (</w:t>
-      </w:r>
-      <w:proofErr w:type="spellStart"/>
-      <w:r>
-        <w:rPr>
-          <w:rFonts w:ascii="Times New Roman" w:hAnsi="Times New Roman" w:cs="Times New Roman"/>
-          <w:sz w:val="24"/>
-          <w:szCs w:val="24"/>
-        </w:rPr>
-        <w:t>Geomar</w:t>
-      </w:r>
-      <w:proofErr w:type="spellEnd"/>
-      <w:r>
-        <w:rPr>
-          <w:rFonts w:ascii="Times New Roman" w:hAnsi="Times New Roman" w:cs="Times New Roman"/>
-          <w:sz w:val="24"/>
-          <w:szCs w:val="24"/>
-        </w:rPr>
-        <w:t>)</w:t>
+        <w:t xml:space="preserve"> (Geomar)</w:t>
       </w:r>
     </w:p>
     <w:p>
@@ -1564,15 +1546,7 @@
           <w:sz w:val="24"/>
           <w:szCs w:val="24"/>
         </w:rPr>
-        <w:t xml:space="preserve"> </w:t>
-      </w:r>
-      <w:r>
-        <w:rPr>
-          <w:rFonts w:ascii="Times New Roman" w:hAnsi="Times New Roman" w:cs="Times New Roman"/>
-          <w:sz w:val="24"/>
-          <w:szCs w:val="24"/>
-        </w:rPr>
-        <w:t>(Fabricio)</w:t>
+        <w:t xml:space="preserve"> (Fabricio)</w:t>
       </w:r>
     </w:p>
     <w:p>
@@ -1849,7 +1823,31 @@
           <w:sz w:val="24"/>
           <w:szCs w:val="24"/>
         </w:rPr>
-        <w:t>¿Qué sugerencias o recomendaciones tienes para mejorar la especificación de la interfaz de usuario?</w:t>
+        <w:t xml:space="preserve">¿Qué sugerencias o recomendaciones tienes para mejorar la especificación de la interfaz de </w:t>
+      </w:r>
+      <w:r>
+        <w:rPr>
+          <w:rFonts w:ascii="Times New Roman" w:hAnsi="Times New Roman" w:cs="Times New Roman"/>
+          <w:sz w:val="24"/>
+          <w:szCs w:val="24"/>
+        </w:rPr>
+        <w:t>usuario?</w:t>
+      </w:r>
+      <w:r>
+        <w:rPr>
+          <w:rFonts w:ascii="Times New Roman" w:hAnsi="Times New Roman" w:cs="Times New Roman"/>
+          <w:sz w:val="24"/>
+          <w:szCs w:val="24"/>
+        </w:rPr>
+        <w:t xml:space="preserve"> (</w:t>
+      </w:r>
+      <w:r>
+        <w:rPr>
+          <w:rFonts w:ascii="Times New Roman" w:hAnsi="Times New Roman" w:cs="Times New Roman"/>
+          <w:sz w:val="24"/>
+          <w:szCs w:val="24"/>
+        </w:rPr>
+        <w:t>Renzo)</w:t>
       </w:r>
     </w:p>
     <w:p>
@@ -1868,15 +1866,23 @@
           <w:sz w:val="24"/>
           <w:szCs w:val="24"/>
         </w:rPr>
-        <w:t>Respuesta:</w:t>
-      </w:r>
-      <w:r>
-        <w:rPr>
-          <w:rFonts w:ascii="Times New Roman" w:hAnsi="Times New Roman" w:cs="Times New Roman"/>
-          <w:sz w:val="24"/>
-          <w:szCs w:val="24"/>
-        </w:rPr>
-        <w:t xml:space="preserve"> (Renzo)</w:t>
+        <w:t xml:space="preserve">Respuesta: Mi sugerencia para </w:t>
+      </w:r>
+      <w:r>
+        <w:rPr>
+          <w:rFonts w:ascii="Times New Roman" w:hAnsi="Times New Roman" w:cs="Times New Roman"/>
+          <w:sz w:val="24"/>
+          <w:szCs w:val="24"/>
+        </w:rPr>
+        <w:t>mejorar la especificación de la interfaz de usuario</w:t>
+      </w:r>
+      <w:r>
+        <w:rPr>
+          <w:rFonts w:ascii="Times New Roman" w:hAnsi="Times New Roman" w:cs="Times New Roman"/>
+          <w:sz w:val="24"/>
+          <w:szCs w:val="24"/>
+        </w:rPr>
+        <w:t xml:space="preserve"> seria mantener la simplicidad y evitar la sobrecarga de información y elementos innecesarios. Priorizar la claridad y facilidad de uso, asegurándose que los usuarios puedan navegar por la interfaz de manera intuitiva</w:t>
       </w:r>
     </w:p>
     <w:p>
@@ -1907,18 +1913,8 @@
           <w:sz w:val="24"/>
           <w:szCs w:val="24"/>
         </w:rPr>
-        <w:t xml:space="preserve"> </w:t>
-      </w:r>
-      <w:r>
-        <w:rPr>
-          <w:rFonts w:ascii="Times New Roman" w:hAnsi="Times New Roman" w:cs="Times New Roman"/>
-          <w:sz w:val="24"/>
-          <w:szCs w:val="24"/>
-        </w:rPr>
-        <w:t>(Fabricio)</w:t>
-      </w:r>
-      <w:bookmarkStart w:id="3" w:name="_GoBack"/>
-      <w:bookmarkEnd w:id="3"/>
+        <w:t xml:space="preserve"> (Fabricio)</w:t>
+      </w:r>
     </w:p>
     <w:p>
       <w:pPr>
@@ -2054,6 +2050,7 @@
           <w:sz w:val="24"/>
           <w:szCs w:val="24"/>
         </w:rPr>
+        <w:lastRenderedPageBreak/>
         <w:t>Es importante enfocarnos en fortalecer la colaboración y establecer una comunicación clara y efectiva entre nosotros. Para lograr esto, propongo implementar las siguientes acciones:</w:t>
       </w:r>
     </w:p>
@@ -2077,7 +2074,6 @@
           <w:sz w:val="24"/>
           <w:szCs w:val="24"/>
         </w:rPr>
-        <w:lastRenderedPageBreak/>
         <w:t>Fomentar una cultura de participación: Es fundamental que cada miembro del equipo se sienta involucrado y comprometido con el proyecto. Esto implica estar atentos a las comunicaciones, responder a los mensajes de man</w:t>
       </w:r>
       <w:r>
@@ -2206,6 +2202,7 @@
           <w:sz w:val="24"/>
           <w:szCs w:val="24"/>
         </w:rPr>
+        <w:lastRenderedPageBreak/>
         <w:t>Al implementar estas acciones, podemos mejorar nuestra colaboración y fortalecer el trabajo en equipo. Estoy seguro de que, al hacerlo, lograremos superar los desafíos identificados y alcanzar resultados aún más exitosos en el próximo hito del proyecto.</w:t>
       </w:r>
     </w:p>
@@ -2226,7 +2223,6 @@
           <w:sz w:val="24"/>
           <w:szCs w:val="24"/>
         </w:rPr>
-        <w:lastRenderedPageBreak/>
         <w:t>Agradezco la oportunidad de compartir estas reflexiones y estoy comprometido a trabajar en conjunto para mejorar nuestra colaboración y el éxito del proyecto SGDS.</w:t>
       </w:r>
     </w:p>
@@ -2252,6 +2248,22 @@
         </w:rPr>
         <w:t>¿Cómo evalúas la calidad de las entregas realizadas en este hito? ¿Consideras que cumplen con las expectativas y requisitos establecidos?</w:t>
       </w:r>
+      <w:r>
+        <w:rPr>
+          <w:rFonts w:ascii="Times New Roman" w:hAnsi="Times New Roman" w:cs="Times New Roman"/>
+          <w:sz w:val="24"/>
+          <w:szCs w:val="24"/>
+        </w:rPr>
+        <w:t xml:space="preserve"> </w:t>
+      </w:r>
+      <w:r>
+        <w:rPr>
+          <w:rFonts w:ascii="Times New Roman" w:hAnsi="Times New Roman" w:cs="Times New Roman"/>
+          <w:sz w:val="24"/>
+          <w:szCs w:val="24"/>
+        </w:rPr>
+        <w:t>(Geomar-Renzo)</w:t>
+      </w:r>
     </w:p>
     <w:p>
       <w:pPr>
@@ -2269,34 +2281,18 @@
           <w:sz w:val="24"/>
           <w:szCs w:val="24"/>
         </w:rPr>
-        <w:t>Respuesta:</w:t>
-      </w:r>
-      <w:r>
-        <w:rPr>
-          <w:rFonts w:ascii="Times New Roman" w:hAnsi="Times New Roman" w:cs="Times New Roman"/>
-          <w:sz w:val="24"/>
-          <w:szCs w:val="24"/>
-        </w:rPr>
-        <w:t xml:space="preserve"> (</w:t>
-      </w:r>
-      <w:proofErr w:type="spellStart"/>
-      <w:r>
-        <w:rPr>
-          <w:rFonts w:ascii="Times New Roman" w:hAnsi="Times New Roman" w:cs="Times New Roman"/>
-          <w:sz w:val="24"/>
-          <w:szCs w:val="24"/>
-        </w:rPr>
-        <w:t>Geomar</w:t>
-      </w:r>
-      <w:proofErr w:type="spellEnd"/>
-      <w:r>
-        <w:rPr>
-          <w:rFonts w:ascii="Times New Roman" w:hAnsi="Times New Roman" w:cs="Times New Roman"/>
-          <w:sz w:val="24"/>
-          <w:szCs w:val="24"/>
-        </w:rPr>
-        <w:t>-Renzo)</w:t>
-      </w:r>
+        <w:t xml:space="preserve">Respuesta(Renzo): Si Considero que se cumplieron todas las expectativas y requisitos ya que </w:t>
+      </w:r>
+      <w:r>
+        <w:rPr>
+          <w:rFonts w:ascii="Times New Roman" w:hAnsi="Times New Roman" w:cs="Times New Roman"/>
+          <w:sz w:val="24"/>
+          <w:szCs w:val="24"/>
+        </w:rPr>
+        <w:t>se abordaron de manera exhaustiva todos los puntos solicitados en los requisitos, se presentó la información necesaria de manera clara y concisa, y las soluciones propuestas se alinearon perfectamente con los objetivos establecidos. Además, se logró mantener una coherencia y estructura adecuada en todas las entregas, lo que facilita su comprensión y seguimiento.</w:t>
+      </w:r>
+      <w:bookmarkStart w:id="3" w:name="_GoBack"/>
+      <w:bookmarkEnd w:id="3"/>
     </w:p>
     <w:p>
       <w:pPr>
@@ -2385,6 +2381,7 @@
           <w:sz w:val="24"/>
           <w:szCs w:val="24"/>
         </w:rPr>
+        <w:lastRenderedPageBreak/>
         <w:t>En lugar de dejar tareas importantes para el último momento, debemos priorizar la organización y la ejecución oportuna de las actividades. Esto implica asignar tiempo suficiente para cada tarea, realizar un seguimiento regular de su avance y ajustar los recursos y plazos si es necesario. Además, es importante tener en cuenta que cualquier retraso en la implementación de las tareas puede afectar directamente las pruebas del software, lo cual puede comprometer la calidad y el éxito del proyecto en su conjunto.</w:t>
       </w:r>
     </w:p>
@@ -2428,7 +2425,6 @@
           <w:sz w:val="24"/>
           <w:szCs w:val="24"/>
         </w:rPr>
-        <w:lastRenderedPageBreak/>
         <w:t>Revisar regularmente el cronograma del proyecto y asegurarse de que cada miembro del equipo esté al tanto de las fechas límite y las actividades asignadas.</w:t>
       </w:r>
     </w:p>
@@ -2541,6 +2537,7 @@
           <w:sz w:val="24"/>
           <w:szCs w:val="24"/>
         </w:rPr>
+        <w:lastRenderedPageBreak/>
         <w:t>Al seguir estas prácticas, estaremos en una mejor posición para gestionar eficazmente nuestro tiempo y cumplir con éxito las actividades del hito tres antes de la fecha límite establecida. Agradezco el compromiso y el esfuerzo de todo el equipo y estoy seguro de que, trabajando juntos, lograremos alcanzar nuestros objetivos con éxito.</w:t>
       </w:r>
     </w:p>
@@ -2609,7 +2606,6 @@
           <w:sz w:val="24"/>
           <w:szCs w:val="24"/>
         </w:rPr>
-        <w:lastRenderedPageBreak/>
         <w:t>Finalizar la implementación y verificación de los requisitos restantes del proyecto SGDS.</w:t>
       </w:r>
     </w:p>
@@ -2805,7 +2801,16 @@
           <w:sz w:val="24"/>
           <w:szCs w:val="24"/>
         </w:rPr>
-        <w:t xml:space="preserve"> Software con el proyecto SGDS. Durante este período, nos enfocamos en varias actividades clave, como la implementación y verificación de los requisitos de registro de hospitales, registro de donantes, programación de citas, así como la implementación y verificación de la base de datos y una parte importante de la interfaz web.</w:t>
+        <w:t xml:space="preserve"> Software con el proyecto SGDS. Durante este período, nos enfocamos en varias actividades clave, como la implementación y verificación de los requisitos de registro de hospitales, registro de donantes, programación de </w:t>
+      </w:r>
+      <w:r>
+        <w:rPr>
+          <w:rFonts w:ascii="Times New Roman" w:hAnsi="Times New Roman" w:cs="Times New Roman"/>
+          <w:sz w:val="24"/>
+          <w:szCs w:val="24"/>
+        </w:rPr>
+        <w:lastRenderedPageBreak/>
+        <w:t>citas, así como la implementación y verificación de la base de datos y una parte importante de la interfaz web.</w:t>
       </w:r>
     </w:p>
     <w:p>
@@ -2843,7 +2848,101 @@
           <w:sz w:val="24"/>
           <w:szCs w:val="24"/>
         </w:rPr>
-        <w:t xml:space="preserve">Es importante destacar que hemos recibido comentarios positivos sobre el registro de hospitales, lo cual es alentador y nos motiva a seguir por el camino correcto. Sin embargo, también se han señalado dificultades en el registro de donantes y en la implementación y </w:t>
+        <w:t>Es importante destacar que hemos recibido comentarios positivos sobre el registro de hospitales, lo cual es alentador y nos motiva a seguir por el camino correcto. Sin embargo, también se han señalado dificultades en el registro de donantes y en la implementación y verificación del requisito de programación de citas. Estos aspectos específicos requerirán una atención especial en el próximo Sprint para realizar las mejoras necesarias.</w:t>
+      </w:r>
+    </w:p>
+    <w:p>
+      <w:pPr>
+        <w:spacing w:line="480" w:lineRule="auto"/>
+        <w:ind w:firstLine="720"/>
+        <w:rPr>
+          <w:rFonts w:ascii="Times New Roman" w:hAnsi="Times New Roman" w:cs="Times New Roman"/>
+          <w:sz w:val="24"/>
+          <w:szCs w:val="24"/>
+        </w:rPr>
+      </w:pPr>
+      <w:r>
+        <w:rPr>
+          <w:rFonts w:ascii="Times New Roman" w:hAnsi="Times New Roman" w:cs="Times New Roman"/>
+          <w:sz w:val="24"/>
+          <w:szCs w:val="24"/>
+        </w:rPr>
+        <w:t>La implementación de la base de datos ha sido considerada satisfactoria en general, pero se han destacado algunas áreas que pueden ser optimizadas. Además, la interfaz web ha sido un avance significativo, pero es importante considerar las sugerencias y recomendaciones para su mejora.</w:t>
+      </w:r>
+    </w:p>
+    <w:p>
+      <w:pPr>
+        <w:spacing w:line="480" w:lineRule="auto"/>
+        <w:ind w:firstLine="720"/>
+        <w:rPr>
+          <w:rFonts w:ascii="Times New Roman" w:hAnsi="Times New Roman" w:cs="Times New Roman"/>
+          <w:sz w:val="24"/>
+          <w:szCs w:val="24"/>
+        </w:rPr>
+      </w:pPr>
+      <w:r>
+        <w:rPr>
+          <w:rFonts w:ascii="Times New Roman" w:hAnsi="Times New Roman" w:cs="Times New Roman"/>
+          <w:sz w:val="24"/>
+          <w:szCs w:val="24"/>
+        </w:rPr>
+        <w:t>En cuanto a la especificación de la interfaz de usuario, hemos identificado la necesidad de realizar mejoras y actualizaciones para asegurar una comprensión clara y un desarrollo más eficiente.</w:t>
+      </w:r>
+    </w:p>
+    <w:p>
+      <w:pPr>
+        <w:spacing w:line="480" w:lineRule="auto"/>
+        <w:ind w:firstLine="720"/>
+        <w:rPr>
+          <w:rFonts w:ascii="Times New Roman" w:hAnsi="Times New Roman" w:cs="Times New Roman"/>
+          <w:sz w:val="24"/>
+          <w:szCs w:val="24"/>
+        </w:rPr>
+      </w:pPr>
+      <w:r>
+        <w:rPr>
+          <w:rFonts w:ascii="Times New Roman" w:hAnsi="Times New Roman" w:cs="Times New Roman"/>
+          <w:sz w:val="24"/>
+          <w:szCs w:val="24"/>
+        </w:rPr>
+        <w:t>En términos generales, las entregas realizadas en este hito cumplen con las expectativas y requisitos establecidos. Sin embargo, debemos seguir trabajando en la gestión del tiempo y el cumplimiento de los plazos para asegurar un flujo de trabajo más eficiente y evitar posibles retrasos.</w:t>
+      </w:r>
+    </w:p>
+    <w:p>
+      <w:pPr>
+        <w:spacing w:line="480" w:lineRule="auto"/>
+        <w:ind w:firstLine="720"/>
+        <w:rPr>
+          <w:rFonts w:ascii="Times New Roman" w:hAnsi="Times New Roman" w:cs="Times New Roman"/>
+          <w:sz w:val="24"/>
+          <w:szCs w:val="24"/>
+        </w:rPr>
+      </w:pPr>
+      <w:r>
+        <w:rPr>
+          <w:rFonts w:ascii="Times New Roman" w:hAnsi="Times New Roman" w:cs="Times New Roman"/>
+          <w:sz w:val="24"/>
+          <w:szCs w:val="24"/>
+        </w:rPr>
+        <w:t xml:space="preserve">Con base en los comentarios y reflexiones obtenidos en este Sprint </w:t>
+      </w:r>
+      <w:proofErr w:type="spellStart"/>
+      <w:r>
+        <w:rPr>
+          <w:rFonts w:ascii="Times New Roman" w:hAnsi="Times New Roman" w:cs="Times New Roman"/>
+          <w:sz w:val="24"/>
+          <w:szCs w:val="24"/>
+        </w:rPr>
+        <w:t>Retrospective</w:t>
+      </w:r>
+      <w:proofErr w:type="spellEnd"/>
+      <w:r>
+        <w:rPr>
+          <w:rFonts w:ascii="Times New Roman" w:hAnsi="Times New Roman" w:cs="Times New Roman"/>
+          <w:sz w:val="24"/>
+          <w:szCs w:val="24"/>
+        </w:rPr>
+        <w:t xml:space="preserve">, establecemos los siguientes objetivos para el próximo hito: mejorar el registro de donantes, abordar los desafíos identificados en la programación de citas, optimizar la implementación </w:t>
       </w:r>
       <w:r>
         <w:rPr>
@@ -2852,101 +2951,7 @@
           <w:szCs w:val="24"/>
         </w:rPr>
         <w:lastRenderedPageBreak/>
-        <w:t>verificación del requisito de programación de citas. Estos aspectos específicos requerirán una atención especial en el próximo Sprint para realizar las mejoras necesarias.</w:t>
-      </w:r>
-    </w:p>
-    <w:p>
-      <w:pPr>
-        <w:spacing w:line="480" w:lineRule="auto"/>
-        <w:ind w:firstLine="720"/>
-        <w:rPr>
-          <w:rFonts w:ascii="Times New Roman" w:hAnsi="Times New Roman" w:cs="Times New Roman"/>
-          <w:sz w:val="24"/>
-          <w:szCs w:val="24"/>
-        </w:rPr>
-      </w:pPr>
-      <w:r>
-        <w:rPr>
-          <w:rFonts w:ascii="Times New Roman" w:hAnsi="Times New Roman" w:cs="Times New Roman"/>
-          <w:sz w:val="24"/>
-          <w:szCs w:val="24"/>
-        </w:rPr>
-        <w:t>La implementación de la base de datos ha sido considerada satisfactoria en general, pero se han destacado algunas áreas que pueden ser optimizadas. Además, la interfaz web ha sido un avance significativo, pero es importante considerar las sugerencias y recomendaciones para su mejora.</w:t>
-      </w:r>
-    </w:p>
-    <w:p>
-      <w:pPr>
-        <w:spacing w:line="480" w:lineRule="auto"/>
-        <w:ind w:firstLine="720"/>
-        <w:rPr>
-          <w:rFonts w:ascii="Times New Roman" w:hAnsi="Times New Roman" w:cs="Times New Roman"/>
-          <w:sz w:val="24"/>
-          <w:szCs w:val="24"/>
-        </w:rPr>
-      </w:pPr>
-      <w:r>
-        <w:rPr>
-          <w:rFonts w:ascii="Times New Roman" w:hAnsi="Times New Roman" w:cs="Times New Roman"/>
-          <w:sz w:val="24"/>
-          <w:szCs w:val="24"/>
-        </w:rPr>
-        <w:t>En cuanto a la especificación de la interfaz de usuario, hemos identificado la necesidad de realizar mejoras y actualizaciones para asegurar una comprensión clara y un desarrollo más eficiente.</w:t>
-      </w:r>
-    </w:p>
-    <w:p>
-      <w:pPr>
-        <w:spacing w:line="480" w:lineRule="auto"/>
-        <w:ind w:firstLine="720"/>
-        <w:rPr>
-          <w:rFonts w:ascii="Times New Roman" w:hAnsi="Times New Roman" w:cs="Times New Roman"/>
-          <w:sz w:val="24"/>
-          <w:szCs w:val="24"/>
-        </w:rPr>
-      </w:pPr>
-      <w:r>
-        <w:rPr>
-          <w:rFonts w:ascii="Times New Roman" w:hAnsi="Times New Roman" w:cs="Times New Roman"/>
-          <w:sz w:val="24"/>
-          <w:szCs w:val="24"/>
-        </w:rPr>
-        <w:t>En términos generales, las entregas realizadas en este hito cumplen con las expectativas y requisitos establecidos. Sin embargo, debemos seguir trabajando en la gestión del tiempo y el cumplimiento de los plazos para asegurar un flujo de trabajo más eficiente y evitar posibles retrasos.</w:t>
-      </w:r>
-    </w:p>
-    <w:p>
-      <w:pPr>
-        <w:spacing w:line="480" w:lineRule="auto"/>
-        <w:ind w:firstLine="720"/>
-        <w:rPr>
-          <w:rFonts w:ascii="Times New Roman" w:hAnsi="Times New Roman" w:cs="Times New Roman"/>
-          <w:sz w:val="24"/>
-          <w:szCs w:val="24"/>
-        </w:rPr>
-      </w:pPr>
-      <w:r>
-        <w:rPr>
-          <w:rFonts w:ascii="Times New Roman" w:hAnsi="Times New Roman" w:cs="Times New Roman"/>
-          <w:sz w:val="24"/>
-          <w:szCs w:val="24"/>
-        </w:rPr>
-        <w:t xml:space="preserve">Con base en los comentarios y reflexiones obtenidos en este Sprint </w:t>
-      </w:r>
-      <w:proofErr w:type="spellStart"/>
-      <w:r>
-        <w:rPr>
-          <w:rFonts w:ascii="Times New Roman" w:hAnsi="Times New Roman" w:cs="Times New Roman"/>
-          <w:sz w:val="24"/>
-          <w:szCs w:val="24"/>
-        </w:rPr>
-        <w:t>Retrospective</w:t>
-      </w:r>
-      <w:proofErr w:type="spellEnd"/>
-      <w:r>
-        <w:rPr>
-          <w:rFonts w:ascii="Times New Roman" w:hAnsi="Times New Roman" w:cs="Times New Roman"/>
-          <w:sz w:val="24"/>
-          <w:szCs w:val="24"/>
-        </w:rPr>
-        <w:t>, establecemos los siguientes objetivos para el próximo hito: mejorar el registro de donantes, abordar los desafíos identificados en la programación de citas, optimizar la implementación de la base de datos, completar la interfaz web y realizar las actualizaciones necesarias en la especificación de la interfaz de usuario. Además, nos comprometemos a fortalecer nuestra comunicación y colaboración, y a gestionar de manera efectiva el tiempo y los plazos establecidos.</w:t>
+        <w:t>de la base de datos, completar la interfaz web y realizar las actualizaciones necesarias en la especificación de la interfaz de usuario. Además, nos comprometemos a fortalecer nuestra comunicación y colaboración, y a gestionar de manera efectiva el tiempo y los plazos establecidos.</w:t>
       </w:r>
     </w:p>
     <w:p>
@@ -2980,7 +2985,7 @@
 </file>
 
 <file path=word/endnotes.xml><?xml version="1.0" encoding="utf-8"?>
-<w:endnotes xmlns:wpc="http://schemas.microsoft.com/office/word/2010/wordprocessingCanvas" xmlns:cx="http://schemas.microsoft.com/office/drawing/2014/chartex" xmlns:mc="http://schemas.openxmlformats.org/markup-compatibility/2006" xmlns:o="urn:schemas-microsoft-com:office:office" xmlns:r="http://schemas.openxmlformats.org/officeDocument/2006/relationships" xmlns:m="http://schemas.openxmlformats.org/officeDocument/2006/math" xmlns:v="urn:schemas-microsoft-com:vml" xmlns:wp14="http://schemas.microsoft.com/office/word/2010/wordprocessingDrawing" xmlns:wp="http://schemas.openxmlformats.org/drawingml/2006/wordprocessingDrawing" xmlns:w10="urn:schemas-microsoft-com:office:word" xmlns:w="http://schemas.openxmlformats.org/wordprocessingml/2006/main" xmlns:w14="http://schemas.microsoft.com/office/word/2010/wordml" xmlns:w15="http://schemas.microsoft.com/office/word/2012/wordml" xmlns:w16se="http://schemas.microsoft.com/office/word/2015/wordml/symex" xmlns:wpg="http://schemas.microsoft.com/office/word/2010/wordprocessingGroup" xmlns:wpi="http://schemas.microsoft.com/office/word/2010/wordprocessingInk" xmlns:wne="http://schemas.microsoft.com/office/word/2006/wordml" xmlns:wps="http://schemas.microsoft.com/office/word/2010/wordprocessingShape" mc:Ignorable="w14 w15 w16se wp14">
+<w:endnotes xmlns:wpc="http://schemas.microsoft.com/office/word/2010/wordprocessingCanvas" xmlns:cx="http://schemas.microsoft.com/office/drawing/2014/chartex" xmlns:cx1="http://schemas.microsoft.com/office/drawing/2015/9/8/chartex" xmlns:mc="http://schemas.openxmlformats.org/markup-compatibility/2006" xmlns:o="urn:schemas-microsoft-com:office:office" xmlns:r="http://schemas.openxmlformats.org/officeDocument/2006/relationships" xmlns:m="http://schemas.openxmlformats.org/officeDocument/2006/math" xmlns:v="urn:schemas-microsoft-com:vml" xmlns:wp14="http://schemas.microsoft.com/office/word/2010/wordprocessingDrawing" xmlns:wp="http://schemas.openxmlformats.org/drawingml/2006/wordprocessingDrawing" xmlns:w10="urn:schemas-microsoft-com:office:word" xmlns:w="http://schemas.openxmlformats.org/wordprocessingml/2006/main" xmlns:w14="http://schemas.microsoft.com/office/word/2010/wordml" xmlns:w15="http://schemas.microsoft.com/office/word/2012/wordml" xmlns:w16se="http://schemas.microsoft.com/office/word/2015/wordml/symex" xmlns:wpg="http://schemas.microsoft.com/office/word/2010/wordprocessingGroup" xmlns:wpi="http://schemas.microsoft.com/office/word/2010/wordprocessingInk" xmlns:wne="http://schemas.microsoft.com/office/word/2006/wordml" xmlns:wps="http://schemas.microsoft.com/office/word/2010/wordprocessingShape" mc:Ignorable="w14 w15 w16se wp14">
   <w:endnote w:type="separator" w:id="-1">
     <w:p>
       <w:pPr>
@@ -3005,7 +3010,7 @@
 </file>
 
 <file path=word/footnotes.xml><?xml version="1.0" encoding="utf-8"?>
-<w:footnotes xmlns:wpc="http://schemas.microsoft.com/office/word/2010/wordprocessingCanvas" xmlns:cx="http://schemas.microsoft.com/office/drawing/2014/chartex" xmlns:mc="http://schemas.openxmlformats.org/markup-compatibility/2006" xmlns:o="urn:schemas-microsoft-com:office:office" xmlns:r="http://schemas.openxmlformats.org/officeDocument/2006/relationships" xmlns:m="http://schemas.openxmlformats.org/officeDocument/2006/math" xmlns:v="urn:schemas-microsoft-com:vml" xmlns:wp14="http://schemas.microsoft.com/office/word/2010/wordprocessingDrawing" xmlns:wp="http://schemas.openxmlformats.org/drawingml/2006/wordprocessingDrawing" xmlns:w10="urn:schemas-microsoft-com:office:word" xmlns:w="http://schemas.openxmlformats.org/wordprocessingml/2006/main" xmlns:w14="http://schemas.microsoft.com/office/word/2010/wordml" xmlns:w15="http://schemas.microsoft.com/office/word/2012/wordml" xmlns:w16se="http://schemas.microsoft.com/office/word/2015/wordml/symex" xmlns:wpg="http://schemas.microsoft.com/office/word/2010/wordprocessingGroup" xmlns:wpi="http://schemas.microsoft.com/office/word/2010/wordprocessingInk" xmlns:wne="http://schemas.microsoft.com/office/word/2006/wordml" xmlns:wps="http://schemas.microsoft.com/office/word/2010/wordprocessingShape" mc:Ignorable="w14 w15 w16se wp14">
+<w:footnotes xmlns:wpc="http://schemas.microsoft.com/office/word/2010/wordprocessingCanvas" xmlns:cx="http://schemas.microsoft.com/office/drawing/2014/chartex" xmlns:cx1="http://schemas.microsoft.com/office/drawing/2015/9/8/chartex" xmlns:mc="http://schemas.openxmlformats.org/markup-compatibility/2006" xmlns:o="urn:schemas-microsoft-com:office:office" xmlns:r="http://schemas.openxmlformats.org/officeDocument/2006/relationships" xmlns:m="http://schemas.openxmlformats.org/officeDocument/2006/math" xmlns:v="urn:schemas-microsoft-com:vml" xmlns:wp14="http://schemas.microsoft.com/office/word/2010/wordprocessingDrawing" xmlns:wp="http://schemas.openxmlformats.org/drawingml/2006/wordprocessingDrawing" xmlns:w10="urn:schemas-microsoft-com:office:word" xmlns:w="http://schemas.openxmlformats.org/wordprocessingml/2006/main" xmlns:w14="http://schemas.microsoft.com/office/word/2010/wordml" xmlns:w15="http://schemas.microsoft.com/office/word/2012/wordml" xmlns:w16se="http://schemas.microsoft.com/office/word/2015/wordml/symex" xmlns:wpg="http://schemas.microsoft.com/office/word/2010/wordprocessingGroup" xmlns:wpi="http://schemas.microsoft.com/office/word/2010/wordprocessingInk" xmlns:wne="http://schemas.microsoft.com/office/word/2006/wordml" xmlns:wps="http://schemas.microsoft.com/office/word/2010/wordprocessingShape" mc:Ignorable="w14 w15 w16se wp14">
   <w:footnote w:type="separator" w:id="-1">
     <w:p>
       <w:pPr>
@@ -3030,7 +3035,7 @@
 </file>
 
 <file path=word/header1.xml><?xml version="1.0" encoding="utf-8"?>
-<w:hdr xmlns:wpc="http://schemas.microsoft.com/office/word/2010/wordprocessingCanvas" xmlns:cx="http://schemas.microsoft.com/office/drawing/2014/chartex" xmlns:mc="http://schemas.openxmlformats.org/markup-compatibility/2006" xmlns:o="urn:schemas-microsoft-com:office:office" xmlns:r="http://schemas.openxmlformats.org/officeDocument/2006/relationships" xmlns:m="http://schemas.openxmlformats.org/officeDocument/2006/math" xmlns:v="urn:schemas-microsoft-com:vml" xmlns:wp14="http://schemas.microsoft.com/office/word/2010/wordprocessingDrawing" xmlns:wp="http://schemas.openxmlformats.org/drawingml/2006/wordprocessingDrawing" xmlns:w10="urn:schemas-microsoft-com:office:word" xmlns:w="http://schemas.openxmlformats.org/wordprocessingml/2006/main" xmlns:w14="http://schemas.microsoft.com/office/word/2010/wordml" xmlns:w15="http://schemas.microsoft.com/office/word/2012/wordml" xmlns:w16se="http://schemas.microsoft.com/office/word/2015/wordml/symex" xmlns:wpg="http://schemas.microsoft.com/office/word/2010/wordprocessingGroup" xmlns:wpi="http://schemas.microsoft.com/office/word/2010/wordprocessingInk" xmlns:wne="http://schemas.microsoft.com/office/word/2006/wordml" xmlns:wps="http://schemas.microsoft.com/office/word/2010/wordprocessingShape" mc:Ignorable="w14 w15 w16se wp14">
+<w:hdr xmlns:wpc="http://schemas.microsoft.com/office/word/2010/wordprocessingCanvas" xmlns:cx="http://schemas.microsoft.com/office/drawing/2014/chartex" xmlns:cx1="http://schemas.microsoft.com/office/drawing/2015/9/8/chartex" xmlns:mc="http://schemas.openxmlformats.org/markup-compatibility/2006" xmlns:o="urn:schemas-microsoft-com:office:office" xmlns:r="http://schemas.openxmlformats.org/officeDocument/2006/relationships" xmlns:m="http://schemas.openxmlformats.org/officeDocument/2006/math" xmlns:v="urn:schemas-microsoft-com:vml" xmlns:wp14="http://schemas.microsoft.com/office/word/2010/wordprocessingDrawing" xmlns:wp="http://schemas.openxmlformats.org/drawingml/2006/wordprocessingDrawing" xmlns:w10="urn:schemas-microsoft-com:office:word" xmlns:w="http://schemas.openxmlformats.org/wordprocessingml/2006/main" xmlns:w14="http://schemas.microsoft.com/office/word/2010/wordml" xmlns:w15="http://schemas.microsoft.com/office/word/2012/wordml" xmlns:w16se="http://schemas.microsoft.com/office/word/2015/wordml/symex" xmlns:wpg="http://schemas.microsoft.com/office/word/2010/wordprocessingGroup" xmlns:wpi="http://schemas.microsoft.com/office/word/2010/wordprocessingInk" xmlns:wne="http://schemas.microsoft.com/office/word/2006/wordml" xmlns:wps="http://schemas.microsoft.com/office/word/2010/wordprocessingShape" mc:Ignorable="w14 w15 w16se wp14">
   <w:p>
     <w:pPr>
       <w:tabs>
@@ -3060,7 +3065,7 @@
     <w:r>
       <w:rPr>
         <w:noProof/>
-        <w:lang w:val="es-PE" w:eastAsia="es-PE"/>
+        <w:lang w:val="es-MX" w:eastAsia="es-MX"/>
       </w:rPr>
       <w:drawing>
         <wp:anchor distT="114300" distB="114300" distL="114300" distR="114300" simplePos="0" relativeHeight="251658240" behindDoc="1" locked="0" layoutInCell="1" hidden="0" allowOverlap="1" wp14:anchorId="5D3F8FDC" wp14:editId="6A7EC85B">
@@ -3118,7 +3123,7 @@
 </file>
 
 <file path=word/numbering.xml><?xml version="1.0" encoding="utf-8"?>
-<w:numbering xmlns:wpc="http://schemas.microsoft.com/office/word/2010/wordprocessingCanvas" xmlns:cx="http://schemas.microsoft.com/office/drawing/2014/chartex" xmlns:mc="http://schemas.openxmlformats.org/markup-compatibility/2006" xmlns:o="urn:schemas-microsoft-com:office:office" xmlns:r="http://schemas.openxmlformats.org/officeDocument/2006/relationships" xmlns:m="http://schemas.openxmlformats.org/officeDocument/2006/math" xmlns:v="urn:schemas-microsoft-com:vml" xmlns:wp14="http://schemas.microsoft.com/office/word/2010/wordprocessingDrawing" xmlns:wp="http://schemas.openxmlformats.org/drawingml/2006/wordprocessingDrawing" xmlns:w10="urn:schemas-microsoft-com:office:word" xmlns:w="http://schemas.openxmlformats.org/wordprocessingml/2006/main" xmlns:w14="http://schemas.microsoft.com/office/word/2010/wordml" xmlns:w15="http://schemas.microsoft.com/office/word/2012/wordml" xmlns:w16se="http://schemas.microsoft.com/office/word/2015/wordml/symex" xmlns:wpg="http://schemas.microsoft.com/office/word/2010/wordprocessingGroup" xmlns:wpi="http://schemas.microsoft.com/office/word/2010/wordprocessingInk" xmlns:wne="http://schemas.microsoft.com/office/word/2006/wordml" xmlns:wps="http://schemas.microsoft.com/office/word/2010/wordprocessingShape" mc:Ignorable="w14 w15 w16se wp14">
+<w:numbering xmlns:wpc="http://schemas.microsoft.com/office/word/2010/wordprocessingCanvas" xmlns:cx="http://schemas.microsoft.com/office/drawing/2014/chartex" xmlns:cx1="http://schemas.microsoft.com/office/drawing/2015/9/8/chartex" xmlns:mc="http://schemas.openxmlformats.org/markup-compatibility/2006" xmlns:o="urn:schemas-microsoft-com:office:office" xmlns:r="http://schemas.openxmlformats.org/officeDocument/2006/relationships" xmlns:m="http://schemas.openxmlformats.org/officeDocument/2006/math" xmlns:v="urn:schemas-microsoft-com:vml" xmlns:wp14="http://schemas.microsoft.com/office/word/2010/wordprocessingDrawing" xmlns:wp="http://schemas.openxmlformats.org/drawingml/2006/wordprocessingDrawing" xmlns:w10="urn:schemas-microsoft-com:office:word" xmlns:w="http://schemas.openxmlformats.org/wordprocessingml/2006/main" xmlns:w14="http://schemas.microsoft.com/office/word/2010/wordml" xmlns:w15="http://schemas.microsoft.com/office/word/2012/wordml" xmlns:w16se="http://schemas.microsoft.com/office/word/2015/wordml/symex" xmlns:wpg="http://schemas.microsoft.com/office/word/2010/wordprocessingGroup" xmlns:wpi="http://schemas.microsoft.com/office/word/2010/wordprocessingInk" xmlns:wne="http://schemas.microsoft.com/office/word/2006/wordml" xmlns:wps="http://schemas.microsoft.com/office/word/2010/wordprocessingShape" mc:Ignorable="w14 w15 w16se wp14">
   <w:abstractNum w:abstractNumId="0" w15:restartNumberingAfterBreak="0">
     <w:nsid w:val="00A2004A"/>
     <w:multiLevelType w:val="hybridMultilevel"/>
@@ -6118,7 +6123,7 @@
 </file>
 
 <file path=customXml/itemProps1.xml><?xml version="1.0" encoding="utf-8"?>
-<ds:datastoreItem xmlns:ds="http://schemas.openxmlformats.org/officeDocument/2006/customXml" ds:itemID="{8D46FD19-6B04-421F-93F2-F3650DB934C1}">
+<ds:datastoreItem xmlns:ds="http://schemas.openxmlformats.org/officeDocument/2006/customXml" ds:itemID="{DEC52472-DCF0-481F-AE71-D3416F84279D}">
   <ds:schemaRefs>
     <ds:schemaRef ds:uri="http://schemas.openxmlformats.org/officeDocument/2006/bibliography"/>
   </ds:schemaRefs>

</xml_diff>

<commit_message>
Cuestionario Sprint 2 SGDS-RPS.02.docx
</commit_message>
<xml_diff>
--- a/Desarrollo/SGDS/Gestion/SGDS-RPS.02.docx
+++ b/Desarrollo/SGDS/Gestion/SGDS-RPS.02.docx
@@ -1,6 +1,6 @@
 
 <file path=word/document.xml><?xml version="1.0" encoding="utf-8"?>
-<w:document xmlns:wpc="http://schemas.microsoft.com/office/word/2010/wordprocessingCanvas" xmlns:cx="http://schemas.microsoft.com/office/drawing/2014/chartex" xmlns:cx1="http://schemas.microsoft.com/office/drawing/2015/9/8/chartex" xmlns:mc="http://schemas.openxmlformats.org/markup-compatibility/2006" xmlns:o="urn:schemas-microsoft-com:office:office" xmlns:r="http://schemas.openxmlformats.org/officeDocument/2006/relationships" xmlns:m="http://schemas.openxmlformats.org/officeDocument/2006/math" xmlns:v="urn:schemas-microsoft-com:vml" xmlns:wp14="http://schemas.microsoft.com/office/word/2010/wordprocessingDrawing" xmlns:wp="http://schemas.openxmlformats.org/drawingml/2006/wordprocessingDrawing" xmlns:w10="urn:schemas-microsoft-com:office:word" xmlns:w="http://schemas.openxmlformats.org/wordprocessingml/2006/main" xmlns:w14="http://schemas.microsoft.com/office/word/2010/wordml" xmlns:w15="http://schemas.microsoft.com/office/word/2012/wordml" xmlns:w16se="http://schemas.microsoft.com/office/word/2015/wordml/symex" xmlns:wpg="http://schemas.microsoft.com/office/word/2010/wordprocessingGroup" xmlns:wpi="http://schemas.microsoft.com/office/word/2010/wordprocessingInk" xmlns:wne="http://schemas.microsoft.com/office/word/2006/wordml" xmlns:wps="http://schemas.microsoft.com/office/word/2010/wordprocessingShape" mc:Ignorable="w14 w15 w16se wp14">
+<w:document xmlns:wpc="http://schemas.microsoft.com/office/word/2010/wordprocessingCanvas" xmlns:cx="http://schemas.microsoft.com/office/drawing/2014/chartex" xmlns:cx1="http://schemas.microsoft.com/office/drawing/2015/9/8/chartex" xmlns:cx2="http://schemas.microsoft.com/office/drawing/2015/10/21/chartex" xmlns:cx3="http://schemas.microsoft.com/office/drawing/2016/5/9/chartex" xmlns:cx4="http://schemas.microsoft.com/office/drawing/2016/5/10/chartex" xmlns:cx5="http://schemas.microsoft.com/office/drawing/2016/5/11/chartex" xmlns:cx6="http://schemas.microsoft.com/office/drawing/2016/5/12/chartex" xmlns:cx7="http://schemas.microsoft.com/office/drawing/2016/5/13/chartex" xmlns:cx8="http://schemas.microsoft.com/office/drawing/2016/5/14/chartex" xmlns:mc="http://schemas.openxmlformats.org/markup-compatibility/2006" xmlns:aink="http://schemas.microsoft.com/office/drawing/2016/ink" xmlns:am3d="http://schemas.microsoft.com/office/drawing/2017/model3d" xmlns:o="urn:schemas-microsoft-com:office:office" xmlns:oel="http://schemas.microsoft.com/office/2019/extlst" xmlns:r="http://schemas.openxmlformats.org/officeDocument/2006/relationships" xmlns:m="http://schemas.openxmlformats.org/officeDocument/2006/math" xmlns:v="urn:schemas-microsoft-com:vml" xmlns:wp14="http://schemas.microsoft.com/office/word/2010/wordprocessingDrawing" xmlns:wp="http://schemas.openxmlformats.org/drawingml/2006/wordprocessingDrawing" xmlns:w10="urn:schemas-microsoft-com:office:word" xmlns:w="http://schemas.openxmlformats.org/wordprocessingml/2006/main" xmlns:w14="http://schemas.microsoft.com/office/word/2010/wordml" xmlns:w15="http://schemas.microsoft.com/office/word/2012/wordml" xmlns:w16cex="http://schemas.microsoft.com/office/word/2018/wordml/cex" xmlns:w16cid="http://schemas.microsoft.com/office/word/2016/wordml/cid" xmlns:w16="http://schemas.microsoft.com/office/word/2018/wordml" xmlns:w16du="http://schemas.microsoft.com/office/word/2023/wordml/word16du" xmlns:w16sdtdh="http://schemas.microsoft.com/office/word/2020/wordml/sdtdatahash" xmlns:w16se="http://schemas.microsoft.com/office/word/2015/wordml/symex" xmlns:wpg="http://schemas.microsoft.com/office/word/2010/wordprocessingGroup" xmlns:wpi="http://schemas.microsoft.com/office/word/2010/wordprocessingInk" xmlns:wne="http://schemas.microsoft.com/office/word/2006/wordml" xmlns:wps="http://schemas.microsoft.com/office/word/2010/wordprocessingShape" mc:Ignorable="w14 w15 w16se w16cid w16 w16cex w16sdtdh wp14">
   <w:body>
     <w:p>
       <w:pPr>
@@ -245,25 +245,7 @@
           <w:sz w:val="52"/>
           <w:szCs w:val="52"/>
         </w:rPr>
-        <w:t xml:space="preserve">Sprint </w:t>
-      </w:r>
-      <w:proofErr w:type="spellStart"/>
-      <w:r>
-        <w:rPr>
-          <w:rFonts w:ascii="Times New Roman" w:eastAsia="Times New Roman" w:hAnsi="Times New Roman" w:cs="Times New Roman"/>
-          <w:sz w:val="52"/>
-          <w:szCs w:val="52"/>
-        </w:rPr>
-        <w:t>Retrospective</w:t>
-      </w:r>
-      <w:proofErr w:type="spellEnd"/>
-      <w:r>
-        <w:rPr>
-          <w:rFonts w:ascii="Times New Roman" w:eastAsia="Times New Roman" w:hAnsi="Times New Roman" w:cs="Times New Roman"/>
-          <w:sz w:val="52"/>
-          <w:szCs w:val="52"/>
-        </w:rPr>
-        <w:t xml:space="preserve"> 0</w:t>
+        <w:t>Sprint Retrospective 0</w:t>
       </w:r>
       <w:r>
         <w:rPr>
@@ -962,7 +944,6 @@
           <w:sz w:val="24"/>
           <w:szCs w:val="24"/>
         </w:rPr>
-        <w:lastRenderedPageBreak/>
         <w:t>Introducción</w:t>
       </w:r>
       <w:bookmarkEnd w:id="0"/>
@@ -1283,16 +1264,7 @@
           <w:sz w:val="24"/>
           <w:szCs w:val="24"/>
         </w:rPr>
-        <w:t xml:space="preserve">(hospital) que verifica si todos los campos requeridos para registrar un hospital están llenos. Esta validación es </w:t>
-      </w:r>
-      <w:r>
-        <w:rPr>
-          <w:rFonts w:ascii="Times New Roman" w:hAnsi="Times New Roman" w:cs="Times New Roman"/>
-          <w:sz w:val="24"/>
-          <w:szCs w:val="24"/>
-        </w:rPr>
-        <w:lastRenderedPageBreak/>
-        <w:t>importante para asegurar que se ingresen todos los datos necesarios antes de registrar el hospital en la base de datos. Mantener esta validación es una buena práctica para garantizar la integridad de los datos.</w:t>
+        <w:t>(hospital) que verifica si todos los campos requeridos para registrar un hospital están llenos. Esta validación es importante para asegurar que se ingresen todos los datos necesarios antes de registrar el hospital en la base de datos. Mantener esta validación es una buena práctica para garantizar la integridad de los datos.</w:t>
       </w:r>
     </w:p>
     <w:p>
@@ -1372,25 +1344,7 @@
           <w:sz w:val="24"/>
           <w:szCs w:val="24"/>
         </w:rPr>
-        <w:t xml:space="preserve"> es útil porque facilita la comprensión, el mantenimiento y la reutilización del código. Mantener esta estructura </w:t>
-      </w:r>
-      <w:proofErr w:type="spellStart"/>
-      <w:r>
-        <w:rPr>
-          <w:rFonts w:ascii="Times New Roman" w:hAnsi="Times New Roman" w:cs="Times New Roman"/>
-          <w:sz w:val="24"/>
-          <w:szCs w:val="24"/>
-        </w:rPr>
-        <w:t>modularizada</w:t>
-      </w:r>
-      <w:proofErr w:type="spellEnd"/>
-      <w:r>
-        <w:rPr>
-          <w:rFonts w:ascii="Times New Roman" w:hAnsi="Times New Roman" w:cs="Times New Roman"/>
-          <w:sz w:val="24"/>
-          <w:szCs w:val="24"/>
-        </w:rPr>
-        <w:t xml:space="preserve"> es recomendable para mejorar la legibilidad y facilitar futuras actualizaciones.</w:t>
+        <w:t xml:space="preserve"> es útil porque facilita la comprensión, el mantenimiento y la reutilización del código. Mantener esta estructura modularizada es recomendable para mejorar la legibilidad y facilitar futuras actualizaciones.</w:t>
       </w:r>
     </w:p>
     <w:p>
@@ -1489,6 +1443,14 @@
         </w:rPr>
         <w:t>¿Identificaste algún desafío o dificultad en el registro de donantes? ¿Qué acciones podemos tomar para mejorar en este aspecto?</w:t>
       </w:r>
+      <w:r>
+        <w:rPr>
+          <w:rFonts w:ascii="Times New Roman" w:hAnsi="Times New Roman" w:cs="Times New Roman"/>
+          <w:sz w:val="24"/>
+          <w:szCs w:val="24"/>
+        </w:rPr>
+        <w:t xml:space="preserve"> (Geomar)</w:t>
+      </w:r>
     </w:p>
     <w:p>
       <w:pPr>
@@ -1514,7 +1476,51 @@
           <w:sz w:val="24"/>
           <w:szCs w:val="24"/>
         </w:rPr>
-        <w:t xml:space="preserve"> (Geomar)</w:t>
+        <w:t xml:space="preserve"> </w:t>
+      </w:r>
+      <w:r>
+        <w:rPr>
+          <w:rFonts w:ascii="Times New Roman" w:hAnsi="Times New Roman" w:cs="Times New Roman"/>
+          <w:sz w:val="24"/>
+          <w:szCs w:val="24"/>
+        </w:rPr>
+        <w:t>Tuve una dificultad principalmente sobre todo al momento de agregar un objeto o usuario a la base de datos con la información necesaria (</w:t>
+      </w:r>
+      <w:proofErr w:type="gramStart"/>
+      <w:r>
+        <w:rPr>
+          <w:rFonts w:ascii="Times New Roman" w:hAnsi="Times New Roman" w:cs="Times New Roman"/>
+          <w:sz w:val="24"/>
+          <w:szCs w:val="24"/>
+        </w:rPr>
+        <w:t>idDonante,nombre</w:t>
+      </w:r>
+      <w:proofErr w:type="gramEnd"/>
+      <w:r>
+        <w:rPr>
+          <w:rFonts w:ascii="Times New Roman" w:hAnsi="Times New Roman" w:cs="Times New Roman"/>
+          <w:sz w:val="24"/>
+          <w:szCs w:val="24"/>
+        </w:rPr>
+        <w:t xml:space="preserve">,fechaNacimiento,dni,telefono,direccion,beneficioActivo,grupoSanguineo,RH,ultimaDonacion,idHospitalUltimo) ya que no tenía mucho conocimiento sobre el tema de base de datos sinceramente. Es por ello </w:t>
+      </w:r>
+      <w:proofErr w:type="gramStart"/>
+      <w:r>
+        <w:rPr>
+          <w:rFonts w:ascii="Times New Roman" w:hAnsi="Times New Roman" w:cs="Times New Roman"/>
+          <w:sz w:val="24"/>
+          <w:szCs w:val="24"/>
+        </w:rPr>
+        <w:t>que</w:t>
+      </w:r>
+      <w:proofErr w:type="gramEnd"/>
+      <w:r>
+        <w:rPr>
+          <w:rFonts w:ascii="Times New Roman" w:hAnsi="Times New Roman" w:cs="Times New Roman"/>
+          <w:sz w:val="24"/>
+          <w:szCs w:val="24"/>
+        </w:rPr>
+        <w:t xml:space="preserve"> para mí principalmente fue un gran desafío poder entender la parte del tema de Base de Datos.</w:t>
       </w:r>
     </w:p>
     <w:p>
@@ -1537,7 +1543,6 @@
           <w:sz w:val="24"/>
           <w:szCs w:val="24"/>
         </w:rPr>
-        <w:lastRenderedPageBreak/>
         <w:t>¿Cómo evalúas la implementación y verificación del requisito de programación de citas? ¿Hay algún punto específico que debamos abordar?</w:t>
       </w:r>
       <w:r>
@@ -1665,25 +1670,7 @@
           <w:sz w:val="24"/>
           <w:szCs w:val="24"/>
         </w:rPr>
-        <w:t xml:space="preserve">No hubo ningún problema a la hora de crear la base de datos; sin embargo, se tuvo que añadir una columna adicional a la tabla “Donante”, ya que durante la creación de la base de datos no se consideró debido a un error de </w:t>
-      </w:r>
-      <w:proofErr w:type="spellStart"/>
-      <w:r>
-        <w:rPr>
-          <w:rFonts w:ascii="Times New Roman" w:hAnsi="Times New Roman" w:cs="Times New Roman"/>
-          <w:sz w:val="24"/>
-          <w:szCs w:val="24"/>
-        </w:rPr>
-        <w:t>tipeo</w:t>
-      </w:r>
-      <w:proofErr w:type="spellEnd"/>
-      <w:r>
-        <w:rPr>
-          <w:rFonts w:ascii="Times New Roman" w:hAnsi="Times New Roman" w:cs="Times New Roman"/>
-          <w:sz w:val="24"/>
-          <w:szCs w:val="24"/>
-        </w:rPr>
-        <w:t xml:space="preserve"> en el Documento de Especificación de la Base de Datos. Este inconveniente se solucionó satisfactoriamente a la brevedad del caso, se actualizó el DEBD y la base de datos actual cumple con todas las especificaciones esperadas. En el siguiente hito, se implementará la mejora de la seguridad de los datos sensibles, encriptando los mismos en la base de datos.</w:t>
+        <w:t>No hubo ningún problema a la hora de crear la base de datos; sin embargo, se tuvo que añadir una columna adicional a la tabla “Donante”, ya que durante la creación de la base de datos no se consideró debido a un error de tipeo en el Documento de Especificación de la Base de Datos. Este inconveniente se solucionó satisfactoriamente a la brevedad del caso, se actualizó el DEBD y la base de datos actual cumple con todas las especificaciones esperadas. En el siguiente hito, se implementará la mejora de la seguridad de los datos sensibles, encriptando los mismos en la base de datos.</w:t>
       </w:r>
     </w:p>
     <w:p>
@@ -1783,16 +1770,7 @@
           <w:sz w:val="24"/>
           <w:szCs w:val="24"/>
         </w:rPr>
-        <w:t xml:space="preserve">tación se abordarán durante el tercer hito, esperando culminar la interacción y dinamismo </w:t>
-      </w:r>
-      <w:r>
-        <w:rPr>
-          <w:rFonts w:ascii="Times New Roman" w:hAnsi="Times New Roman" w:cs="Times New Roman"/>
-          <w:sz w:val="24"/>
-          <w:szCs w:val="24"/>
-        </w:rPr>
-        <w:lastRenderedPageBreak/>
-        <w:t>dentro de la página web, con el objetivo de crear la experiencia de usuario deseada</w:t>
+        <w:t>tación se abordarán durante el tercer hito, esperando culminar la interacción y dinamismo dentro de la página web, con el objetivo de crear la experiencia de usuario deseada</w:t>
       </w:r>
       <w:r>
         <w:rPr>
@@ -2050,7 +2028,6 @@
           <w:sz w:val="24"/>
           <w:szCs w:val="24"/>
         </w:rPr>
-        <w:lastRenderedPageBreak/>
         <w:t>Es importante enfocarnos en fortalecer la colaboración y establecer una comunicación clara y efectiva entre nosotros. Para lograr esto, propongo implementar las siguientes acciones:</w:t>
       </w:r>
     </w:p>
@@ -2202,7 +2179,6 @@
           <w:sz w:val="24"/>
           <w:szCs w:val="24"/>
         </w:rPr>
-        <w:lastRenderedPageBreak/>
         <w:t>Al implementar estas acciones, podemos mejorar nuestra colaboración y fortalecer el trabajo en equipo. Estoy seguro de que, al hacerlo, lograremos superar los desafíos identificados y alcanzar resultados aún más exitosos en el próximo hito del proyecto.</w:t>
       </w:r>
     </w:p>
@@ -2291,8 +2267,67 @@
         </w:rPr>
         <w:t>se abordaron de manera exhaustiva todos los puntos solicitados en los requisitos, se presentó la información necesaria de manera clara y concisa, y las soluciones propuestas se alinearon perfectamente con los objetivos establecidos. Además, se logró mantener una coherencia y estructura adecuada en todas las entregas, lo que facilita su comprensión y seguimiento.</w:t>
       </w:r>
-      <w:bookmarkStart w:id="3" w:name="_GoBack"/>
-      <w:bookmarkEnd w:id="3"/>
+    </w:p>
+    <w:p>
+      <w:pPr>
+        <w:pStyle w:val="Prrafodelista"/>
+        <w:spacing w:line="480" w:lineRule="auto"/>
+        <w:rPr>
+          <w:rFonts w:ascii="Times New Roman" w:hAnsi="Times New Roman" w:cs="Times New Roman"/>
+          <w:sz w:val="24"/>
+          <w:szCs w:val="24"/>
+        </w:rPr>
+      </w:pPr>
+      <w:proofErr w:type="gramStart"/>
+      <w:r>
+        <w:rPr>
+          <w:rFonts w:ascii="Times New Roman" w:hAnsi="Times New Roman" w:cs="Times New Roman"/>
+          <w:sz w:val="24"/>
+          <w:szCs w:val="24"/>
+        </w:rPr>
+        <w:t>Respuesta(</w:t>
+      </w:r>
+      <w:proofErr w:type="gramEnd"/>
+      <w:r>
+        <w:rPr>
+          <w:rFonts w:ascii="Times New Roman" w:hAnsi="Times New Roman" w:cs="Times New Roman"/>
+          <w:sz w:val="24"/>
+          <w:szCs w:val="24"/>
+        </w:rPr>
+        <w:t xml:space="preserve">Geomar): Considero que no se lograron como tal todos los requisitos establecidos ya que a veces surgen nuevas necesidades a medida que avancemos con el proyecto y es por ello que a veces creo que es </w:t>
+      </w:r>
+      <w:r>
+        <w:rPr>
+          <w:rFonts w:ascii="Times New Roman" w:hAnsi="Times New Roman" w:cs="Times New Roman"/>
+          <w:sz w:val="24"/>
+          <w:szCs w:val="24"/>
+        </w:rPr>
+        <w:t>difícil llevar</w:t>
+      </w:r>
+      <w:r>
+        <w:rPr>
+          <w:rFonts w:ascii="Times New Roman" w:hAnsi="Times New Roman" w:cs="Times New Roman"/>
+          <w:sz w:val="24"/>
+          <w:szCs w:val="24"/>
+        </w:rPr>
+        <w:t xml:space="preserve"> todo lo que se plasmó inicialmente de una forma lineal. Por parte de la calidad considero que </w:t>
+      </w:r>
+      <w:r>
+        <w:rPr>
+          <w:rFonts w:ascii="Times New Roman" w:hAnsi="Times New Roman" w:cs="Times New Roman"/>
+          <w:sz w:val="24"/>
+          <w:szCs w:val="24"/>
+        </w:rPr>
+        <w:t>si se</w:t>
+      </w:r>
+      <w:r>
+        <w:rPr>
+          <w:rFonts w:ascii="Times New Roman" w:hAnsi="Times New Roman" w:cs="Times New Roman"/>
+          <w:sz w:val="24"/>
+          <w:szCs w:val="24"/>
+        </w:rPr>
+        <w:t xml:space="preserve"> mantuvo bien.</w:t>
+      </w:r>
     </w:p>
     <w:p>
       <w:pPr>
@@ -2381,7 +2416,6 @@
           <w:sz w:val="24"/>
           <w:szCs w:val="24"/>
         </w:rPr>
-        <w:lastRenderedPageBreak/>
         <w:t>En lugar de dejar tareas importantes para el último momento, debemos priorizar la organización y la ejecución oportuna de las actividades. Esto implica asignar tiempo suficiente para cada tarea, realizar un seguimiento regular de su avance y ajustar los recursos y plazos si es necesario. Además, es importante tener en cuenta que cualquier retraso en la implementación de las tareas puede afectar directamente las pruebas del software, lo cual puede comprometer la calidad y el éxito del proyecto en su conjunto.</w:t>
       </w:r>
     </w:p>
@@ -2537,7 +2571,6 @@
           <w:sz w:val="24"/>
           <w:szCs w:val="24"/>
         </w:rPr>
-        <w:lastRenderedPageBreak/>
         <w:t>Al seguir estas prácticas, estaremos en una mejor posición para gestionar eficazmente nuestro tiempo y cumplir con éxito las actividades del hito tres antes de la fecha límite establecida. Agradezco el compromiso y el esfuerzo de todo el equipo y estoy seguro de que, trabajando juntos, lograremos alcanzar nuestros objetivos con éxito.</w:t>
       </w:r>
     </w:p>
@@ -2554,7 +2587,7 @@
           <w:szCs w:val="24"/>
         </w:rPr>
       </w:pPr>
-      <w:bookmarkStart w:id="4" w:name="_Toc136338112"/>
+      <w:bookmarkStart w:id="3" w:name="_Toc136338112"/>
       <w:r>
         <w:rPr>
           <w:rFonts w:ascii="Times New Roman" w:hAnsi="Times New Roman" w:cs="Times New Roman"/>
@@ -2565,7 +2598,7 @@
         </w:rPr>
         <w:t>Objetivos Para el Siguiente Hito:</w:t>
       </w:r>
-      <w:bookmarkEnd w:id="4"/>
+      <w:bookmarkEnd w:id="3"/>
     </w:p>
     <w:p>
       <w:pPr>
@@ -2736,7 +2769,7 @@
           <w:szCs w:val="24"/>
         </w:rPr>
       </w:pPr>
-      <w:bookmarkStart w:id="5" w:name="_Toc136338113"/>
+      <w:bookmarkStart w:id="4" w:name="_Toc136338113"/>
       <w:r>
         <w:rPr>
           <w:rFonts w:ascii="Times New Roman" w:hAnsi="Times New Roman" w:cs="Times New Roman"/>
@@ -2747,7 +2780,7 @@
         </w:rPr>
         <w:t>Conclusión</w:t>
       </w:r>
-      <w:bookmarkEnd w:id="5"/>
+      <w:bookmarkEnd w:id="4"/>
     </w:p>
     <w:p>
       <w:pPr>
@@ -2765,7 +2798,7 @@
           <w:sz w:val="24"/>
           <w:szCs w:val="24"/>
         </w:rPr>
-        <w:t xml:space="preserve">En este Sprint </w:t>
+        <w:t xml:space="preserve">En este Sprint Retrospective, hemos tenido la oportunidad de reflexionar sobre el trabajo realizado en el segundo hito de Quantum </w:t>
       </w:r>
       <w:proofErr w:type="spellStart"/>
       <w:r>
@@ -2774,7 +2807,7 @@
           <w:sz w:val="24"/>
           <w:szCs w:val="24"/>
         </w:rPr>
-        <w:t>Retrospective</w:t>
+        <w:t>Ants</w:t>
       </w:r>
       <w:proofErr w:type="spellEnd"/>
       <w:r>
@@ -2783,34 +2816,7 @@
           <w:sz w:val="24"/>
           <w:szCs w:val="24"/>
         </w:rPr>
-        <w:t xml:space="preserve">, hemos tenido la oportunidad de reflexionar sobre el trabajo realizado en el segundo hito de Quantum </w:t>
-      </w:r>
-      <w:proofErr w:type="spellStart"/>
-      <w:r>
-        <w:rPr>
-          <w:rFonts w:ascii="Times New Roman" w:hAnsi="Times New Roman" w:cs="Times New Roman"/>
-          <w:sz w:val="24"/>
-          <w:szCs w:val="24"/>
-        </w:rPr>
-        <w:t>Ants</w:t>
-      </w:r>
-      <w:proofErr w:type="spellEnd"/>
-      <w:r>
-        <w:rPr>
-          <w:rFonts w:ascii="Times New Roman" w:hAnsi="Times New Roman" w:cs="Times New Roman"/>
-          <w:sz w:val="24"/>
-          <w:szCs w:val="24"/>
-        </w:rPr>
-        <w:t xml:space="preserve"> Software con el proyecto SGDS. Durante este período, nos enfocamos en varias actividades clave, como la implementación y verificación de los requisitos de registro de hospitales, registro de donantes, programación de </w:t>
-      </w:r>
-      <w:r>
-        <w:rPr>
-          <w:rFonts w:ascii="Times New Roman" w:hAnsi="Times New Roman" w:cs="Times New Roman"/>
-          <w:sz w:val="24"/>
-          <w:szCs w:val="24"/>
-        </w:rPr>
-        <w:lastRenderedPageBreak/>
-        <w:t>citas, así como la implementación y verificación de la base de datos y una parte importante de la interfaz web.</w:t>
+        <w:t xml:space="preserve"> Software con el proyecto SGDS. Durante este período, nos enfocamos en varias actividades clave, como la implementación y verificación de los requisitos de registro de hospitales, registro de donantes, programación de citas, así como la implementación y verificación de la base de datos y una parte importante de la interfaz web.</w:t>
       </w:r>
     </w:p>
     <w:p>
@@ -2924,34 +2930,7 @@
           <w:sz w:val="24"/>
           <w:szCs w:val="24"/>
         </w:rPr>
-        <w:t xml:space="preserve">Con base en los comentarios y reflexiones obtenidos en este Sprint </w:t>
-      </w:r>
-      <w:proofErr w:type="spellStart"/>
-      <w:r>
-        <w:rPr>
-          <w:rFonts w:ascii="Times New Roman" w:hAnsi="Times New Roman" w:cs="Times New Roman"/>
-          <w:sz w:val="24"/>
-          <w:szCs w:val="24"/>
-        </w:rPr>
-        <w:t>Retrospective</w:t>
-      </w:r>
-      <w:proofErr w:type="spellEnd"/>
-      <w:r>
-        <w:rPr>
-          <w:rFonts w:ascii="Times New Roman" w:hAnsi="Times New Roman" w:cs="Times New Roman"/>
-          <w:sz w:val="24"/>
-          <w:szCs w:val="24"/>
-        </w:rPr>
-        <w:t xml:space="preserve">, establecemos los siguientes objetivos para el próximo hito: mejorar el registro de donantes, abordar los desafíos identificados en la programación de citas, optimizar la implementación </w:t>
-      </w:r>
-      <w:r>
-        <w:rPr>
-          <w:rFonts w:ascii="Times New Roman" w:hAnsi="Times New Roman" w:cs="Times New Roman"/>
-          <w:sz w:val="24"/>
-          <w:szCs w:val="24"/>
-        </w:rPr>
-        <w:lastRenderedPageBreak/>
-        <w:t>de la base de datos, completar la interfaz web y realizar las actualizaciones necesarias en la especificación de la interfaz de usuario. Además, nos comprometemos a fortalecer nuestra comunicación y colaboración, y a gestionar de manera efectiva el tiempo y los plazos establecidos.</w:t>
+        <w:t>Con base en los comentarios y reflexiones obtenidos en este Sprint Retrospective, establecemos los siguientes objetivos para el próximo hito: mejorar el registro de donantes, abordar los desafíos identificados en la programación de citas, optimizar la implementación de la base de datos, completar la interfaz web y realizar las actualizaciones necesarias en la especificación de la interfaz de usuario. Además, nos comprometemos a fortalecer nuestra comunicación y colaboración, y a gestionar de manera efectiva el tiempo y los plazos establecidos.</w:t>
       </w:r>
     </w:p>
     <w:p>
@@ -2985,7 +2964,7 @@
 </file>
 
 <file path=word/endnotes.xml><?xml version="1.0" encoding="utf-8"?>
-<w:endnotes xmlns:wpc="http://schemas.microsoft.com/office/word/2010/wordprocessingCanvas" xmlns:cx="http://schemas.microsoft.com/office/drawing/2014/chartex" xmlns:cx1="http://schemas.microsoft.com/office/drawing/2015/9/8/chartex" xmlns:mc="http://schemas.openxmlformats.org/markup-compatibility/2006" xmlns:o="urn:schemas-microsoft-com:office:office" xmlns:r="http://schemas.openxmlformats.org/officeDocument/2006/relationships" xmlns:m="http://schemas.openxmlformats.org/officeDocument/2006/math" xmlns:v="urn:schemas-microsoft-com:vml" xmlns:wp14="http://schemas.microsoft.com/office/word/2010/wordprocessingDrawing" xmlns:wp="http://schemas.openxmlformats.org/drawingml/2006/wordprocessingDrawing" xmlns:w10="urn:schemas-microsoft-com:office:word" xmlns:w="http://schemas.openxmlformats.org/wordprocessingml/2006/main" xmlns:w14="http://schemas.microsoft.com/office/word/2010/wordml" xmlns:w15="http://schemas.microsoft.com/office/word/2012/wordml" xmlns:w16se="http://schemas.microsoft.com/office/word/2015/wordml/symex" xmlns:wpg="http://schemas.microsoft.com/office/word/2010/wordprocessingGroup" xmlns:wpi="http://schemas.microsoft.com/office/word/2010/wordprocessingInk" xmlns:wne="http://schemas.microsoft.com/office/word/2006/wordml" xmlns:wps="http://schemas.microsoft.com/office/word/2010/wordprocessingShape" mc:Ignorable="w14 w15 w16se wp14">
+<w:endnotes xmlns:wpc="http://schemas.microsoft.com/office/word/2010/wordprocessingCanvas" xmlns:cx="http://schemas.microsoft.com/office/drawing/2014/chartex" xmlns:cx1="http://schemas.microsoft.com/office/drawing/2015/9/8/chartex" xmlns:cx2="http://schemas.microsoft.com/office/drawing/2015/10/21/chartex" xmlns:cx3="http://schemas.microsoft.com/office/drawing/2016/5/9/chartex" xmlns:cx4="http://schemas.microsoft.com/office/drawing/2016/5/10/chartex" xmlns:cx5="http://schemas.microsoft.com/office/drawing/2016/5/11/chartex" xmlns:cx6="http://schemas.microsoft.com/office/drawing/2016/5/12/chartex" xmlns:cx7="http://schemas.microsoft.com/office/drawing/2016/5/13/chartex" xmlns:cx8="http://schemas.microsoft.com/office/drawing/2016/5/14/chartex" xmlns:mc="http://schemas.openxmlformats.org/markup-compatibility/2006" xmlns:aink="http://schemas.microsoft.com/office/drawing/2016/ink" xmlns:am3d="http://schemas.microsoft.com/office/drawing/2017/model3d" xmlns:o="urn:schemas-microsoft-com:office:office" xmlns:oel="http://schemas.microsoft.com/office/2019/extlst" xmlns:r="http://schemas.openxmlformats.org/officeDocument/2006/relationships" xmlns:m="http://schemas.openxmlformats.org/officeDocument/2006/math" xmlns:v="urn:schemas-microsoft-com:vml" xmlns:wp14="http://schemas.microsoft.com/office/word/2010/wordprocessingDrawing" xmlns:wp="http://schemas.openxmlformats.org/drawingml/2006/wordprocessingDrawing" xmlns:w10="urn:schemas-microsoft-com:office:word" xmlns:w="http://schemas.openxmlformats.org/wordprocessingml/2006/main" xmlns:w14="http://schemas.microsoft.com/office/word/2010/wordml" xmlns:w15="http://schemas.microsoft.com/office/word/2012/wordml" xmlns:w16cex="http://schemas.microsoft.com/office/word/2018/wordml/cex" xmlns:w16cid="http://schemas.microsoft.com/office/word/2016/wordml/cid" xmlns:w16="http://schemas.microsoft.com/office/word/2018/wordml" xmlns:w16du="http://schemas.microsoft.com/office/word/2023/wordml/word16du" xmlns:w16sdtdh="http://schemas.microsoft.com/office/word/2020/wordml/sdtdatahash" xmlns:w16se="http://schemas.microsoft.com/office/word/2015/wordml/symex" xmlns:wpg="http://schemas.microsoft.com/office/word/2010/wordprocessingGroup" xmlns:wpi="http://schemas.microsoft.com/office/word/2010/wordprocessingInk" xmlns:wne="http://schemas.microsoft.com/office/word/2006/wordml" xmlns:wps="http://schemas.microsoft.com/office/word/2010/wordprocessingShape" mc:Ignorable="w14 w15 w16se w16cid w16 w16cex w16sdtdh wp14">
   <w:endnote w:type="separator" w:id="-1">
     <w:p>
       <w:pPr>
@@ -3010,7 +2989,7 @@
 </file>
 
 <file path=word/footnotes.xml><?xml version="1.0" encoding="utf-8"?>
-<w:footnotes xmlns:wpc="http://schemas.microsoft.com/office/word/2010/wordprocessingCanvas" xmlns:cx="http://schemas.microsoft.com/office/drawing/2014/chartex" xmlns:cx1="http://schemas.microsoft.com/office/drawing/2015/9/8/chartex" xmlns:mc="http://schemas.openxmlformats.org/markup-compatibility/2006" xmlns:o="urn:schemas-microsoft-com:office:office" xmlns:r="http://schemas.openxmlformats.org/officeDocument/2006/relationships" xmlns:m="http://schemas.openxmlformats.org/officeDocument/2006/math" xmlns:v="urn:schemas-microsoft-com:vml" xmlns:wp14="http://schemas.microsoft.com/office/word/2010/wordprocessingDrawing" xmlns:wp="http://schemas.openxmlformats.org/drawingml/2006/wordprocessingDrawing" xmlns:w10="urn:schemas-microsoft-com:office:word" xmlns:w="http://schemas.openxmlformats.org/wordprocessingml/2006/main" xmlns:w14="http://schemas.microsoft.com/office/word/2010/wordml" xmlns:w15="http://schemas.microsoft.com/office/word/2012/wordml" xmlns:w16se="http://schemas.microsoft.com/office/word/2015/wordml/symex" xmlns:wpg="http://schemas.microsoft.com/office/word/2010/wordprocessingGroup" xmlns:wpi="http://schemas.microsoft.com/office/word/2010/wordprocessingInk" xmlns:wne="http://schemas.microsoft.com/office/word/2006/wordml" xmlns:wps="http://schemas.microsoft.com/office/word/2010/wordprocessingShape" mc:Ignorable="w14 w15 w16se wp14">
+<w:footnotes xmlns:wpc="http://schemas.microsoft.com/office/word/2010/wordprocessingCanvas" xmlns:cx="http://schemas.microsoft.com/office/drawing/2014/chartex" xmlns:cx1="http://schemas.microsoft.com/office/drawing/2015/9/8/chartex" xmlns:cx2="http://schemas.microsoft.com/office/drawing/2015/10/21/chartex" xmlns:cx3="http://schemas.microsoft.com/office/drawing/2016/5/9/chartex" xmlns:cx4="http://schemas.microsoft.com/office/drawing/2016/5/10/chartex" xmlns:cx5="http://schemas.microsoft.com/office/drawing/2016/5/11/chartex" xmlns:cx6="http://schemas.microsoft.com/office/drawing/2016/5/12/chartex" xmlns:cx7="http://schemas.microsoft.com/office/drawing/2016/5/13/chartex" xmlns:cx8="http://schemas.microsoft.com/office/drawing/2016/5/14/chartex" xmlns:mc="http://schemas.openxmlformats.org/markup-compatibility/2006" xmlns:aink="http://schemas.microsoft.com/office/drawing/2016/ink" xmlns:am3d="http://schemas.microsoft.com/office/drawing/2017/model3d" xmlns:o="urn:schemas-microsoft-com:office:office" xmlns:oel="http://schemas.microsoft.com/office/2019/extlst" xmlns:r="http://schemas.openxmlformats.org/officeDocument/2006/relationships" xmlns:m="http://schemas.openxmlformats.org/officeDocument/2006/math" xmlns:v="urn:schemas-microsoft-com:vml" xmlns:wp14="http://schemas.microsoft.com/office/word/2010/wordprocessingDrawing" xmlns:wp="http://schemas.openxmlformats.org/drawingml/2006/wordprocessingDrawing" xmlns:w10="urn:schemas-microsoft-com:office:word" xmlns:w="http://schemas.openxmlformats.org/wordprocessingml/2006/main" xmlns:w14="http://schemas.microsoft.com/office/word/2010/wordml" xmlns:w15="http://schemas.microsoft.com/office/word/2012/wordml" xmlns:w16cex="http://schemas.microsoft.com/office/word/2018/wordml/cex" xmlns:w16cid="http://schemas.microsoft.com/office/word/2016/wordml/cid" xmlns:w16="http://schemas.microsoft.com/office/word/2018/wordml" xmlns:w16du="http://schemas.microsoft.com/office/word/2023/wordml/word16du" xmlns:w16sdtdh="http://schemas.microsoft.com/office/word/2020/wordml/sdtdatahash" xmlns:w16se="http://schemas.microsoft.com/office/word/2015/wordml/symex" xmlns:wpg="http://schemas.microsoft.com/office/word/2010/wordprocessingGroup" xmlns:wpi="http://schemas.microsoft.com/office/word/2010/wordprocessingInk" xmlns:wne="http://schemas.microsoft.com/office/word/2006/wordml" xmlns:wps="http://schemas.microsoft.com/office/word/2010/wordprocessingShape" mc:Ignorable="w14 w15 w16se w16cid w16 w16cex w16sdtdh wp14">
   <w:footnote w:type="separator" w:id="-1">
     <w:p>
       <w:pPr>
@@ -3035,7 +3014,7 @@
 </file>
 
 <file path=word/header1.xml><?xml version="1.0" encoding="utf-8"?>
-<w:hdr xmlns:wpc="http://schemas.microsoft.com/office/word/2010/wordprocessingCanvas" xmlns:cx="http://schemas.microsoft.com/office/drawing/2014/chartex" xmlns:cx1="http://schemas.microsoft.com/office/drawing/2015/9/8/chartex" xmlns:mc="http://schemas.openxmlformats.org/markup-compatibility/2006" xmlns:o="urn:schemas-microsoft-com:office:office" xmlns:r="http://schemas.openxmlformats.org/officeDocument/2006/relationships" xmlns:m="http://schemas.openxmlformats.org/officeDocument/2006/math" xmlns:v="urn:schemas-microsoft-com:vml" xmlns:wp14="http://schemas.microsoft.com/office/word/2010/wordprocessingDrawing" xmlns:wp="http://schemas.openxmlformats.org/drawingml/2006/wordprocessingDrawing" xmlns:w10="urn:schemas-microsoft-com:office:word" xmlns:w="http://schemas.openxmlformats.org/wordprocessingml/2006/main" xmlns:w14="http://schemas.microsoft.com/office/word/2010/wordml" xmlns:w15="http://schemas.microsoft.com/office/word/2012/wordml" xmlns:w16se="http://schemas.microsoft.com/office/word/2015/wordml/symex" xmlns:wpg="http://schemas.microsoft.com/office/word/2010/wordprocessingGroup" xmlns:wpi="http://schemas.microsoft.com/office/word/2010/wordprocessingInk" xmlns:wne="http://schemas.microsoft.com/office/word/2006/wordml" xmlns:wps="http://schemas.microsoft.com/office/word/2010/wordprocessingShape" mc:Ignorable="w14 w15 w16se wp14">
+<w:hdr xmlns:wpc="http://schemas.microsoft.com/office/word/2010/wordprocessingCanvas" xmlns:cx="http://schemas.microsoft.com/office/drawing/2014/chartex" xmlns:cx1="http://schemas.microsoft.com/office/drawing/2015/9/8/chartex" xmlns:cx2="http://schemas.microsoft.com/office/drawing/2015/10/21/chartex" xmlns:cx3="http://schemas.microsoft.com/office/drawing/2016/5/9/chartex" xmlns:cx4="http://schemas.microsoft.com/office/drawing/2016/5/10/chartex" xmlns:cx5="http://schemas.microsoft.com/office/drawing/2016/5/11/chartex" xmlns:cx6="http://schemas.microsoft.com/office/drawing/2016/5/12/chartex" xmlns:cx7="http://schemas.microsoft.com/office/drawing/2016/5/13/chartex" xmlns:cx8="http://schemas.microsoft.com/office/drawing/2016/5/14/chartex" xmlns:mc="http://schemas.openxmlformats.org/markup-compatibility/2006" xmlns:aink="http://schemas.microsoft.com/office/drawing/2016/ink" xmlns:am3d="http://schemas.microsoft.com/office/drawing/2017/model3d" xmlns:o="urn:schemas-microsoft-com:office:office" xmlns:oel="http://schemas.microsoft.com/office/2019/extlst" xmlns:r="http://schemas.openxmlformats.org/officeDocument/2006/relationships" xmlns:m="http://schemas.openxmlformats.org/officeDocument/2006/math" xmlns:v="urn:schemas-microsoft-com:vml" xmlns:wp14="http://schemas.microsoft.com/office/word/2010/wordprocessingDrawing" xmlns:wp="http://schemas.openxmlformats.org/drawingml/2006/wordprocessingDrawing" xmlns:w10="urn:schemas-microsoft-com:office:word" xmlns:w="http://schemas.openxmlformats.org/wordprocessingml/2006/main" xmlns:w14="http://schemas.microsoft.com/office/word/2010/wordml" xmlns:w15="http://schemas.microsoft.com/office/word/2012/wordml" xmlns:w16cex="http://schemas.microsoft.com/office/word/2018/wordml/cex" xmlns:w16cid="http://schemas.microsoft.com/office/word/2016/wordml/cid" xmlns:w16="http://schemas.microsoft.com/office/word/2018/wordml" xmlns:w16du="http://schemas.microsoft.com/office/word/2023/wordml/word16du" xmlns:w16sdtdh="http://schemas.microsoft.com/office/word/2020/wordml/sdtdatahash" xmlns:w16se="http://schemas.microsoft.com/office/word/2015/wordml/symex" xmlns:wpg="http://schemas.microsoft.com/office/word/2010/wordprocessingGroup" xmlns:wpi="http://schemas.microsoft.com/office/word/2010/wordprocessingInk" xmlns:wne="http://schemas.microsoft.com/office/word/2006/wordml" xmlns:wps="http://schemas.microsoft.com/office/word/2010/wordprocessingShape" mc:Ignorable="w14 w15 w16se w16cid w16 w16cex w16sdtdh wp14">
   <w:p>
     <w:pPr>
       <w:tabs>
@@ -3123,7 +3102,7 @@
 </file>
 
 <file path=word/numbering.xml><?xml version="1.0" encoding="utf-8"?>
-<w:numbering xmlns:wpc="http://schemas.microsoft.com/office/word/2010/wordprocessingCanvas" xmlns:cx="http://schemas.microsoft.com/office/drawing/2014/chartex" xmlns:cx1="http://schemas.microsoft.com/office/drawing/2015/9/8/chartex" xmlns:mc="http://schemas.openxmlformats.org/markup-compatibility/2006" xmlns:o="urn:schemas-microsoft-com:office:office" xmlns:r="http://schemas.openxmlformats.org/officeDocument/2006/relationships" xmlns:m="http://schemas.openxmlformats.org/officeDocument/2006/math" xmlns:v="urn:schemas-microsoft-com:vml" xmlns:wp14="http://schemas.microsoft.com/office/word/2010/wordprocessingDrawing" xmlns:wp="http://schemas.openxmlformats.org/drawingml/2006/wordprocessingDrawing" xmlns:w10="urn:schemas-microsoft-com:office:word" xmlns:w="http://schemas.openxmlformats.org/wordprocessingml/2006/main" xmlns:w14="http://schemas.microsoft.com/office/word/2010/wordml" xmlns:w15="http://schemas.microsoft.com/office/word/2012/wordml" xmlns:w16se="http://schemas.microsoft.com/office/word/2015/wordml/symex" xmlns:wpg="http://schemas.microsoft.com/office/word/2010/wordprocessingGroup" xmlns:wpi="http://schemas.microsoft.com/office/word/2010/wordprocessingInk" xmlns:wne="http://schemas.microsoft.com/office/word/2006/wordml" xmlns:wps="http://schemas.microsoft.com/office/word/2010/wordprocessingShape" mc:Ignorable="w14 w15 w16se wp14">
+<w:numbering xmlns:wpc="http://schemas.microsoft.com/office/word/2010/wordprocessingCanvas" xmlns:cx="http://schemas.microsoft.com/office/drawing/2014/chartex" xmlns:cx1="http://schemas.microsoft.com/office/drawing/2015/9/8/chartex" xmlns:cx2="http://schemas.microsoft.com/office/drawing/2015/10/21/chartex" xmlns:cx3="http://schemas.microsoft.com/office/drawing/2016/5/9/chartex" xmlns:cx4="http://schemas.microsoft.com/office/drawing/2016/5/10/chartex" xmlns:cx5="http://schemas.microsoft.com/office/drawing/2016/5/11/chartex" xmlns:cx6="http://schemas.microsoft.com/office/drawing/2016/5/12/chartex" xmlns:cx7="http://schemas.microsoft.com/office/drawing/2016/5/13/chartex" xmlns:cx8="http://schemas.microsoft.com/office/drawing/2016/5/14/chartex" xmlns:mc="http://schemas.openxmlformats.org/markup-compatibility/2006" xmlns:aink="http://schemas.microsoft.com/office/drawing/2016/ink" xmlns:am3d="http://schemas.microsoft.com/office/drawing/2017/model3d" xmlns:o="urn:schemas-microsoft-com:office:office" xmlns:oel="http://schemas.microsoft.com/office/2019/extlst" xmlns:r="http://schemas.openxmlformats.org/officeDocument/2006/relationships" xmlns:m="http://schemas.openxmlformats.org/officeDocument/2006/math" xmlns:v="urn:schemas-microsoft-com:vml" xmlns:wp14="http://schemas.microsoft.com/office/word/2010/wordprocessingDrawing" xmlns:wp="http://schemas.openxmlformats.org/drawingml/2006/wordprocessingDrawing" xmlns:w10="urn:schemas-microsoft-com:office:word" xmlns:w="http://schemas.openxmlformats.org/wordprocessingml/2006/main" xmlns:w14="http://schemas.microsoft.com/office/word/2010/wordml" xmlns:w15="http://schemas.microsoft.com/office/word/2012/wordml" xmlns:w16cex="http://schemas.microsoft.com/office/word/2018/wordml/cex" xmlns:w16cid="http://schemas.microsoft.com/office/word/2016/wordml/cid" xmlns:w16="http://schemas.microsoft.com/office/word/2018/wordml" xmlns:w16du="http://schemas.microsoft.com/office/word/2023/wordml/word16du" xmlns:w16sdtdh="http://schemas.microsoft.com/office/word/2020/wordml/sdtdatahash" xmlns:w16se="http://schemas.microsoft.com/office/word/2015/wordml/symex" xmlns:wpg="http://schemas.microsoft.com/office/word/2010/wordprocessingGroup" xmlns:wpi="http://schemas.microsoft.com/office/word/2010/wordprocessingInk" xmlns:wne="http://schemas.microsoft.com/office/word/2006/wordml" xmlns:wps="http://schemas.microsoft.com/office/word/2010/wordprocessingShape" mc:Ignorable="w14 w15 w16se w16cid w16 w16cex w16sdtdh wp14">
   <w:abstractNum w:abstractNumId="0" w15:restartNumberingAfterBreak="0">
     <w:nsid w:val="00A2004A"/>
     <w:multiLevelType w:val="hybridMultilevel"/>
@@ -5101,71 +5080,71 @@
       </w:rPr>
     </w:lvl>
   </w:abstractNum>
-  <w:num w:numId="1">
+  <w:num w:numId="1" w16cid:durableId="1272593970">
     <w:abstractNumId w:val="2"/>
   </w:num>
-  <w:num w:numId="2">
+  <w:num w:numId="2" w16cid:durableId="1264798990">
     <w:abstractNumId w:val="10"/>
   </w:num>
-  <w:num w:numId="3">
+  <w:num w:numId="3" w16cid:durableId="1709182753">
     <w:abstractNumId w:val="1"/>
   </w:num>
-  <w:num w:numId="4">
+  <w:num w:numId="4" w16cid:durableId="1393847498">
     <w:abstractNumId w:val="11"/>
   </w:num>
-  <w:num w:numId="5">
+  <w:num w:numId="5" w16cid:durableId="2118283563">
     <w:abstractNumId w:val="19"/>
   </w:num>
-  <w:num w:numId="6">
+  <w:num w:numId="6" w16cid:durableId="1285620836">
     <w:abstractNumId w:val="8"/>
   </w:num>
-  <w:num w:numId="7">
+  <w:num w:numId="7" w16cid:durableId="94251114">
     <w:abstractNumId w:val="16"/>
   </w:num>
-  <w:num w:numId="8">
+  <w:num w:numId="8" w16cid:durableId="479276395">
     <w:abstractNumId w:val="6"/>
   </w:num>
-  <w:num w:numId="9">
+  <w:num w:numId="9" w16cid:durableId="1184709626">
     <w:abstractNumId w:val="12"/>
   </w:num>
-  <w:num w:numId="10">
+  <w:num w:numId="10" w16cid:durableId="1338266296">
     <w:abstractNumId w:val="17"/>
   </w:num>
-  <w:num w:numId="11">
+  <w:num w:numId="11" w16cid:durableId="1522742709">
     <w:abstractNumId w:val="0"/>
   </w:num>
-  <w:num w:numId="12">
+  <w:num w:numId="12" w16cid:durableId="1319961824">
     <w:abstractNumId w:val="18"/>
   </w:num>
-  <w:num w:numId="13">
+  <w:num w:numId="13" w16cid:durableId="583540305">
     <w:abstractNumId w:val="15"/>
   </w:num>
-  <w:num w:numId="14">
+  <w:num w:numId="14" w16cid:durableId="174535435">
     <w:abstractNumId w:val="4"/>
   </w:num>
-  <w:num w:numId="15">
+  <w:num w:numId="15" w16cid:durableId="985281014">
     <w:abstractNumId w:val="14"/>
   </w:num>
-  <w:num w:numId="16">
+  <w:num w:numId="16" w16cid:durableId="201791153">
     <w:abstractNumId w:val="13"/>
   </w:num>
-  <w:num w:numId="17">
+  <w:num w:numId="17" w16cid:durableId="521431086">
     <w:abstractNumId w:val="9"/>
   </w:num>
-  <w:num w:numId="18">
+  <w:num w:numId="18" w16cid:durableId="1383794463">
     <w:abstractNumId w:val="3"/>
   </w:num>
-  <w:num w:numId="19">
+  <w:num w:numId="19" w16cid:durableId="2124956328">
     <w:abstractNumId w:val="7"/>
   </w:num>
-  <w:num w:numId="20">
+  <w:num w:numId="20" w16cid:durableId="423916300">
     <w:abstractNumId w:val="5"/>
   </w:num>
 </w:numbering>
 </file>
 
 <file path=word/styles.xml><?xml version="1.0" encoding="utf-8"?>
-<w:styles xmlns:mc="http://schemas.openxmlformats.org/markup-compatibility/2006" xmlns:r="http://schemas.openxmlformats.org/officeDocument/2006/relationships" xmlns:w="http://schemas.openxmlformats.org/wordprocessingml/2006/main" xmlns:w14="http://schemas.microsoft.com/office/word/2010/wordml" xmlns:w15="http://schemas.microsoft.com/office/word/2012/wordml" xmlns:w16se="http://schemas.microsoft.com/office/word/2015/wordml/symex" mc:Ignorable="w14 w15 w16se">
+<w:styles xmlns:mc="http://schemas.openxmlformats.org/markup-compatibility/2006" xmlns:r="http://schemas.openxmlformats.org/officeDocument/2006/relationships" xmlns:w="http://schemas.openxmlformats.org/wordprocessingml/2006/main" xmlns:w14="http://schemas.microsoft.com/office/word/2010/wordml" xmlns:w15="http://schemas.microsoft.com/office/word/2012/wordml" xmlns:w16cex="http://schemas.microsoft.com/office/word/2018/wordml/cex" xmlns:w16cid="http://schemas.microsoft.com/office/word/2016/wordml/cid" xmlns:w16="http://schemas.microsoft.com/office/word/2018/wordml" xmlns:w16sdtdh="http://schemas.microsoft.com/office/word/2020/wordml/sdtdatahash" xmlns:w16se="http://schemas.microsoft.com/office/word/2015/wordml/symex" mc:Ignorable="w14 w15 w16se w16cid w16 w16cex w16sdtdh">
   <w:docDefaults>
     <w:rPrDefault>
       <w:rPr>
@@ -5181,7 +5160,7 @@
       </w:pPr>
     </w:pPrDefault>
   </w:docDefaults>
-  <w:latentStyles w:defLockedState="0" w:defUIPriority="99" w:defSemiHidden="0" w:defUnhideWhenUsed="0" w:defQFormat="0" w:count="371">
+  <w:latentStyles w:defLockedState="0" w:defUIPriority="99" w:defSemiHidden="0" w:defUnhideWhenUsed="0" w:defQFormat="0" w:count="376">
     <w:lsdException w:name="Normal" w:uiPriority="0" w:qFormat="1"/>
     <w:lsdException w:name="heading 1" w:uiPriority="9" w:qFormat="1"/>
     <w:lsdException w:name="heading 2" w:semiHidden="1" w:uiPriority="9" w:unhideWhenUsed="1" w:qFormat="1"/>
@@ -5287,7 +5266,6 @@
     <w:lsdException w:name="HTML Sample" w:semiHidden="1" w:unhideWhenUsed="1"/>
     <w:lsdException w:name="HTML Typewriter" w:semiHidden="1" w:unhideWhenUsed="1"/>
     <w:lsdException w:name="HTML Variable" w:semiHidden="1" w:unhideWhenUsed="1"/>
-    <w:lsdException w:name="Normal Table" w:semiHidden="1" w:unhideWhenUsed="1"/>
     <w:lsdException w:name="annotation subject" w:semiHidden="1" w:unhideWhenUsed="1"/>
     <w:lsdException w:name="No List" w:semiHidden="1" w:unhideWhenUsed="1"/>
     <w:lsdException w:name="Outline List 1" w:semiHidden="1" w:unhideWhenUsed="1"/>
@@ -5330,11 +5308,8 @@
     <w:lsdException w:name="Table Contemporary" w:semiHidden="1" w:unhideWhenUsed="1"/>
     <w:lsdException w:name="Table Elegant" w:semiHidden="1" w:unhideWhenUsed="1"/>
     <w:lsdException w:name="Table Professional" w:semiHidden="1" w:unhideWhenUsed="1"/>
-    <w:lsdException w:name="Table Subtle 1" w:semiHidden="1" w:unhideWhenUsed="1"/>
     <w:lsdException w:name="Table Subtle 2" w:semiHidden="1" w:unhideWhenUsed="1"/>
     <w:lsdException w:name="Table Web 1" w:semiHidden="1" w:unhideWhenUsed="1"/>
-    <w:lsdException w:name="Table Web 2" w:semiHidden="1" w:unhideWhenUsed="1"/>
-    <w:lsdException w:name="Table Web 3" w:semiHidden="1" w:unhideWhenUsed="1"/>
     <w:lsdException w:name="Balloon Text" w:semiHidden="1" w:unhideWhenUsed="1"/>
     <w:lsdException w:name="Table Grid" w:uiPriority="39"/>
     <w:lsdException w:name="Table Theme" w:semiHidden="1" w:unhideWhenUsed="1"/>
@@ -5553,6 +5528,11 @@
     <w:lsdException w:name="List Table 5 Dark Accent 6" w:uiPriority="50"/>
     <w:lsdException w:name="List Table 6 Colorful Accent 6" w:uiPriority="51"/>
     <w:lsdException w:name="List Table 7 Colorful Accent 6" w:uiPriority="52"/>
+    <w:lsdException w:name="Mention" w:semiHidden="1" w:unhideWhenUsed="1"/>
+    <w:lsdException w:name="Smart Hyperlink" w:semiHidden="1" w:unhideWhenUsed="1"/>
+    <w:lsdException w:name="Hashtag" w:semiHidden="1" w:unhideWhenUsed="1"/>
+    <w:lsdException w:name="Unresolved Mention" w:semiHidden="1" w:unhideWhenUsed="1"/>
+    <w:lsdException w:name="Smart Link" w:semiHidden="1" w:unhideWhenUsed="1"/>
   </w:latentStyles>
   <w:style w:type="paragraph" w:default="1" w:styleId="Normal">
     <w:name w:val="Normal"/>

</xml_diff>